<commit_message>
Cleaning up the XSD issues and adding the original work document
</commit_message>
<xml_diff>
--- a/G1128/Change Proposal for IALA_G1128.docx
+++ b/G1128/Change Proposal for IALA_G1128.docx
@@ -1,10 +1,10 @@
 
 <file path=word/document.xml><?xml version="1.0" encoding="utf-8"?>
-<w:document xmlns:wpc="http://schemas.microsoft.com/office/word/2010/wordprocessingCanvas" xmlns:cx="http://schemas.microsoft.com/office/drawing/2014/chartex" xmlns:cx1="http://schemas.microsoft.com/office/drawing/2015/9/8/chartex" xmlns:cx2="http://schemas.microsoft.com/office/drawing/2015/10/21/chartex" xmlns:cx3="http://schemas.microsoft.com/office/drawing/2016/5/9/chartex" xmlns:cx4="http://schemas.microsoft.com/office/drawing/2016/5/10/chartex" xmlns:cx5="http://schemas.microsoft.com/office/drawing/2016/5/11/chartex" xmlns:cx6="http://schemas.microsoft.com/office/drawing/2016/5/12/chartex" xmlns:cx7="http://schemas.microsoft.com/office/drawing/2016/5/13/chartex" xmlns:cx8="http://schemas.microsoft.com/office/drawing/2016/5/14/chartex" xmlns:mc="http://schemas.openxmlformats.org/markup-compatibility/2006" xmlns:aink="http://schemas.microsoft.com/office/drawing/2016/ink" xmlns:am3d="http://schemas.microsoft.com/office/drawing/2017/model3d" xmlns:o="urn:schemas-microsoft-com:office:office" xmlns:r="http://schemas.openxmlformats.org/officeDocument/2006/relationships" xmlns:m="http://schemas.openxmlformats.org/officeDocument/2006/math" xmlns:v="urn:schemas-microsoft-com:vml" xmlns:wp14="http://schemas.microsoft.com/office/word/2010/wordprocessingDrawing" xmlns:wp="http://schemas.openxmlformats.org/drawingml/2006/wordprocessingDrawing" xmlns:w10="urn:schemas-microsoft-com:office:word" xmlns:w="http://schemas.openxmlformats.org/wordprocessingml/2006/main" xmlns:w14="http://schemas.microsoft.com/office/word/2010/wordml" xmlns:w15="http://schemas.microsoft.com/office/word/2012/wordml" xmlns:w16cex="http://schemas.microsoft.com/office/word/2018/wordml/cex" xmlns:w16cid="http://schemas.microsoft.com/office/word/2016/wordml/cid" xmlns:w16="http://schemas.microsoft.com/office/word/2018/wordml" xmlns:w16sdtdh="http://schemas.microsoft.com/office/word/2020/wordml/sdtdatahash" xmlns:w16se="http://schemas.microsoft.com/office/word/2015/wordml/symex" xmlns:wpg="http://schemas.microsoft.com/office/word/2010/wordprocessingGroup" xmlns:wpi="http://schemas.microsoft.com/office/word/2010/wordprocessingInk" xmlns:wne="http://schemas.microsoft.com/office/word/2006/wordml" xmlns:wps="http://schemas.microsoft.com/office/word/2010/wordprocessingShape" mc:Ignorable="w14 w15 w16se w16cid w16 w16cex w16sdtdh wp14">
+<w:document xmlns:wpc="http://schemas.microsoft.com/office/word/2010/wordprocessingCanvas" xmlns:cx="http://schemas.microsoft.com/office/drawing/2014/chartex" xmlns:cx1="http://schemas.microsoft.com/office/drawing/2015/9/8/chartex" xmlns:mc="http://schemas.openxmlformats.org/markup-compatibility/2006" xmlns:o="urn:schemas-microsoft-com:office:office" xmlns:r="http://schemas.openxmlformats.org/officeDocument/2006/relationships" xmlns:m="http://schemas.openxmlformats.org/officeDocument/2006/math" xmlns:v="urn:schemas-microsoft-com:vml" xmlns:wp14="http://schemas.microsoft.com/office/word/2010/wordprocessingDrawing" xmlns:wp="http://schemas.openxmlformats.org/drawingml/2006/wordprocessingDrawing" xmlns:w10="urn:schemas-microsoft-com:office:word" xmlns:w="http://schemas.openxmlformats.org/wordprocessingml/2006/main" xmlns:w14="http://schemas.microsoft.com/office/word/2010/wordml" xmlns:w15="http://schemas.microsoft.com/office/word/2012/wordml" xmlns:w16se="http://schemas.microsoft.com/office/word/2015/wordml/symex" xmlns:wpg="http://schemas.microsoft.com/office/word/2010/wordprocessingGroup" xmlns:wpi="http://schemas.microsoft.com/office/word/2010/wordprocessingInk" xmlns:wne="http://schemas.microsoft.com/office/word/2006/wordml" xmlns:wps="http://schemas.microsoft.com/office/word/2010/wordprocessingShape" mc:Ignorable="w14 w15 w16se wp14">
   <w:body>
     <w:p>
       <w:pPr>
-        <w:pStyle w:val="Kopfzeile"/>
+        <w:pStyle w:val="Header"/>
         <w:tabs>
           <w:tab w:val="clear" w:pos="9639"/>
           <w:tab w:val="right" w:pos="5954"/>
@@ -29,7 +29,7 @@
       </w:r>
       <w:r>
         <w:rPr>
-          <w:rStyle w:val="Funotenzeichen"/>
+          <w:rStyle w:val="FootnoteReference"/>
           <w:rFonts w:ascii="Calibri" w:hAnsi="Calibri"/>
           <w:sz w:val="22"/>
           <w:vertAlign w:val="superscript"/>
@@ -69,7 +69,7 @@
     </w:p>
     <w:p>
       <w:pPr>
-        <w:pStyle w:val="Textkrper"/>
+        <w:pStyle w:val="BodyText"/>
         <w:tabs>
           <w:tab w:val="left" w:pos="2835"/>
         </w:tabs>
@@ -80,7 +80,7 @@
     </w:p>
     <w:p>
       <w:pPr>
-        <w:pStyle w:val="Textkrper"/>
+        <w:pStyle w:val="BodyText"/>
         <w:tabs>
           <w:tab w:val="left" w:pos="2835"/>
         </w:tabs>
@@ -91,7 +91,7 @@
     </w:p>
     <w:p>
       <w:pPr>
-        <w:pStyle w:val="Textkrper"/>
+        <w:pStyle w:val="BodyText"/>
         <w:tabs>
           <w:tab w:val="left" w:pos="2835"/>
         </w:tabs>
@@ -137,7 +137,7 @@
     </w:p>
     <w:p>
       <w:pPr>
-        <w:pStyle w:val="Textkrper"/>
+        <w:pStyle w:val="BodyText"/>
         <w:tabs>
           <w:tab w:val="left" w:pos="1843"/>
         </w:tabs>
@@ -177,6 +177,7 @@
         </w:rPr>
         <w:tab/>
       </w:r>
+      <w:proofErr w:type="gramStart"/>
       <w:r>
         <w:rPr>
           <w:rFonts w:ascii="Calibri" w:hAnsi="Calibri"/>
@@ -200,6 +201,7 @@
         </w:rPr>
         <w:t>ENG</w:t>
       </w:r>
+      <w:proofErr w:type="gramEnd"/>
       <w:r>
         <w:rPr>
           <w:rFonts w:ascii="Calibri" w:hAnsi="Calibri"/>
@@ -295,7 +297,7 @@
     </w:p>
     <w:p>
       <w:pPr>
-        <w:pStyle w:val="Textkrper"/>
+        <w:pStyle w:val="BodyText"/>
         <w:tabs>
           <w:tab w:val="left" w:pos="1843"/>
         </w:tabs>
@@ -334,78 +336,8 @@
           <w:szCs w:val="24"/>
         </w:rPr>
         <w:tab/>
-        <w:t>□</w:t>
-      </w:r>
-      <w:r>
-        <w:rPr>
-          <w:rFonts w:ascii="Calibri" w:hAnsi="Calibri"/>
-          <w:sz w:val="24"/>
-          <w:szCs w:val="24"/>
-        </w:rPr>
-        <w:t xml:space="preserve">  </w:t>
-      </w:r>
-      <w:r>
-        <w:rPr>
-          <w:rFonts w:ascii="Calibri" w:hAnsi="Calibri"/>
-        </w:rPr>
-        <w:t>VTS</w:t>
-      </w:r>
-      <w:r>
-        <w:rPr>
-          <w:rFonts w:ascii="Calibri" w:hAnsi="Calibri"/>
-          <w:sz w:val="24"/>
-          <w:szCs w:val="24"/>
-        </w:rPr>
-        <w:tab/>
-      </w:r>
-      <w:r>
-        <w:rPr>
-          <w:rFonts w:ascii="Calibri" w:hAnsi="Calibri"/>
-          <w:sz w:val="24"/>
-          <w:szCs w:val="24"/>
-        </w:rPr>
-        <w:tab/>
-      </w:r>
-      <w:r>
-        <w:rPr>
-          <w:rFonts w:ascii="Calibri" w:hAnsi="Calibri"/>
-          <w:sz w:val="24"/>
-          <w:szCs w:val="24"/>
-        </w:rPr>
-        <w:tab/>
-      </w:r>
-      <w:r>
-        <w:rPr>
-          <w:rFonts w:ascii="Calibri" w:hAnsi="Calibri"/>
-          <w:sz w:val="24"/>
-          <w:szCs w:val="24"/>
-        </w:rPr>
-        <w:tab/>
-      </w:r>
-      <w:r>
-        <w:rPr>
-          <w:rFonts w:ascii="Calibri" w:hAnsi="Calibri"/>
-          <w:sz w:val="24"/>
-          <w:szCs w:val="24"/>
-        </w:rPr>
-        <w:tab/>
-      </w:r>
-      <w:r>
-        <w:rPr>
-          <w:rFonts w:ascii="Calibri" w:hAnsi="Calibri"/>
-          <w:sz w:val="24"/>
-          <w:szCs w:val="24"/>
-        </w:rPr>
-        <w:tab/>
-      </w:r>
-      <w:r>
-        <w:rPr>
-          <w:rFonts w:ascii="Calibri" w:hAnsi="Calibri"/>
-          <w:sz w:val="24"/>
-          <w:szCs w:val="24"/>
-        </w:rPr>
-        <w:tab/>
-      </w:r>
+      </w:r>
+      <w:proofErr w:type="gramStart"/>
       <w:r>
         <w:rPr>
           <w:rFonts w:ascii="Calibri" w:hAnsi="Calibri"/>
@@ -421,12 +353,92 @@
           <w:sz w:val="24"/>
           <w:szCs w:val="24"/>
         </w:rPr>
+        <w:t xml:space="preserve">  </w:t>
+      </w:r>
+      <w:r>
+        <w:rPr>
+          <w:rFonts w:ascii="Calibri" w:hAnsi="Calibri"/>
+        </w:rPr>
+        <w:t>VTS</w:t>
+      </w:r>
+      <w:proofErr w:type="gramEnd"/>
+      <w:r>
+        <w:rPr>
+          <w:rFonts w:ascii="Calibri" w:hAnsi="Calibri"/>
+          <w:sz w:val="24"/>
+          <w:szCs w:val="24"/>
+        </w:rPr>
+        <w:tab/>
+      </w:r>
+      <w:r>
+        <w:rPr>
+          <w:rFonts w:ascii="Calibri" w:hAnsi="Calibri"/>
+          <w:sz w:val="24"/>
+          <w:szCs w:val="24"/>
+        </w:rPr>
+        <w:tab/>
+      </w:r>
+      <w:r>
+        <w:rPr>
+          <w:rFonts w:ascii="Calibri" w:hAnsi="Calibri"/>
+          <w:sz w:val="24"/>
+          <w:szCs w:val="24"/>
+        </w:rPr>
+        <w:tab/>
+      </w:r>
+      <w:r>
+        <w:rPr>
+          <w:rFonts w:ascii="Calibri" w:hAnsi="Calibri"/>
+          <w:sz w:val="24"/>
+          <w:szCs w:val="24"/>
+        </w:rPr>
+        <w:tab/>
+      </w:r>
+      <w:r>
+        <w:rPr>
+          <w:rFonts w:ascii="Calibri" w:hAnsi="Calibri"/>
+          <w:sz w:val="24"/>
+          <w:szCs w:val="24"/>
+        </w:rPr>
+        <w:tab/>
+      </w:r>
+      <w:r>
+        <w:rPr>
+          <w:rFonts w:ascii="Calibri" w:hAnsi="Calibri"/>
+          <w:sz w:val="24"/>
+          <w:szCs w:val="24"/>
+        </w:rPr>
+        <w:tab/>
+      </w:r>
+      <w:r>
+        <w:rPr>
+          <w:rFonts w:ascii="Calibri" w:hAnsi="Calibri"/>
+          <w:sz w:val="24"/>
+          <w:szCs w:val="24"/>
+        </w:rPr>
+        <w:tab/>
+      </w:r>
+      <w:r>
+        <w:rPr>
+          <w:rFonts w:ascii="Calibri" w:hAnsi="Calibri"/>
+          <w:b/>
+          <w:sz w:val="24"/>
+          <w:szCs w:val="24"/>
+        </w:rPr>
+        <w:t>□</w:t>
+      </w:r>
+      <w:r>
+        <w:rPr>
+          <w:rFonts w:ascii="Calibri" w:hAnsi="Calibri"/>
+          <w:sz w:val="24"/>
+          <w:szCs w:val="24"/>
+        </w:rPr>
         <w:t xml:space="preserve">  Information</w:t>
       </w:r>
     </w:p>
     <w:p>
       <w:pPr>
-        <w:pStyle w:val="Textkrper"/>
+        <w:pStyle w:val="BodyText"/>
         <w:tabs>
           <w:tab w:val="left" w:pos="2835"/>
         </w:tabs>
@@ -437,7 +449,7 @@
     </w:p>
     <w:p>
       <w:pPr>
-        <w:pStyle w:val="Textkrper"/>
+        <w:pStyle w:val="BodyText"/>
         <w:tabs>
           <w:tab w:val="left" w:pos="2835"/>
         </w:tabs>
@@ -459,7 +471,7 @@
       </w:r>
       <w:r>
         <w:rPr>
-          <w:rStyle w:val="Funotenzeichen"/>
+          <w:rStyle w:val="FootnoteReference"/>
           <w:rFonts w:ascii="Calibri" w:hAnsi="Calibri"/>
           <w:sz w:val="22"/>
           <w:vertAlign w:val="superscript"/>
@@ -487,7 +499,7 @@
     </w:p>
     <w:p>
       <w:pPr>
-        <w:pStyle w:val="Textkrper"/>
+        <w:pStyle w:val="BodyText"/>
         <w:tabs>
           <w:tab w:val="left" w:pos="2835"/>
         </w:tabs>
@@ -535,7 +547,7 @@
     </w:p>
     <w:p>
       <w:pPr>
-        <w:pStyle w:val="Textkrper"/>
+        <w:pStyle w:val="BodyText"/>
         <w:tabs>
           <w:tab w:val="left" w:pos="2835"/>
         </w:tabs>
@@ -596,7 +608,7 @@
     </w:p>
     <w:p>
       <w:pPr>
-        <w:pStyle w:val="Titel"/>
+        <w:pStyle w:val="Title"/>
         <w:rPr>
           <w:rFonts w:ascii="Calibri" w:hAnsi="Calibri" w:cs="Calibri"/>
           <w:color w:val="0070C0"/>
@@ -628,232 +640,241 @@
           <w:rFonts w:ascii="Calibri" w:hAnsi="Calibri" w:cs="Calibri"/>
           <w:color w:val="0070C0"/>
         </w:rPr>
-        <w:t xml:space="preserve">28: </w:t>
-      </w:r>
-      <w:r>
+        <w:t>28: THE SPECIFICATION OF e-NAVIGATION</w:t>
+      </w:r>
+    </w:p>
+    <w:p>
+      <w:pPr>
+        <w:pStyle w:val="Title"/>
         <w:rPr>
           <w:rFonts w:ascii="Calibri" w:hAnsi="Calibri" w:cs="Calibri"/>
           <w:color w:val="0070C0"/>
         </w:rPr>
-        <w:t>THE SPECIFICATION OF e-NAVIGATION</w:t>
+      </w:pPr>
+      <w:r>
+        <w:rPr>
+          <w:rFonts w:ascii="Calibri" w:hAnsi="Calibri" w:cs="Calibri"/>
+          <w:color w:val="0070C0"/>
+        </w:rPr>
+        <w:t>TECHNICAL SERVICES</w:t>
       </w:r>
     </w:p>
     <w:p>
       <w:pPr>
-        <w:pStyle w:val="Titel"/>
-        <w:rPr>
-          <w:rFonts w:ascii="Calibri" w:hAnsi="Calibri" w:cs="Calibri"/>
-          <w:color w:val="0070C0"/>
-        </w:rPr>
-      </w:pPr>
-      <w:r>
-        <w:rPr>
-          <w:rFonts w:ascii="Calibri" w:hAnsi="Calibri" w:cs="Calibri"/>
-          <w:color w:val="0070C0"/>
-        </w:rPr>
-        <w:t>TECHNICAL SERVICES</w:t>
+        <w:pStyle w:val="Heading1"/>
+      </w:pPr>
+      <w:r>
+        <w:t>Summary</w:t>
       </w:r>
     </w:p>
     <w:p>
       <w:pPr>
-        <w:pStyle w:val="berschrift1"/>
-      </w:pPr>
-      <w:r>
-        <w:t>Summary</w:t>
+        <w:pStyle w:val="BodyText"/>
+        <w:rPr>
+          <w:rFonts w:ascii="Calibri" w:hAnsi="Calibri"/>
+        </w:rPr>
+      </w:pPr>
+      <w:r>
+        <w:rPr>
+          <w:rFonts w:ascii="Calibri" w:hAnsi="Calibri"/>
+        </w:rPr>
+        <w:t xml:space="preserve">IALA G1128 is a guideline that provides information on how to </w:t>
+      </w:r>
+      <w:r>
+        <w:rPr>
+          <w:rFonts w:ascii="Calibri" w:hAnsi="Calibri"/>
+        </w:rPr>
+        <w:t>develop</w:t>
+      </w:r>
+      <w:r>
+        <w:rPr>
+          <w:rFonts w:ascii="Calibri" w:hAnsi="Calibri"/>
+        </w:rPr>
+        <w:t xml:space="preserve"> specifications of e-Navigation Technical Services. In the past years, efforts have been made to </w:t>
+      </w:r>
+      <w:r>
+        <w:rPr>
+          <w:rFonts w:ascii="Calibri" w:hAnsi="Calibri"/>
+        </w:rPr>
+        <w:t>use</w:t>
+      </w:r>
+      <w:r>
+        <w:rPr>
+          <w:rFonts w:ascii="Calibri" w:hAnsi="Calibri"/>
+        </w:rPr>
+        <w:t xml:space="preserve"> the guideline and its templates to successfully develop service specifications for maritime services</w:t>
+      </w:r>
+      <w:r>
+        <w:rPr>
+          <w:rFonts w:ascii="Calibri" w:hAnsi="Calibri"/>
+        </w:rPr>
+        <w:t>, especially in the context of the Maritime Connectivity Platform</w:t>
+      </w:r>
+      <w:r>
+        <w:rPr>
+          <w:rFonts w:ascii="Calibri" w:hAnsi="Calibri"/>
+        </w:rPr>
+        <w:t xml:space="preserve">. However, while applying the principles and templates as well as the supplied </w:t>
+      </w:r>
+      <w:proofErr w:type="spellStart"/>
+      <w:r>
+        <w:rPr>
+          <w:rFonts w:ascii="Calibri" w:hAnsi="Calibri"/>
+        </w:rPr>
+        <w:t>xsd</w:t>
+      </w:r>
+      <w:proofErr w:type="spellEnd"/>
+      <w:r>
+        <w:rPr>
+          <w:rFonts w:ascii="Calibri" w:hAnsi="Calibri"/>
+        </w:rPr>
+        <w:t>-Schemas some</w:t>
+      </w:r>
+      <w:r>
+        <w:rPr>
+          <w:rFonts w:ascii="Calibri" w:hAnsi="Calibri"/>
+        </w:rPr>
+        <w:t xml:space="preserve"> smaller</w:t>
+      </w:r>
+      <w:r>
+        <w:rPr>
+          <w:rFonts w:ascii="Calibri" w:hAnsi="Calibri"/>
+        </w:rPr>
+        <w:t xml:space="preserve"> </w:t>
+      </w:r>
+      <w:r>
+        <w:rPr>
+          <w:rFonts w:ascii="Calibri" w:hAnsi="Calibri"/>
+        </w:rPr>
+        <w:t>problems,</w:t>
+      </w:r>
+      <w:r>
+        <w:rPr>
+          <w:rFonts w:ascii="Calibri" w:hAnsi="Calibri"/>
+        </w:rPr>
+        <w:t xml:space="preserve"> or open points in</w:t>
+      </w:r>
+      <w:r>
+        <w:rPr>
+          <w:rFonts w:ascii="Calibri" w:hAnsi="Calibri"/>
+        </w:rPr>
+        <w:t xml:space="preserve"> the guideline</w:t>
+      </w:r>
+      <w:r>
+        <w:rPr>
+          <w:rFonts w:ascii="Calibri" w:hAnsi="Calibri"/>
+        </w:rPr>
+        <w:t xml:space="preserve"> could</w:t>
+      </w:r>
+      <w:r>
+        <w:rPr>
+          <w:rFonts w:ascii="Calibri" w:hAnsi="Calibri"/>
+        </w:rPr>
+        <w:t xml:space="preserve"> be identified. </w:t>
+      </w:r>
+      <w:r>
+        <w:rPr>
+          <w:rFonts w:ascii="Calibri" w:hAnsi="Calibri"/>
+        </w:rPr>
+        <w:t xml:space="preserve"> </w:t>
       </w:r>
     </w:p>
     <w:p>
       <w:pPr>
-        <w:pStyle w:val="Textkrper"/>
-        <w:rPr>
-          <w:rFonts w:ascii="Calibri" w:hAnsi="Calibri"/>
-        </w:rPr>
-      </w:pPr>
-      <w:r>
-        <w:rPr>
-          <w:rFonts w:ascii="Calibri" w:hAnsi="Calibri"/>
-        </w:rPr>
-        <w:t>IALA G1128 is a guideline that</w:t>
-      </w:r>
-      <w:r>
-        <w:rPr>
-          <w:rFonts w:ascii="Calibri" w:hAnsi="Calibri"/>
-        </w:rPr>
-        <w:t xml:space="preserve"> provides information on how to </w:t>
-      </w:r>
-      <w:r>
-        <w:rPr>
-          <w:rFonts w:ascii="Calibri" w:hAnsi="Calibri"/>
-        </w:rPr>
-        <w:t>develop</w:t>
-      </w:r>
-      <w:r>
-        <w:rPr>
-          <w:rFonts w:ascii="Calibri" w:hAnsi="Calibri"/>
-        </w:rPr>
-        <w:t xml:space="preserve"> specifications of e-Navigation Technical Services.</w:t>
-      </w:r>
-      <w:r>
-        <w:rPr>
-          <w:rFonts w:ascii="Calibri" w:hAnsi="Calibri"/>
-        </w:rPr>
-        <w:t xml:space="preserve"> In the past years, efforts have been made to </w:t>
-      </w:r>
-      <w:r>
-        <w:rPr>
-          <w:rFonts w:ascii="Calibri" w:hAnsi="Calibri"/>
-        </w:rPr>
-        <w:t>use</w:t>
-      </w:r>
-      <w:r>
-        <w:rPr>
-          <w:rFonts w:ascii="Calibri" w:hAnsi="Calibri"/>
-        </w:rPr>
-        <w:t xml:space="preserve"> the guideline and its templates to successfully develop service specifications for maritime services</w:t>
-      </w:r>
-      <w:r>
-        <w:rPr>
-          <w:rFonts w:ascii="Calibri" w:hAnsi="Calibri"/>
-        </w:rPr>
-        <w:t>, especially in the context of the Maritime Connectivity Platform</w:t>
-      </w:r>
-      <w:r>
-        <w:rPr>
-          <w:rFonts w:ascii="Calibri" w:hAnsi="Calibri"/>
-        </w:rPr>
-        <w:t>. However, while applying the principles and templates as well as the supplied xsd-Schemas some</w:t>
-      </w:r>
-      <w:r>
-        <w:rPr>
-          <w:rFonts w:ascii="Calibri" w:hAnsi="Calibri"/>
-        </w:rPr>
-        <w:t xml:space="preserve"> smaller</w:t>
-      </w:r>
-      <w:r>
-        <w:rPr>
-          <w:rFonts w:ascii="Calibri" w:hAnsi="Calibri"/>
-        </w:rPr>
-        <w:t xml:space="preserve"> </w:t>
-      </w:r>
-      <w:r>
-        <w:rPr>
-          <w:rFonts w:ascii="Calibri" w:hAnsi="Calibri"/>
-        </w:rPr>
-        <w:t>problems,</w:t>
-      </w:r>
-      <w:r>
-        <w:rPr>
-          <w:rFonts w:ascii="Calibri" w:hAnsi="Calibri"/>
-        </w:rPr>
-        <w:t xml:space="preserve"> or open points in</w:t>
-      </w:r>
-      <w:r>
-        <w:rPr>
-          <w:rFonts w:ascii="Calibri" w:hAnsi="Calibri"/>
-        </w:rPr>
-        <w:t xml:space="preserve"> the guideline</w:t>
-      </w:r>
-      <w:r>
-        <w:rPr>
-          <w:rFonts w:ascii="Calibri" w:hAnsi="Calibri"/>
-        </w:rPr>
-        <w:t xml:space="preserve"> could</w:t>
-      </w:r>
-      <w:r>
-        <w:rPr>
-          <w:rFonts w:ascii="Calibri" w:hAnsi="Calibri"/>
-        </w:rPr>
-        <w:t xml:space="preserve"> be identified. </w:t>
-      </w:r>
-      <w:r>
-        <w:rPr>
-          <w:rFonts w:ascii="Calibri" w:hAnsi="Calibri"/>
-        </w:rPr>
-        <w:t xml:space="preserve"> </w:t>
+        <w:pStyle w:val="Heading2"/>
+      </w:pPr>
+      <w:r>
+        <w:t>Purpose</w:t>
+      </w:r>
+      <w:r>
+        <w:t xml:space="preserve"> of the document</w:t>
       </w:r>
     </w:p>
     <w:p>
       <w:pPr>
-        <w:pStyle w:val="berschrift2"/>
-      </w:pPr>
-      <w:r>
-        <w:t>Purpose</w:t>
-      </w:r>
-      <w:r>
-        <w:t xml:space="preserve"> of the document</w:t>
+        <w:pStyle w:val="BodyText"/>
+        <w:rPr>
+          <w:rFonts w:ascii="Calibri" w:hAnsi="Calibri"/>
+        </w:rPr>
+      </w:pPr>
+      <w:r>
+        <w:rPr>
+          <w:rFonts w:ascii="Calibri" w:hAnsi="Calibri"/>
+        </w:rPr>
+        <w:t>This document provides i</w:t>
+      </w:r>
+      <w:r>
+        <w:rPr>
+          <w:rFonts w:ascii="Calibri" w:hAnsi="Calibri"/>
+        </w:rPr>
+        <w:t>nput to</w:t>
+      </w:r>
+      <w:r>
+        <w:rPr>
+          <w:rFonts w:ascii="Calibri" w:hAnsi="Calibri"/>
+        </w:rPr>
+        <w:t xml:space="preserve"> a</w:t>
+      </w:r>
+      <w:r>
+        <w:rPr>
+          <w:rFonts w:ascii="Calibri" w:hAnsi="Calibri"/>
+        </w:rPr>
+        <w:t xml:space="preserve"> revision of G11</w:t>
+      </w:r>
+      <w:r>
+        <w:rPr>
+          <w:rFonts w:ascii="Calibri" w:hAnsi="Calibri"/>
+        </w:rPr>
+        <w:t xml:space="preserve">28 and proposes corrections to the supplied </w:t>
+      </w:r>
+      <w:proofErr w:type="spellStart"/>
+      <w:r>
+        <w:rPr>
+          <w:rFonts w:ascii="Calibri" w:hAnsi="Calibri"/>
+        </w:rPr>
+        <w:t>xsd</w:t>
+      </w:r>
+      <w:proofErr w:type="spellEnd"/>
+      <w:r>
+        <w:rPr>
+          <w:rFonts w:ascii="Calibri" w:hAnsi="Calibri"/>
+        </w:rPr>
+        <w:t>-Schemas</w:t>
+      </w:r>
+      <w:r>
+        <w:rPr>
+          <w:rFonts w:ascii="Calibri" w:hAnsi="Calibri"/>
+        </w:rPr>
+        <w:t>.</w:t>
       </w:r>
     </w:p>
     <w:p>
       <w:pPr>
-        <w:pStyle w:val="Textkrper"/>
-        <w:rPr>
-          <w:rFonts w:ascii="Calibri" w:hAnsi="Calibri"/>
-        </w:rPr>
-      </w:pPr>
-      <w:r>
-        <w:rPr>
-          <w:rFonts w:ascii="Calibri" w:hAnsi="Calibri"/>
-        </w:rPr>
-        <w:t>This document provides i</w:t>
-      </w:r>
-      <w:r>
-        <w:rPr>
-          <w:rFonts w:ascii="Calibri" w:hAnsi="Calibri"/>
-        </w:rPr>
-        <w:t>nput to</w:t>
-      </w:r>
-      <w:r>
-        <w:rPr>
-          <w:rFonts w:ascii="Calibri" w:hAnsi="Calibri"/>
-        </w:rPr>
-        <w:t xml:space="preserve"> a</w:t>
-      </w:r>
-      <w:r>
-        <w:rPr>
-          <w:rFonts w:ascii="Calibri" w:hAnsi="Calibri"/>
-        </w:rPr>
-        <w:t xml:space="preserve"> revision of G11</w:t>
-      </w:r>
-      <w:r>
-        <w:rPr>
-          <w:rFonts w:ascii="Calibri" w:hAnsi="Calibri"/>
-        </w:rPr>
-        <w:t>28 and proposes corrections to the supplied xsd-Schemas</w:t>
-      </w:r>
-      <w:r>
-        <w:rPr>
-          <w:rFonts w:ascii="Calibri" w:hAnsi="Calibri"/>
-        </w:rPr>
-        <w:t>.</w:t>
+        <w:pStyle w:val="Heading1"/>
+      </w:pPr>
+      <w:r>
+        <w:t>Discussion</w:t>
       </w:r>
     </w:p>
     <w:p>
       <w:pPr>
-        <w:pStyle w:val="berschrift1"/>
-      </w:pPr>
-      <w:r>
-        <w:t>Discussion</w:t>
+        <w:pStyle w:val="BodyText"/>
+        <w:rPr>
+          <w:rFonts w:ascii="Calibri" w:hAnsi="Calibri"/>
+          <w:lang w:eastAsia="de-DE"/>
+        </w:rPr>
+      </w:pPr>
+      <w:r>
+        <w:rPr>
+          <w:rFonts w:ascii="Calibri" w:hAnsi="Calibri"/>
+          <w:lang w:eastAsia="de-DE"/>
+        </w:rPr>
+        <w:t>The following points relate to the contents of the guideline:</w:t>
       </w:r>
     </w:p>
     <w:p>
       <w:pPr>
-        <w:pStyle w:val="Textkrper"/>
-        <w:rPr>
-          <w:rFonts w:ascii="Calibri" w:hAnsi="Calibri"/>
-          <w:lang w:eastAsia="de-DE"/>
-        </w:rPr>
-      </w:pPr>
-      <w:r>
-        <w:rPr>
-          <w:rFonts w:ascii="Calibri" w:hAnsi="Calibri"/>
-          <w:lang w:eastAsia="de-DE"/>
-        </w:rPr>
-        <w:t>The following points relate to the contents of the guideline:</w:t>
-      </w:r>
-    </w:p>
-    <w:p>
-      <w:pPr>
-        <w:pStyle w:val="Textkrper"/>
+        <w:pStyle w:val="BodyText"/>
         <w:numPr>
           <w:ilvl w:val="0"/>
           <w:numId w:val="46"/>
@@ -922,7 +943,7 @@
     </w:p>
     <w:p>
       <w:pPr>
-        <w:pStyle w:val="Textkrper"/>
+        <w:pStyle w:val="BodyText"/>
         <w:numPr>
           <w:ilvl w:val="0"/>
           <w:numId w:val="46"/>
@@ -968,7 +989,7 @@
     </w:p>
     <w:p>
       <w:pPr>
-        <w:pStyle w:val="Textkrper"/>
+        <w:pStyle w:val="BodyText"/>
         <w:numPr>
           <w:ilvl w:val="0"/>
           <w:numId w:val="46"/>
@@ -1030,7 +1051,7 @@
     </w:p>
     <w:p>
       <w:pPr>
-        <w:pStyle w:val="Textkrper"/>
+        <w:pStyle w:val="BodyText"/>
         <w:numPr>
           <w:ilvl w:val="0"/>
           <w:numId w:val="46"/>
@@ -1047,12 +1068,30 @@
           <w:color w:val="FF0000"/>
           <w:lang w:eastAsia="de-DE"/>
         </w:rPr>
-        <w:t>Service accepted payloads not explicitly expressed in formal representation for respective documentation level. Hint, this could be included in Service Design ServicePhysicalDataModel and possibly described in the Service instance as well.</w:t>
+        <w:t xml:space="preserve">Service accepted payloads not explicitly expressed in formal representation for respective documentation level. Hint, this could be included in Service Design </w:t>
+      </w:r>
+      <w:proofErr w:type="spellStart"/>
+      <w:r>
+        <w:rPr>
+          <w:rFonts w:ascii="Calibri" w:hAnsi="Calibri"/>
+          <w:color w:val="FF0000"/>
+          <w:lang w:eastAsia="de-DE"/>
+        </w:rPr>
+        <w:t>ServicePhysicalDataModel</w:t>
+      </w:r>
+      <w:proofErr w:type="spellEnd"/>
+      <w:r>
+        <w:rPr>
+          <w:rFonts w:ascii="Calibri" w:hAnsi="Calibri"/>
+          <w:color w:val="FF0000"/>
+          <w:lang w:eastAsia="de-DE"/>
+        </w:rPr>
+        <w:t xml:space="preserve"> and possibly described in the Service instance as well.</w:t>
       </w:r>
     </w:p>
     <w:p>
       <w:pPr>
-        <w:pStyle w:val="Textkrper"/>
+        <w:pStyle w:val="BodyText"/>
         <w:numPr>
           <w:ilvl w:val="0"/>
           <w:numId w:val="46"/>
@@ -1149,7 +1188,7 @@
     </w:p>
     <w:p>
       <w:pPr>
-        <w:pStyle w:val="Textkrper"/>
+        <w:pStyle w:val="BodyText"/>
         <w:numPr>
           <w:ilvl w:val="0"/>
           <w:numId w:val="46"/>
@@ -1190,7 +1229,7 @@
     </w:p>
     <w:p>
       <w:pPr>
-        <w:pStyle w:val="Textkrper"/>
+        <w:pStyle w:val="BodyText"/>
         <w:numPr>
           <w:ilvl w:val="0"/>
           <w:numId w:val="46"/>
@@ -1232,7 +1271,7 @@
     </w:p>
     <w:p>
       <w:pPr>
-        <w:pStyle w:val="Textkrper"/>
+        <w:pStyle w:val="BodyText"/>
         <w:numPr>
           <w:ilvl w:val="0"/>
           <w:numId w:val="46"/>
@@ -1249,12 +1288,30 @@
           <w:color w:val="FF0000"/>
           <w:lang w:eastAsia="de-DE"/>
         </w:rPr>
-        <w:t>Extend the support for searching of services based on same technical design, STM have extended the Service Registry, but enumerations is not added in XML Schema. This requires today separate governance and monitoring of these fields. (ServiceType, Keywords)</w:t>
+        <w:t>Extend the support for searching of services based on same technical design, STM have extended the Service Registry, but enumerations is not added in XML Schema. This requires today separate governance and monitoring of these fields. (</w:t>
+      </w:r>
+      <w:proofErr w:type="spellStart"/>
+      <w:r>
+        <w:rPr>
+          <w:rFonts w:ascii="Calibri" w:hAnsi="Calibri"/>
+          <w:color w:val="FF0000"/>
+          <w:lang w:eastAsia="de-DE"/>
+        </w:rPr>
+        <w:t>ServiceType</w:t>
+      </w:r>
+      <w:proofErr w:type="spellEnd"/>
+      <w:r>
+        <w:rPr>
+          <w:rFonts w:ascii="Calibri" w:hAnsi="Calibri"/>
+          <w:color w:val="FF0000"/>
+          <w:lang w:eastAsia="de-DE"/>
+        </w:rPr>
+        <w:t>, Keywords)</w:t>
       </w:r>
     </w:p>
     <w:p>
       <w:pPr>
-        <w:pStyle w:val="Textkrper"/>
+        <w:pStyle w:val="BodyText"/>
         <w:numPr>
           <w:ilvl w:val="1"/>
           <w:numId w:val="46"/>
@@ -1265,18 +1322,64 @@
           <w:lang w:eastAsia="de-DE"/>
         </w:rPr>
       </w:pPr>
+      <w:proofErr w:type="spellStart"/>
       <w:r>
         <w:rPr>
           <w:rFonts w:ascii="Calibri" w:hAnsi="Calibri"/>
           <w:color w:val="FF0000"/>
           <w:lang w:eastAsia="de-DE"/>
         </w:rPr>
-        <w:t>Navelink has adopted the STM guidelines and included these in the monitoring tools for Service Registry. But there still need to be an agreement of the maintenance procedures for e.g. ServiceType enumeration, and other guidelines for keywords, naming of ships and shore centers, service coverage, descriptions etc.</w:t>
+        <w:t>Navelink</w:t>
+      </w:r>
+      <w:proofErr w:type="spellEnd"/>
+      <w:r>
+        <w:rPr>
+          <w:rFonts w:ascii="Calibri" w:hAnsi="Calibri"/>
+          <w:color w:val="FF0000"/>
+          <w:lang w:eastAsia="de-DE"/>
+        </w:rPr>
+        <w:t xml:space="preserve"> has adopted the STM guidelines and included these in the monitoring tools for Service Registry. But there still need to be an agreement of the maintenance procedures for e.g. </w:t>
+      </w:r>
+      <w:proofErr w:type="spellStart"/>
+      <w:r>
+        <w:rPr>
+          <w:rFonts w:ascii="Calibri" w:hAnsi="Calibri"/>
+          <w:color w:val="FF0000"/>
+          <w:lang w:eastAsia="de-DE"/>
+        </w:rPr>
+        <w:t>ServiceType</w:t>
+      </w:r>
+      <w:proofErr w:type="spellEnd"/>
+      <w:r>
+        <w:rPr>
+          <w:rFonts w:ascii="Calibri" w:hAnsi="Calibri"/>
+          <w:color w:val="FF0000"/>
+          <w:lang w:eastAsia="de-DE"/>
+        </w:rPr>
+        <w:t xml:space="preserve"> enumeration, and other guidelines for keywords, naming of ships and shore </w:t>
+      </w:r>
+      <w:proofErr w:type="spellStart"/>
+      <w:r>
+        <w:rPr>
+          <w:rFonts w:ascii="Calibri" w:hAnsi="Calibri"/>
+          <w:color w:val="FF0000"/>
+          <w:lang w:eastAsia="de-DE"/>
+        </w:rPr>
+        <w:t>centers</w:t>
+      </w:r>
+      <w:proofErr w:type="spellEnd"/>
+      <w:r>
+        <w:rPr>
+          <w:rFonts w:ascii="Calibri" w:hAnsi="Calibri"/>
+          <w:color w:val="FF0000"/>
+          <w:lang w:eastAsia="de-DE"/>
+        </w:rPr>
+        <w:t>, service coverage, descriptions etc.</w:t>
       </w:r>
     </w:p>
     <w:p>
       <w:pPr>
-        <w:pStyle w:val="Textkrper"/>
+        <w:pStyle w:val="BodyText"/>
         <w:numPr>
           <w:ilvl w:val="0"/>
           <w:numId w:val="46"/>
@@ -1293,12 +1396,48 @@
           <w:color w:val="FF0000"/>
           <w:lang w:eastAsia="de-DE"/>
         </w:rPr>
-        <w:t>Guideline for service registration implicates further specifying of how elements in specification, design and instances should be filled out i.e. UnLocode - 5 characters, no space, capital letters or empty (blank). See attached Navelink guidelines.</w:t>
+        <w:t xml:space="preserve">Guideline for service registration implicates further specifying of how elements in specification, design and instances should be filled out i.e. </w:t>
+      </w:r>
+      <w:proofErr w:type="spellStart"/>
+      <w:r>
+        <w:rPr>
+          <w:rFonts w:ascii="Calibri" w:hAnsi="Calibri"/>
+          <w:color w:val="FF0000"/>
+          <w:lang w:eastAsia="de-DE"/>
+        </w:rPr>
+        <w:t>UnLocode</w:t>
+      </w:r>
+      <w:proofErr w:type="spellEnd"/>
+      <w:r>
+        <w:rPr>
+          <w:rFonts w:ascii="Calibri" w:hAnsi="Calibri"/>
+          <w:color w:val="FF0000"/>
+          <w:lang w:eastAsia="de-DE"/>
+        </w:rPr>
+        <w:t xml:space="preserve"> - 5 characters, no space, capital letters or empty (blank). See attached </w:t>
+      </w:r>
+      <w:proofErr w:type="spellStart"/>
+      <w:r>
+        <w:rPr>
+          <w:rFonts w:ascii="Calibri" w:hAnsi="Calibri"/>
+          <w:color w:val="FF0000"/>
+          <w:lang w:eastAsia="de-DE"/>
+        </w:rPr>
+        <w:t>Navelink</w:t>
+      </w:r>
+      <w:proofErr w:type="spellEnd"/>
+      <w:r>
+        <w:rPr>
+          <w:rFonts w:ascii="Calibri" w:hAnsi="Calibri"/>
+          <w:color w:val="FF0000"/>
+          <w:lang w:eastAsia="de-DE"/>
+        </w:rPr>
+        <w:t xml:space="preserve"> guidelines.</w:t>
       </w:r>
     </w:p>
     <w:p>
       <w:pPr>
-        <w:pStyle w:val="Textkrper"/>
+        <w:pStyle w:val="BodyText"/>
         <w:ind w:left="1050"/>
         <w:rPr>
           <w:rFonts w:ascii="Calibri" w:hAnsi="Calibri"/>
@@ -1308,9 +1447,10 @@
     </w:p>
     <w:p>
       <w:pPr>
-        <w:pStyle w:val="Textkrper"/>
+        <w:pStyle w:val="BodyText"/>
         <w:ind w:left="360"/>
         <w:rPr>
+          <w:ins w:id="0" w:author="Nikolaos Vastardis" w:date="2021-09-01T14:42:00Z"/>
           <w:rFonts w:ascii="Calibri" w:hAnsi="Calibri"/>
           <w:lang w:eastAsia="de-DE"/>
         </w:rPr>
@@ -1320,23 +1460,102 @@
           <w:rFonts w:ascii="Calibri" w:hAnsi="Calibri"/>
           <w:lang w:eastAsia="de-DE"/>
         </w:rPr>
-        <w:t>The following points relate to the xsd-Schemas provided in Annex of the guideline</w:t>
-      </w:r>
+        <w:t xml:space="preserve">The following points relate to </w:t>
+      </w:r>
+      <w:ins w:id="1" w:author="Nikolaos Vastardis" w:date="2021-09-01T14:41:00Z">
+        <w:r>
+          <w:rPr>
+            <w:rFonts w:ascii="Calibri" w:hAnsi="Calibri"/>
+            <w:lang w:eastAsia="de-DE"/>
+          </w:rPr>
+          <w:t>issues/erro</w:t>
+        </w:r>
+      </w:ins>
+      <w:ins w:id="2" w:author="Nikolaos Vastardis" w:date="2021-09-01T15:22:00Z">
+        <w:r>
+          <w:rPr>
+            <w:rFonts w:ascii="Calibri" w:hAnsi="Calibri"/>
+            <w:lang w:eastAsia="de-DE"/>
+          </w:rPr>
+          <w:t>r</w:t>
+        </w:r>
+      </w:ins>
+      <w:ins w:id="3" w:author="Nikolaos Vastardis" w:date="2021-09-01T14:41:00Z">
+        <w:r>
+          <w:rPr>
+            <w:rFonts w:ascii="Calibri" w:hAnsi="Calibri"/>
+            <w:lang w:eastAsia="de-DE"/>
+          </w:rPr>
+          <w:t xml:space="preserve">s in </w:t>
+        </w:r>
+      </w:ins>
       <w:r>
         <w:rPr>
           <w:rFonts w:ascii="Calibri" w:hAnsi="Calibri"/>
           <w:lang w:eastAsia="de-DE"/>
         </w:rPr>
-        <w:t xml:space="preserve"> </w:t>
-      </w:r>
-      <w:r>
-        <w:rPr>
-          <w:rFonts w:ascii="Calibri" w:hAnsi="Calibri"/>
-          <w:color w:val="FF0000"/>
+        <w:t xml:space="preserve">the </w:t>
+      </w:r>
+      <w:del w:id="4" w:author="Nikolaos Vastardis" w:date="2021-09-01T14:41:00Z">
+        <w:r>
+          <w:rPr>
+            <w:rFonts w:ascii="Calibri" w:hAnsi="Calibri"/>
+            <w:lang w:eastAsia="de-DE"/>
+          </w:rPr>
+          <w:delText>xsd</w:delText>
+        </w:r>
+      </w:del>
+      <w:ins w:id="5" w:author="Nikolaos Vastardis" w:date="2021-09-01T14:41:00Z">
+        <w:r>
+          <w:rPr>
+            <w:rFonts w:ascii="Calibri" w:hAnsi="Calibri"/>
+            <w:lang w:eastAsia="de-DE"/>
+          </w:rPr>
+          <w:t>XSD</w:t>
+        </w:r>
+      </w:ins>
+      <w:del w:id="6" w:author="Nikolaos Vastardis" w:date="2021-09-01T14:41:00Z">
+        <w:r>
+          <w:rPr>
+            <w:rFonts w:ascii="Calibri" w:hAnsi="Calibri"/>
+            <w:lang w:eastAsia="de-DE"/>
+          </w:rPr>
+          <w:delText>-</w:delText>
+        </w:r>
+      </w:del>
+      <w:ins w:id="7" w:author="Nikolaos Vastardis" w:date="2021-09-01T14:41:00Z">
+        <w:r>
+          <w:rPr>
+            <w:rFonts w:ascii="Calibri" w:hAnsi="Calibri"/>
+            <w:lang w:eastAsia="de-DE"/>
+          </w:rPr>
+          <w:t xml:space="preserve"> </w:t>
+        </w:r>
+      </w:ins>
+      <w:r>
+        <w:rPr>
+          <w:rFonts w:ascii="Calibri" w:hAnsi="Calibri"/>
           <w:lang w:eastAsia="de-DE"/>
         </w:rPr>
-        <w:t>(maybe add some further explanations)</w:t>
-      </w:r>
+        <w:t>Schemas provided in Annex of the guideline</w:t>
+      </w:r>
+      <w:del w:id="8" w:author="Nikolaos Vastardis" w:date="2021-09-01T14:42:00Z">
+        <w:r>
+          <w:rPr>
+            <w:rFonts w:ascii="Calibri" w:hAnsi="Calibri"/>
+            <w:lang w:eastAsia="de-DE"/>
+          </w:rPr>
+          <w:delText xml:space="preserve"> </w:delText>
+        </w:r>
+        <w:r>
+          <w:rPr>
+            <w:rFonts w:ascii="Calibri" w:hAnsi="Calibri"/>
+            <w:color w:val="FF0000"/>
+            <w:lang w:eastAsia="de-DE"/>
+          </w:rPr>
+          <w:delText>(maybe add some further explanations)</w:delText>
+        </w:r>
+      </w:del>
       <w:r>
         <w:rPr>
           <w:rFonts w:ascii="Calibri" w:hAnsi="Calibri"/>
@@ -1347,158 +1566,826 @@
     </w:p>
     <w:p>
       <w:pPr>
-        <w:pStyle w:val="Textkrper"/>
+        <w:pStyle w:val="BodyText"/>
+        <w:ind w:left="360"/>
+        <w:rPr>
+          <w:ins w:id="9" w:author="Nikolaos Vastardis" w:date="2021-09-01T15:00:00Z"/>
+          <w:rFonts w:ascii="Calibri" w:hAnsi="Calibri"/>
+          <w:b/>
+          <w:lang w:eastAsia="de-DE"/>
+        </w:rPr>
+      </w:pPr>
+      <w:ins w:id="10" w:author="Nikolaos Vastardis" w:date="2021-09-01T14:42:00Z">
+        <w:r>
+          <w:rPr>
+            <w:rFonts w:ascii="Calibri" w:hAnsi="Calibri"/>
+            <w:b/>
+            <w:lang w:eastAsia="de-DE"/>
+            <w:rPrChange w:id="11" w:author="Nikolaos Vastardis" w:date="2021-09-01T14:43:00Z">
+              <w:rPr>
+                <w:rFonts w:ascii="Calibri" w:hAnsi="Calibri"/>
+                <w:lang w:eastAsia="de-DE"/>
+              </w:rPr>
+            </w:rPrChange>
+          </w:rPr>
+          <w:t>ServiceSpecificationSchema.xsd</w:t>
+        </w:r>
+      </w:ins>
+    </w:p>
+    <w:p>
+      <w:pPr>
+        <w:pStyle w:val="BodyText"/>
+        <w:numPr>
+          <w:ilvl w:val="0"/>
+          <w:numId w:val="49"/>
+        </w:numPr>
+        <w:rPr>
+          <w:ins w:id="12" w:author="Nikolaos Vastardis" w:date="2021-09-01T15:04:00Z"/>
+          <w:rFonts w:ascii="Calibri" w:hAnsi="Calibri"/>
+          <w:b/>
+          <w:lang w:eastAsia="de-DE"/>
+          <w:rPrChange w:id="13" w:author="Nikolaos Vastardis" w:date="2021-09-01T15:04:00Z">
+            <w:rPr>
+              <w:ins w:id="14" w:author="Nikolaos Vastardis" w:date="2021-09-01T15:04:00Z"/>
+              <w:rFonts w:ascii="Calibri" w:hAnsi="Calibri"/>
+              <w:lang w:eastAsia="de-DE"/>
+            </w:rPr>
+          </w:rPrChange>
+        </w:rPr>
+        <w:pPrChange w:id="15" w:author="Nikolaos Vastardis" w:date="2021-09-01T15:00:00Z">
+          <w:pPr>
+            <w:pStyle w:val="BodyText"/>
+            <w:ind w:left="360"/>
+          </w:pPr>
+        </w:pPrChange>
+      </w:pPr>
+      <w:ins w:id="16" w:author="Nikolaos Vastardis" w:date="2021-09-01T15:01:00Z">
+        <w:r>
+          <w:rPr>
+            <w:rFonts w:ascii="Calibri" w:hAnsi="Calibri"/>
+            <w:lang w:eastAsia="de-DE"/>
+          </w:rPr>
+          <w:t>The “</w:t>
+        </w:r>
+        <w:proofErr w:type="spellStart"/>
+        <w:r>
+          <w:rPr>
+            <w:rFonts w:ascii="Calibri" w:hAnsi="Calibri"/>
+            <w:lang w:eastAsia="de-DE"/>
+          </w:rPr>
+          <w:t>ValueTypeDataModelMapping</w:t>
+        </w:r>
+        <w:proofErr w:type="spellEnd"/>
+        <w:r>
+          <w:rPr>
+            <w:rFonts w:ascii="Calibri" w:hAnsi="Calibri"/>
+            <w:lang w:eastAsia="de-DE"/>
+          </w:rPr>
+          <w:t xml:space="preserve">” type of the specification contains a parameter element with type </w:t>
+        </w:r>
+      </w:ins>
+      <w:ins w:id="17" w:author="Nikolaos Vastardis" w:date="2021-09-01T15:02:00Z">
+        <w:r>
+          <w:rPr>
+            <w:rFonts w:ascii="Calibri" w:hAnsi="Calibri"/>
+            <w:lang w:eastAsia="de-DE"/>
+          </w:rPr>
+          <w:t xml:space="preserve">“S100Base:S100_Parameter” referencing the S100 standard. This is a problem however, since the </w:t>
+        </w:r>
+      </w:ins>
+      <w:ins w:id="18" w:author="Nikolaos Vastardis" w:date="2021-09-01T15:03:00Z">
+        <w:r>
+          <w:rPr>
+            <w:rFonts w:ascii="Calibri" w:hAnsi="Calibri"/>
+            <w:lang w:eastAsia="de-DE"/>
+          </w:rPr>
+          <w:t>“</w:t>
+        </w:r>
+      </w:ins>
+      <w:ins w:id="19" w:author="Nikolaos Vastardis" w:date="2021-09-01T15:02:00Z">
+        <w:r>
+          <w:rPr>
+            <w:rFonts w:ascii="Calibri" w:hAnsi="Calibri"/>
+            <w:lang w:eastAsia="de-DE"/>
+          </w:rPr>
+          <w:t>S100_Parameter</w:t>
+        </w:r>
+      </w:ins>
+      <w:ins w:id="20" w:author="Nikolaos Vastardis" w:date="2021-09-01T15:03:00Z">
+        <w:r>
+          <w:rPr>
+            <w:rFonts w:ascii="Calibri" w:hAnsi="Calibri"/>
+            <w:lang w:eastAsia="de-DE"/>
+          </w:rPr>
+          <w:t>”</w:t>
+        </w:r>
+        <w:r>
+          <w:rPr>
+            <w:rFonts w:ascii="Calibri" w:hAnsi="Calibri"/>
+            <w:lang w:eastAsia="de-DE"/>
+          </w:rPr>
+          <w:t xml:space="preserve"> is not actually part of the </w:t>
+        </w:r>
+      </w:ins>
+      <w:ins w:id="21" w:author="Nikolaos Vastardis" w:date="2021-09-01T15:04:00Z">
+        <w:r>
+          <w:rPr>
+            <w:rFonts w:ascii="Calibri" w:hAnsi="Calibri"/>
+            <w:lang w:eastAsia="de-DE"/>
+          </w:rPr>
+          <w:t>“</w:t>
+        </w:r>
+      </w:ins>
+      <w:ins w:id="22" w:author="Nikolaos Vastardis" w:date="2021-09-01T15:03:00Z">
+        <w:r>
+          <w:rPr>
+            <w:rFonts w:ascii="Calibri" w:hAnsi="Calibri"/>
+            <w:lang w:eastAsia="de-DE"/>
+          </w:rPr>
+          <w:t>S100Base</w:t>
+        </w:r>
+      </w:ins>
+      <w:ins w:id="23" w:author="Nikolaos Vastardis" w:date="2021-09-01T15:04:00Z">
+        <w:r>
+          <w:rPr>
+            <w:rFonts w:ascii="Calibri" w:hAnsi="Calibri"/>
+            <w:lang w:eastAsia="de-DE"/>
+          </w:rPr>
+          <w:t>” XML schema definition.</w:t>
+        </w:r>
+      </w:ins>
+    </w:p>
+    <w:p>
+      <w:pPr>
+        <w:pStyle w:val="BodyText"/>
+        <w:numPr>
+          <w:ilvl w:val="0"/>
+          <w:numId w:val="49"/>
+        </w:numPr>
+        <w:rPr>
+          <w:ins w:id="24" w:author="Nikolaos Vastardis" w:date="2021-09-01T15:00:00Z"/>
+          <w:rFonts w:ascii="Calibri" w:hAnsi="Calibri"/>
+          <w:b/>
+          <w:lang w:eastAsia="de-DE"/>
+        </w:rPr>
+        <w:pPrChange w:id="25" w:author="Nikolaos Vastardis" w:date="2021-09-01T15:00:00Z">
+          <w:pPr>
+            <w:pStyle w:val="BodyText"/>
+            <w:ind w:left="360"/>
+          </w:pPr>
+        </w:pPrChange>
+      </w:pPr>
+      <w:ins w:id="26" w:author="Nikolaos Vastardis" w:date="2021-09-01T15:05:00Z">
+        <w:r>
+          <w:rPr>
+            <w:rFonts w:ascii="Calibri" w:hAnsi="Calibri"/>
+            <w:lang w:eastAsia="de-DE"/>
+          </w:rPr>
+          <w:t xml:space="preserve">The </w:t>
+        </w:r>
+        <w:r>
+          <w:rPr>
+            <w:rFonts w:ascii="Calibri" w:hAnsi="Calibri"/>
+            <w:lang w:eastAsia="de-DE"/>
+          </w:rPr>
+          <w:t>“</w:t>
+        </w:r>
+        <w:proofErr w:type="spellStart"/>
+        <w:r>
+          <w:rPr>
+            <w:rFonts w:ascii="Calibri" w:hAnsi="Calibri"/>
+            <w:lang w:eastAsia="de-DE"/>
+          </w:rPr>
+          <w:t>ServiceDataModel</w:t>
+        </w:r>
+        <w:proofErr w:type="spellEnd"/>
+        <w:r>
+          <w:rPr>
+            <w:rFonts w:ascii="Calibri" w:hAnsi="Calibri"/>
+            <w:lang w:eastAsia="de-DE"/>
+          </w:rPr>
+          <w:t>” type of the specification contains an element with name “</w:t>
+        </w:r>
+        <w:proofErr w:type="spellStart"/>
+        <w:r>
+          <w:rPr>
+            <w:rFonts w:ascii="Calibri" w:hAnsi="Calibri"/>
+            <w:lang w:eastAsia="de-DE"/>
+          </w:rPr>
+          <w:t>FeatureCatalogue</w:t>
+        </w:r>
+        <w:proofErr w:type="spellEnd"/>
+        <w:r>
+          <w:rPr>
+            <w:rFonts w:ascii="Calibri" w:hAnsi="Calibri"/>
+            <w:lang w:eastAsia="de-DE"/>
+          </w:rPr>
+          <w:t>” and type “S100Base:S100_FC_Catalogue”</w:t>
+        </w:r>
+      </w:ins>
+      <w:ins w:id="27" w:author="Nikolaos Vastardis" w:date="2021-09-01T15:08:00Z">
+        <w:r>
+          <w:rPr>
+            <w:rFonts w:ascii="Calibri" w:hAnsi="Calibri"/>
+            <w:lang w:eastAsia="de-DE"/>
+          </w:rPr>
+          <w:t>, referencing the “S100FC” XML schema definition. “</w:t>
+        </w:r>
+        <w:r>
+          <w:rPr>
+            <w:rFonts w:ascii="Calibri" w:hAnsi="Calibri"/>
+            <w:lang w:eastAsia="de-DE"/>
+          </w:rPr>
+          <w:t>S100_FC_Catalogue</w:t>
+        </w:r>
+        <w:r>
+          <w:rPr>
+            <w:rFonts w:ascii="Calibri" w:hAnsi="Calibri"/>
+            <w:lang w:eastAsia="de-DE"/>
+          </w:rPr>
+          <w:t>” however</w:t>
+        </w:r>
+      </w:ins>
+      <w:ins w:id="28" w:author="Nikolaos Vastardis" w:date="2021-09-01T15:23:00Z">
+        <w:r>
+          <w:rPr>
+            <w:rFonts w:ascii="Calibri" w:hAnsi="Calibri"/>
+            <w:lang w:eastAsia="de-DE"/>
+          </w:rPr>
+          <w:t>,</w:t>
+        </w:r>
+      </w:ins>
+      <w:ins w:id="29" w:author="Nikolaos Vastardis" w:date="2021-09-01T15:08:00Z">
+        <w:r>
+          <w:rPr>
+            <w:rFonts w:ascii="Calibri" w:hAnsi="Calibri"/>
+            <w:lang w:eastAsia="de-DE"/>
+          </w:rPr>
+          <w:t xml:space="preserve"> is</w:t>
+        </w:r>
+      </w:ins>
+      <w:ins w:id="30" w:author="Nikolaos Vastardis" w:date="2021-09-01T15:23:00Z">
+        <w:r>
+          <w:rPr>
+            <w:rFonts w:ascii="Calibri" w:hAnsi="Calibri"/>
+            <w:lang w:eastAsia="de-DE"/>
+          </w:rPr>
+          <w:t xml:space="preserve"> actually</w:t>
+        </w:r>
+      </w:ins>
+      <w:ins w:id="31" w:author="Nikolaos Vastardis" w:date="2021-09-01T15:08:00Z">
+        <w:r>
+          <w:rPr>
+            <w:rFonts w:ascii="Calibri" w:hAnsi="Calibri"/>
+            <w:lang w:eastAsia="de-DE"/>
+          </w:rPr>
+          <w:t xml:space="preserve"> an element in that </w:t>
+        </w:r>
+      </w:ins>
+      <w:ins w:id="32" w:author="Nikolaos Vastardis" w:date="2021-09-01T15:09:00Z">
+        <w:r>
+          <w:rPr>
+            <w:rFonts w:ascii="Calibri" w:hAnsi="Calibri"/>
+            <w:lang w:eastAsia="de-DE"/>
+          </w:rPr>
+          <w:t>XSD file</w:t>
+        </w:r>
+      </w:ins>
+      <w:ins w:id="33" w:author="Nikolaos Vastardis" w:date="2021-09-01T15:08:00Z">
+        <w:r>
+          <w:rPr>
+            <w:rFonts w:ascii="Calibri" w:hAnsi="Calibri"/>
+            <w:lang w:eastAsia="de-DE"/>
+          </w:rPr>
+          <w:t>,</w:t>
+        </w:r>
+      </w:ins>
+      <w:ins w:id="34" w:author="Nikolaos Vastardis" w:date="2021-09-01T15:09:00Z">
+        <w:r>
+          <w:rPr>
+            <w:rFonts w:ascii="Calibri" w:hAnsi="Calibri"/>
+            <w:lang w:eastAsia="de-DE"/>
+          </w:rPr>
+          <w:t xml:space="preserve"> not a type, hence the</w:t>
+        </w:r>
+      </w:ins>
+      <w:ins w:id="35" w:author="Nikolaos Vastardis" w:date="2021-09-01T15:23:00Z">
+        <w:r>
+          <w:rPr>
+            <w:rFonts w:ascii="Calibri" w:hAnsi="Calibri"/>
+            <w:lang w:eastAsia="de-DE"/>
+          </w:rPr>
+          <w:t xml:space="preserve"> type</w:t>
+        </w:r>
+      </w:ins>
+      <w:ins w:id="36" w:author="Nikolaos Vastardis" w:date="2021-09-01T15:09:00Z">
+        <w:r>
+          <w:rPr>
+            <w:rFonts w:ascii="Calibri" w:hAnsi="Calibri"/>
+            <w:lang w:eastAsia="de-DE"/>
+          </w:rPr>
+          <w:t xml:space="preserve"> reference is invalid.</w:t>
+        </w:r>
+      </w:ins>
+      <w:ins w:id="37" w:author="Nikolaos Vastardis" w:date="2021-09-01T15:08:00Z">
+        <w:r>
+          <w:rPr>
+            <w:rFonts w:ascii="Calibri" w:hAnsi="Calibri"/>
+            <w:lang w:eastAsia="de-DE"/>
+          </w:rPr>
+          <w:t xml:space="preserve"> </w:t>
+        </w:r>
+      </w:ins>
+    </w:p>
+    <w:p>
+      <w:pPr>
+        <w:pStyle w:val="BodyText"/>
+        <w:ind w:left="360"/>
+        <w:rPr>
+          <w:ins w:id="38" w:author="Nikolaos Vastardis" w:date="2021-09-01T15:00:00Z"/>
+          <w:rFonts w:ascii="Calibri" w:hAnsi="Calibri"/>
+          <w:b/>
+          <w:lang w:eastAsia="de-DE"/>
+        </w:rPr>
+      </w:pPr>
+      <w:ins w:id="39" w:author="Nikolaos Vastardis" w:date="2021-09-01T15:00:00Z">
+        <w:r>
+          <w:rPr>
+            <w:rFonts w:ascii="Calibri" w:hAnsi="Calibri"/>
+            <w:b/>
+            <w:lang w:eastAsia="de-DE"/>
+          </w:rPr>
+          <w:t>ServiceInstanceSchema.xsd</w:t>
+        </w:r>
+      </w:ins>
+    </w:p>
+    <w:p>
+      <w:pPr>
+        <w:pStyle w:val="BodyText"/>
+        <w:numPr>
+          <w:ilvl w:val="0"/>
+          <w:numId w:val="48"/>
+        </w:numPr>
+        <w:rPr>
+          <w:ins w:id="40" w:author="Nikolaos Vastardis" w:date="2021-09-01T15:23:00Z"/>
+          <w:rFonts w:ascii="Calibri" w:hAnsi="Calibri"/>
+          <w:lang w:eastAsia="de-DE"/>
+        </w:rPr>
+      </w:pPr>
+      <w:ins w:id="41" w:author="Nikolaos Vastardis" w:date="2021-09-01T15:00:00Z">
+        <w:r>
+          <w:rPr>
+            <w:rFonts w:ascii="Calibri" w:hAnsi="Calibri"/>
+            <w:lang w:eastAsia="de-DE"/>
+          </w:rPr>
+          <w:t>The defined</w:t>
+        </w:r>
+      </w:ins>
+      <w:ins w:id="42" w:author="Nikolaos Vastardis" w:date="2021-09-01T15:15:00Z">
+        <w:r>
+          <w:rPr>
+            <w:rFonts w:ascii="Calibri" w:hAnsi="Calibri"/>
+            <w:lang w:eastAsia="de-DE"/>
+          </w:rPr>
+          <w:t xml:space="preserve"> “</w:t>
+        </w:r>
+        <w:proofErr w:type="spellStart"/>
+        <w:r>
+          <w:rPr>
+            <w:rFonts w:ascii="Calibri" w:hAnsi="Calibri"/>
+            <w:lang w:eastAsia="de-DE"/>
+          </w:rPr>
+          <w:t>ServiceInstance</w:t>
+        </w:r>
+        <w:proofErr w:type="spellEnd"/>
+        <w:r>
+          <w:rPr>
+            <w:rFonts w:ascii="Calibri" w:hAnsi="Calibri"/>
+            <w:lang w:eastAsia="de-DE"/>
+          </w:rPr>
+          <w:t xml:space="preserve">” type </w:t>
+        </w:r>
+      </w:ins>
+      <w:ins w:id="43" w:author="Nikolaos Vastardis" w:date="2021-09-01T15:17:00Z">
+        <w:r>
+          <w:rPr>
+            <w:rFonts w:ascii="Calibri" w:hAnsi="Calibri"/>
+            <w:lang w:eastAsia="de-DE"/>
+          </w:rPr>
+          <w:t>contains</w:t>
+        </w:r>
+      </w:ins>
+      <w:ins w:id="44" w:author="Nikolaos Vastardis" w:date="2021-09-01T15:15:00Z">
+        <w:r>
+          <w:rPr>
+            <w:rFonts w:ascii="Calibri" w:hAnsi="Calibri"/>
+            <w:lang w:eastAsia="de-DE"/>
+          </w:rPr>
+          <w:t xml:space="preserve"> an element with name “</w:t>
+        </w:r>
+        <w:proofErr w:type="spellStart"/>
+        <w:r>
+          <w:rPr>
+            <w:rFonts w:ascii="Calibri" w:hAnsi="Calibri"/>
+            <w:lang w:eastAsia="de-DE"/>
+          </w:rPr>
+          <w:t>coversAreas</w:t>
+        </w:r>
+        <w:proofErr w:type="spellEnd"/>
+        <w:r>
+          <w:rPr>
+            <w:rFonts w:ascii="Calibri" w:hAnsi="Calibri"/>
+            <w:lang w:eastAsia="de-DE"/>
+          </w:rPr>
+          <w:t>” which is defined with the attributes “minOccurs=1</w:t>
+        </w:r>
+      </w:ins>
+      <w:ins w:id="45" w:author="Nikolaos Vastardis" w:date="2021-09-01T15:16:00Z">
+        <w:r>
+          <w:rPr>
+            <w:rFonts w:ascii="Calibri" w:hAnsi="Calibri"/>
+            <w:lang w:eastAsia="de-DE"/>
+          </w:rPr>
+          <w:t>” and “</w:t>
+        </w:r>
+        <w:proofErr w:type="spellStart"/>
+        <w:r>
+          <w:rPr>
+            <w:rFonts w:ascii="Calibri" w:hAnsi="Calibri"/>
+            <w:lang w:eastAsia="de-DE"/>
+          </w:rPr>
+          <w:t>maxOccurs</w:t>
+        </w:r>
+        <w:proofErr w:type="spellEnd"/>
+        <w:r>
+          <w:rPr>
+            <w:rFonts w:ascii="Calibri" w:hAnsi="Calibri"/>
+            <w:lang w:eastAsia="de-DE"/>
+          </w:rPr>
+          <w:t xml:space="preserve">=unbounded”. This is not valid however inside an “&lt;all&gt;&lt;/all&gt;” statement, where </w:t>
+        </w:r>
+      </w:ins>
+      <w:ins w:id="46" w:author="Nikolaos Vastardis" w:date="2021-09-01T15:17:00Z">
+        <w:r>
+          <w:rPr>
+            <w:rFonts w:ascii="Calibri" w:hAnsi="Calibri"/>
+            <w:lang w:eastAsia="de-DE"/>
+          </w:rPr>
+          <w:t>“</w:t>
+        </w:r>
+        <w:proofErr w:type="spellStart"/>
+        <w:r>
+          <w:rPr>
+            <w:rFonts w:ascii="Calibri" w:hAnsi="Calibri"/>
+            <w:lang w:eastAsia="de-DE"/>
+          </w:rPr>
+          <w:t>maxOccurs</w:t>
+        </w:r>
+        <w:proofErr w:type="spellEnd"/>
+        <w:r>
+          <w:rPr>
+            <w:rFonts w:ascii="Calibri" w:hAnsi="Calibri"/>
+            <w:lang w:eastAsia="de-DE"/>
+          </w:rPr>
+          <w:t xml:space="preserve">” can only have values up to one (1). To resolve that, we could change the referenced </w:t>
+        </w:r>
+      </w:ins>
+      <w:ins w:id="47" w:author="Nikolaos Vastardis" w:date="2021-09-01T15:18:00Z">
+        <w:r>
+          <w:rPr>
+            <w:rFonts w:ascii="Calibri" w:hAnsi="Calibri"/>
+            <w:lang w:eastAsia="de-DE"/>
+          </w:rPr>
+          <w:t>“</w:t>
+        </w:r>
+        <w:proofErr w:type="spellStart"/>
+        <w:r>
+          <w:rPr>
+            <w:rFonts w:ascii="Calibri" w:hAnsi="Calibri"/>
+            <w:lang w:eastAsia="de-DE"/>
+          </w:rPr>
+          <w:t>ServiceInstanceSchema</w:t>
+        </w:r>
+        <w:proofErr w:type="gramStart"/>
+        <w:r>
+          <w:rPr>
+            <w:rFonts w:ascii="Calibri" w:hAnsi="Calibri"/>
+            <w:lang w:eastAsia="de-DE"/>
+          </w:rPr>
+          <w:t>:CoverageInfo</w:t>
+        </w:r>
+        <w:proofErr w:type="spellEnd"/>
+        <w:proofErr w:type="gramEnd"/>
+        <w:r>
+          <w:rPr>
+            <w:rFonts w:ascii="Calibri" w:hAnsi="Calibri"/>
+            <w:lang w:eastAsia="de-DE"/>
+          </w:rPr>
+          <w:t>” type to have an unbounded number of cover area elements.</w:t>
+        </w:r>
+      </w:ins>
+    </w:p>
+    <w:p>
+      <w:pPr>
+        <w:pStyle w:val="BodyText"/>
+        <w:ind w:left="1080"/>
+        <w:rPr>
+          <w:ins w:id="48" w:author="Nikolaos Vastardis" w:date="2021-09-01T15:19:00Z"/>
+          <w:rFonts w:ascii="Calibri" w:hAnsi="Calibri"/>
+          <w:lang w:eastAsia="de-DE"/>
+        </w:rPr>
+        <w:pPrChange w:id="49" w:author="Nikolaos Vastardis" w:date="2021-09-01T15:23:00Z">
+          <w:pPr>
+            <w:pStyle w:val="BodyText"/>
+            <w:numPr>
+              <w:numId w:val="48"/>
+            </w:numPr>
+            <w:ind w:left="1080" w:hanging="360"/>
+          </w:pPr>
+        </w:pPrChange>
+      </w:pPr>
+      <w:bookmarkStart w:id="50" w:name="_GoBack"/>
+      <w:bookmarkEnd w:id="50"/>
+    </w:p>
+    <w:p>
+      <w:pPr>
+        <w:pStyle w:val="BodyText"/>
+        <w:numPr>
+          <w:ilvl w:val="0"/>
+          <w:numId w:val="48"/>
+        </w:numPr>
+        <w:rPr>
+          <w:del w:id="51" w:author="Nikolaos Vastardis" w:date="2021-09-01T15:22:00Z"/>
+          <w:rFonts w:ascii="Calibri" w:hAnsi="Calibri"/>
+          <w:lang w:eastAsia="de-DE"/>
+          <w:rPrChange w:id="52" w:author="Nikolaos Vastardis" w:date="2021-09-01T15:22:00Z">
+            <w:rPr>
+              <w:del w:id="53" w:author="Nikolaos Vastardis" w:date="2021-09-01T15:22:00Z"/>
+              <w:rFonts w:ascii="Calibri" w:hAnsi="Calibri"/>
+              <w:lang w:eastAsia="de-DE"/>
+            </w:rPr>
+          </w:rPrChange>
+        </w:rPr>
+        <w:pPrChange w:id="54" w:author="Nikolaos Vastardis" w:date="2021-09-01T15:22:00Z">
+          <w:pPr>
+            <w:pStyle w:val="BodyText"/>
+            <w:ind w:left="360"/>
+          </w:pPr>
+        </w:pPrChange>
+      </w:pPr>
+    </w:p>
+    <w:p>
+      <w:pPr>
+        <w:pStyle w:val="BodyText"/>
         <w:numPr>
           <w:ilvl w:val="0"/>
           <w:numId w:val="46"/>
         </w:numPr>
-        <w:rPr>
+        <w:ind w:left="0" w:firstLine="0"/>
+        <w:rPr>
+          <w:del w:id="55" w:author="Nikolaos Vastardis" w:date="2021-09-01T15:22:00Z"/>
           <w:rFonts w:ascii="Calibri" w:hAnsi="Calibri"/>
           <w:lang w:eastAsia="de-DE"/>
         </w:rPr>
-      </w:pPr>
-      <w:r>
-        <w:rPr>
-          <w:rFonts w:ascii="Calibri" w:hAnsi="Calibri"/>
-          <w:lang w:eastAsia="de-DE"/>
-        </w:rPr>
-        <w:t>ServiceBaseTypesSchema.xsd: The target namespace for this is defined as ServiceSpecificationSchema.xsd!</w:t>
-      </w:r>
+        <w:pPrChange w:id="56" w:author="Nikolaos Vastardis" w:date="2021-09-01T15:22:00Z">
+          <w:pPr>
+            <w:pStyle w:val="BodyText"/>
+            <w:numPr>
+              <w:numId w:val="46"/>
+            </w:numPr>
+            <w:ind w:left="1050" w:hanging="690"/>
+          </w:pPr>
+        </w:pPrChange>
+      </w:pPr>
+      <w:del w:id="57" w:author="Nikolaos Vastardis" w:date="2021-09-01T15:22:00Z">
+        <w:r>
+          <w:rPr>
+            <w:rFonts w:ascii="Calibri" w:hAnsi="Calibri"/>
+            <w:lang w:eastAsia="de-DE"/>
+          </w:rPr>
+          <w:delText>ServiceBaseTypesSchema.xsd: The target namespace for this is defined as ServiceSpecificationSchema.xsd!</w:delText>
+        </w:r>
+      </w:del>
     </w:p>
     <w:p>
       <w:pPr>
-        <w:pStyle w:val="Textkrper"/>
+        <w:pStyle w:val="BodyText"/>
         <w:numPr>
           <w:ilvl w:val="0"/>
           <w:numId w:val="46"/>
         </w:numPr>
-        <w:rPr>
+        <w:ind w:left="0" w:firstLine="0"/>
+        <w:rPr>
+          <w:del w:id="58" w:author="Nikolaos Vastardis" w:date="2021-09-01T15:22:00Z"/>
           <w:rFonts w:ascii="Calibri" w:hAnsi="Calibri"/>
           <w:lang w:eastAsia="de-DE"/>
         </w:rPr>
-      </w:pPr>
-      <w:r>
-        <w:rPr>
-          <w:rFonts w:ascii="Calibri" w:hAnsi="Calibri"/>
-          <w:lang w:eastAsia="de-DE"/>
-        </w:rPr>
-        <w:t>ServiceInstanceSchema.xsd: The defined namespace xmlns:xs="http://www.w3.org/2001/XMLSchema" is never actually used.</w:t>
-      </w:r>
+        <w:pPrChange w:id="59" w:author="Nikolaos Vastardis" w:date="2021-09-01T15:22:00Z">
+          <w:pPr>
+            <w:pStyle w:val="BodyText"/>
+            <w:numPr>
+              <w:numId w:val="46"/>
+            </w:numPr>
+            <w:ind w:left="1050" w:hanging="690"/>
+          </w:pPr>
+        </w:pPrChange>
+      </w:pPr>
+      <w:del w:id="60" w:author="Nikolaos Vastardis" w:date="2021-09-01T15:22:00Z">
+        <w:r>
+          <w:rPr>
+            <w:rFonts w:ascii="Calibri" w:hAnsi="Calibri"/>
+            <w:lang w:eastAsia="de-DE"/>
+          </w:rPr>
+          <w:delText>ServiceInstanceSchema.xsd: The defined namespace xmlns:xs="http://www.w3.org/2001/XMLSchema" is never actually used.</w:delText>
+        </w:r>
+      </w:del>
     </w:p>
     <w:p>
       <w:pPr>
-        <w:pStyle w:val="Textkrper"/>
+        <w:pStyle w:val="BodyText"/>
         <w:numPr>
           <w:ilvl w:val="0"/>
           <w:numId w:val="46"/>
         </w:numPr>
-        <w:rPr>
+        <w:ind w:left="0" w:firstLine="0"/>
+        <w:rPr>
+          <w:del w:id="61" w:author="Nikolaos Vastardis" w:date="2021-09-01T15:22:00Z"/>
           <w:rFonts w:ascii="Calibri" w:hAnsi="Calibri"/>
           <w:lang w:eastAsia="de-DE"/>
         </w:rPr>
-      </w:pPr>
-      <w:r>
-        <w:rPr>
-          <w:rFonts w:ascii="Calibri" w:hAnsi="Calibri"/>
-          <w:lang w:eastAsia="de-DE"/>
-        </w:rPr>
-        <w:t>ServiceInstanceSchema.xsd:The defined namespace xmlns:ServiceDesignSchema="http://efficiensea2.org/maritime-cloud/service-registry/v1/ServiceDesignSchema.xsd" is never actually used.</w:t>
-      </w:r>
+        <w:pPrChange w:id="62" w:author="Nikolaos Vastardis" w:date="2021-09-01T15:22:00Z">
+          <w:pPr>
+            <w:pStyle w:val="BodyText"/>
+            <w:numPr>
+              <w:numId w:val="46"/>
+            </w:numPr>
+            <w:ind w:left="1050" w:hanging="690"/>
+          </w:pPr>
+        </w:pPrChange>
+      </w:pPr>
+      <w:del w:id="63" w:author="Nikolaos Vastardis" w:date="2021-09-01T15:22:00Z">
+        <w:r>
+          <w:rPr>
+            <w:rFonts w:ascii="Calibri" w:hAnsi="Calibri"/>
+            <w:lang w:eastAsia="de-DE"/>
+          </w:rPr>
+          <w:delText>ServiceInstanceSchema.xsd:The defined namespace xmlns:ServiceDesignSchema="http://efficiensea2.org/maritime-cloud/service-registry/v1/ServiceDesignSchema.xsd" is never actually used.</w:delText>
+        </w:r>
+      </w:del>
     </w:p>
     <w:p>
       <w:pPr>
-        <w:pStyle w:val="Textkrper"/>
+        <w:pStyle w:val="BodyText"/>
         <w:numPr>
           <w:ilvl w:val="0"/>
           <w:numId w:val="46"/>
         </w:numPr>
-        <w:rPr>
+        <w:ind w:left="0" w:firstLine="0"/>
+        <w:rPr>
+          <w:del w:id="64" w:author="Nikolaos Vastardis" w:date="2021-09-01T15:22:00Z"/>
           <w:rFonts w:ascii="Calibri" w:hAnsi="Calibri"/>
           <w:lang w:eastAsia="de-DE"/>
         </w:rPr>
-      </w:pPr>
-      <w:r>
-        <w:rPr>
-          <w:rFonts w:ascii="Calibri" w:hAnsi="Calibri"/>
-          <w:lang w:eastAsia="de-DE"/>
-        </w:rPr>
-        <w:t>ServiceInstanceSchema.xsd: The targetNamespace references the ServiceDesignSchema.xsd instead of the ServiceInstanceSchema.xsd.</w:t>
-      </w:r>
+        <w:pPrChange w:id="65" w:author="Nikolaos Vastardis" w:date="2021-09-01T15:22:00Z">
+          <w:pPr>
+            <w:pStyle w:val="BodyText"/>
+            <w:numPr>
+              <w:numId w:val="46"/>
+            </w:numPr>
+            <w:ind w:left="1050" w:hanging="690"/>
+          </w:pPr>
+        </w:pPrChange>
+      </w:pPr>
+      <w:del w:id="66" w:author="Nikolaos Vastardis" w:date="2021-09-01T15:22:00Z">
+        <w:r>
+          <w:rPr>
+            <w:rFonts w:ascii="Calibri" w:hAnsi="Calibri"/>
+            <w:lang w:eastAsia="de-DE"/>
+          </w:rPr>
+          <w:delText>ServiceInstanceSchema.xsd: The targetNamespace references the ServiceDesignSchema.xsd instead of the ServiceInstanceSchema.xsd.</w:delText>
+        </w:r>
+      </w:del>
     </w:p>
     <w:p>
       <w:pPr>
-        <w:pStyle w:val="Textkrper"/>
+        <w:pStyle w:val="BodyText"/>
         <w:numPr>
           <w:ilvl w:val="0"/>
           <w:numId w:val="46"/>
         </w:numPr>
-        <w:rPr>
+        <w:ind w:left="0" w:firstLine="0"/>
+        <w:rPr>
+          <w:del w:id="67" w:author="Nikolaos Vastardis" w:date="2021-09-01T15:22:00Z"/>
           <w:rFonts w:ascii="Calibri" w:hAnsi="Calibri"/>
           <w:lang w:eastAsia="de-DE"/>
         </w:rPr>
-      </w:pPr>
-      <w:r>
-        <w:rPr>
-          <w:rFonts w:ascii="Calibri" w:hAnsi="Calibri"/>
-          <w:lang w:eastAsia="de-DE"/>
-        </w:rPr>
-        <w:t>ServiceInstanceSchema.xsd: The is declared with maxOccurs="unbounded" but this is not allowed inside an '' element. To fix this the maxOccurs value was changes to 1 and the CoverageInfo object's coversArea was declared with maxOccurs="unbounded".</w:t>
-      </w:r>
+        <w:pPrChange w:id="68" w:author="Nikolaos Vastardis" w:date="2021-09-01T15:22:00Z">
+          <w:pPr>
+            <w:pStyle w:val="BodyText"/>
+            <w:numPr>
+              <w:numId w:val="46"/>
+            </w:numPr>
+            <w:ind w:left="1050" w:hanging="690"/>
+          </w:pPr>
+        </w:pPrChange>
+      </w:pPr>
+      <w:del w:id="69" w:author="Nikolaos Vastardis" w:date="2021-09-01T15:22:00Z">
+        <w:r>
+          <w:rPr>
+            <w:rFonts w:ascii="Calibri" w:hAnsi="Calibri"/>
+            <w:lang w:eastAsia="de-DE"/>
+          </w:rPr>
+          <w:delText>ServiceInstanceSchema.xsd: The is declared with maxOccurs="unbounded" but this is not allowed inside an '' element. To fix this the maxOccurs value was changes to 1 and the CoverageInfo object's coversArea was declared with maxOccurs="unbounded".</w:delText>
+        </w:r>
+      </w:del>
     </w:p>
     <w:p>
       <w:pPr>
-        <w:pStyle w:val="Textkrper"/>
+        <w:pStyle w:val="BodyText"/>
         <w:numPr>
           <w:ilvl w:val="0"/>
           <w:numId w:val="46"/>
         </w:numPr>
-        <w:rPr>
+        <w:ind w:left="0" w:firstLine="0"/>
+        <w:rPr>
+          <w:del w:id="70" w:author="Nikolaos Vastardis" w:date="2021-09-01T15:22:00Z"/>
           <w:rFonts w:ascii="Calibri" w:hAnsi="Calibri"/>
           <w:lang w:eastAsia="de-DE"/>
         </w:rPr>
-      </w:pPr>
-      <w:r>
-        <w:rPr>
-          <w:rFonts w:ascii="Calibri" w:hAnsi="Calibri"/>
-          <w:lang w:eastAsia="de-DE"/>
-        </w:rPr>
-        <w:t>ServiceSpecificationSchema.xsd: The S100Base:S100_Parameter type is not valid.</w:t>
-      </w:r>
+        <w:pPrChange w:id="71" w:author="Nikolaos Vastardis" w:date="2021-09-01T15:22:00Z">
+          <w:pPr>
+            <w:pStyle w:val="BodyText"/>
+            <w:numPr>
+              <w:numId w:val="46"/>
+            </w:numPr>
+            <w:ind w:left="1050" w:hanging="690"/>
+          </w:pPr>
+        </w:pPrChange>
+      </w:pPr>
+      <w:del w:id="72" w:author="Nikolaos Vastardis" w:date="2021-09-01T15:22:00Z">
+        <w:r>
+          <w:rPr>
+            <w:rFonts w:ascii="Calibri" w:hAnsi="Calibri"/>
+            <w:lang w:eastAsia="de-DE"/>
+          </w:rPr>
+          <w:delText>ServiceSpecificationSchema.xsd: The S100Base:S100_Parameter type is not valid.</w:delText>
+        </w:r>
+      </w:del>
     </w:p>
     <w:p>
       <w:pPr>
-        <w:pStyle w:val="Textkrper"/>
+        <w:pStyle w:val="BodyText"/>
         <w:numPr>
           <w:ilvl w:val="0"/>
           <w:numId w:val="46"/>
         </w:numPr>
-        <w:rPr>
+        <w:ind w:left="0" w:firstLine="0"/>
+        <w:rPr>
+          <w:del w:id="73" w:author="Nikolaos Vastardis" w:date="2021-09-01T15:22:00Z"/>
           <w:rFonts w:ascii="Calibri" w:hAnsi="Calibri"/>
           <w:lang w:eastAsia="de-DE"/>
         </w:rPr>
-      </w:pPr>
-      <w:r>
-        <w:rPr>
-          <w:rFonts w:ascii="Calibri" w:hAnsi="Calibri"/>
-          <w:lang w:eastAsia="de-DE"/>
-        </w:rPr>
-        <w:t>ServiceSpecificationSchema.xsd: The reference to the S100FC:S100_FC_FeatureCatalogue type if invalid since this is an element itself... not an element type.</w:t>
-      </w:r>
+        <w:pPrChange w:id="74" w:author="Nikolaos Vastardis" w:date="2021-09-01T15:22:00Z">
+          <w:pPr>
+            <w:pStyle w:val="BodyText"/>
+            <w:numPr>
+              <w:numId w:val="46"/>
+            </w:numPr>
+            <w:ind w:left="1050" w:hanging="690"/>
+          </w:pPr>
+        </w:pPrChange>
+      </w:pPr>
+      <w:del w:id="75" w:author="Nikolaos Vastardis" w:date="2021-09-01T15:22:00Z">
+        <w:r>
+          <w:rPr>
+            <w:rFonts w:ascii="Calibri" w:hAnsi="Calibri"/>
+            <w:lang w:eastAsia="de-DE"/>
+          </w:rPr>
+          <w:delText>ServiceSpecificationSchema.xsd: The reference to the S100FC:S100_FC_FeatureCatalogue type if invalid since this is an element itself... not an element type.</w:delText>
+        </w:r>
+      </w:del>
     </w:p>
     <w:p>
       <w:pPr>
-        <w:pStyle w:val="Textkrper"/>
-        <w:ind w:firstLine="60"/>
-        <w:rPr>
+        <w:pStyle w:val="BodyText"/>
+        <w:rPr>
+          <w:del w:id="76" w:author="Nikolaos Vastardis" w:date="2021-09-01T15:23:00Z"/>
           <w:rFonts w:ascii="Calibri" w:hAnsi="Calibri"/>
           <w:lang w:eastAsia="de-DE"/>
         </w:rPr>
+        <w:pPrChange w:id="77" w:author="Nikolaos Vastardis" w:date="2021-09-01T15:22:00Z">
+          <w:pPr>
+            <w:pStyle w:val="BodyText"/>
+            <w:ind w:firstLine="60"/>
+          </w:pPr>
+        </w:pPrChange>
       </w:pPr>
     </w:p>
     <w:p>
       <w:pPr>
-        <w:pStyle w:val="Textkrper"/>
-        <w:rPr>
+        <w:pStyle w:val="BodyText"/>
+        <w:rPr>
+          <w:del w:id="78" w:author="Nikolaos Vastardis" w:date="2021-09-01T15:23:00Z"/>
           <w:rFonts w:ascii="Calibri" w:hAnsi="Calibri"/>
           <w:lang w:eastAsia="de-DE"/>
         </w:rPr>
@@ -1506,7 +2393,7 @@
     </w:p>
     <w:p>
       <w:pPr>
-        <w:pStyle w:val="berschrift1"/>
+        <w:pStyle w:val="Heading1"/>
         <w:numPr>
           <w:ilvl w:val="0"/>
           <w:numId w:val="14"/>
@@ -1596,7 +2483,7 @@
 </file>
 
 <file path=word/endnotes.xml><?xml version="1.0" encoding="utf-8"?>
-<w:endnotes xmlns:wpc="http://schemas.microsoft.com/office/word/2010/wordprocessingCanvas" xmlns:cx="http://schemas.microsoft.com/office/drawing/2014/chartex" xmlns:cx1="http://schemas.microsoft.com/office/drawing/2015/9/8/chartex" xmlns:cx2="http://schemas.microsoft.com/office/drawing/2015/10/21/chartex" xmlns:cx3="http://schemas.microsoft.com/office/drawing/2016/5/9/chartex" xmlns:cx4="http://schemas.microsoft.com/office/drawing/2016/5/10/chartex" xmlns:cx5="http://schemas.microsoft.com/office/drawing/2016/5/11/chartex" xmlns:cx6="http://schemas.microsoft.com/office/drawing/2016/5/12/chartex" xmlns:cx7="http://schemas.microsoft.com/office/drawing/2016/5/13/chartex" xmlns:cx8="http://schemas.microsoft.com/office/drawing/2016/5/14/chartex" xmlns:mc="http://schemas.openxmlformats.org/markup-compatibility/2006" xmlns:aink="http://schemas.microsoft.com/office/drawing/2016/ink" xmlns:am3d="http://schemas.microsoft.com/office/drawing/2017/model3d" xmlns:o="urn:schemas-microsoft-com:office:office" xmlns:r="http://schemas.openxmlformats.org/officeDocument/2006/relationships" xmlns:m="http://schemas.openxmlformats.org/officeDocument/2006/math" xmlns:v="urn:schemas-microsoft-com:vml" xmlns:wp14="http://schemas.microsoft.com/office/word/2010/wordprocessingDrawing" xmlns:wp="http://schemas.openxmlformats.org/drawingml/2006/wordprocessingDrawing" xmlns:w10="urn:schemas-microsoft-com:office:word" xmlns:w="http://schemas.openxmlformats.org/wordprocessingml/2006/main" xmlns:w14="http://schemas.microsoft.com/office/word/2010/wordml" xmlns:w15="http://schemas.microsoft.com/office/word/2012/wordml" xmlns:w16cex="http://schemas.microsoft.com/office/word/2018/wordml/cex" xmlns:w16cid="http://schemas.microsoft.com/office/word/2016/wordml/cid" xmlns:w16="http://schemas.microsoft.com/office/word/2018/wordml" xmlns:w16sdtdh="http://schemas.microsoft.com/office/word/2020/wordml/sdtdatahash" xmlns:w16se="http://schemas.microsoft.com/office/word/2015/wordml/symex" xmlns:wpg="http://schemas.microsoft.com/office/word/2010/wordprocessingGroup" xmlns:wpi="http://schemas.microsoft.com/office/word/2010/wordprocessingInk" xmlns:wne="http://schemas.microsoft.com/office/word/2006/wordml" xmlns:wps="http://schemas.microsoft.com/office/word/2010/wordprocessingShape" mc:Ignorable="w14 w15 w16se w16cid w16 w16cex w16sdtdh wp14">
+<w:endnotes xmlns:wpc="http://schemas.microsoft.com/office/word/2010/wordprocessingCanvas" xmlns:cx="http://schemas.microsoft.com/office/drawing/2014/chartex" xmlns:cx1="http://schemas.microsoft.com/office/drawing/2015/9/8/chartex" xmlns:mc="http://schemas.openxmlformats.org/markup-compatibility/2006" xmlns:o="urn:schemas-microsoft-com:office:office" xmlns:r="http://schemas.openxmlformats.org/officeDocument/2006/relationships" xmlns:m="http://schemas.openxmlformats.org/officeDocument/2006/math" xmlns:v="urn:schemas-microsoft-com:vml" xmlns:wp14="http://schemas.microsoft.com/office/word/2010/wordprocessingDrawing" xmlns:wp="http://schemas.openxmlformats.org/drawingml/2006/wordprocessingDrawing" xmlns:w10="urn:schemas-microsoft-com:office:word" xmlns:w="http://schemas.openxmlformats.org/wordprocessingml/2006/main" xmlns:w14="http://schemas.microsoft.com/office/word/2010/wordml" xmlns:w15="http://schemas.microsoft.com/office/word/2012/wordml" xmlns:w16se="http://schemas.microsoft.com/office/word/2015/wordml/symex" xmlns:wpg="http://schemas.microsoft.com/office/word/2010/wordprocessingGroup" xmlns:wpi="http://schemas.microsoft.com/office/word/2010/wordprocessingInk" xmlns:wne="http://schemas.microsoft.com/office/word/2006/wordml" xmlns:wps="http://schemas.microsoft.com/office/word/2010/wordprocessingShape" mc:Ignorable="w14 w15 w16se wp14">
   <w:endnote w:type="separator" w:id="-1">
     <w:p>
       <w:r>
@@ -1618,20 +2505,20 @@
 </file>
 
 <file path=word/footer1.xml><?xml version="1.0" encoding="utf-8"?>
-<w:ftr xmlns:wpc="http://schemas.microsoft.com/office/word/2010/wordprocessingCanvas" xmlns:cx="http://schemas.microsoft.com/office/drawing/2014/chartex" xmlns:cx1="http://schemas.microsoft.com/office/drawing/2015/9/8/chartex" xmlns:cx2="http://schemas.microsoft.com/office/drawing/2015/10/21/chartex" xmlns:cx3="http://schemas.microsoft.com/office/drawing/2016/5/9/chartex" xmlns:cx4="http://schemas.microsoft.com/office/drawing/2016/5/10/chartex" xmlns:cx5="http://schemas.microsoft.com/office/drawing/2016/5/11/chartex" xmlns:cx6="http://schemas.microsoft.com/office/drawing/2016/5/12/chartex" xmlns:cx7="http://schemas.microsoft.com/office/drawing/2016/5/13/chartex" xmlns:cx8="http://schemas.microsoft.com/office/drawing/2016/5/14/chartex" xmlns:mc="http://schemas.openxmlformats.org/markup-compatibility/2006" xmlns:aink="http://schemas.microsoft.com/office/drawing/2016/ink" xmlns:am3d="http://schemas.microsoft.com/office/drawing/2017/model3d" xmlns:o="urn:schemas-microsoft-com:office:office" xmlns:r="http://schemas.openxmlformats.org/officeDocument/2006/relationships" xmlns:m="http://schemas.openxmlformats.org/officeDocument/2006/math" xmlns:v="urn:schemas-microsoft-com:vml" xmlns:wp14="http://schemas.microsoft.com/office/word/2010/wordprocessingDrawing" xmlns:wp="http://schemas.openxmlformats.org/drawingml/2006/wordprocessingDrawing" xmlns:w10="urn:schemas-microsoft-com:office:word" xmlns:w="http://schemas.openxmlformats.org/wordprocessingml/2006/main" xmlns:w14="http://schemas.microsoft.com/office/word/2010/wordml" xmlns:w15="http://schemas.microsoft.com/office/word/2012/wordml" xmlns:w16cex="http://schemas.microsoft.com/office/word/2018/wordml/cex" xmlns:w16cid="http://schemas.microsoft.com/office/word/2016/wordml/cid" xmlns:w16="http://schemas.microsoft.com/office/word/2018/wordml" xmlns:w16sdtdh="http://schemas.microsoft.com/office/word/2020/wordml/sdtdatahash" xmlns:w16se="http://schemas.microsoft.com/office/word/2015/wordml/symex" xmlns:wpg="http://schemas.microsoft.com/office/word/2010/wordprocessingGroup" xmlns:wpi="http://schemas.microsoft.com/office/word/2010/wordprocessingInk" xmlns:wne="http://schemas.microsoft.com/office/word/2006/wordml" xmlns:wps="http://schemas.microsoft.com/office/word/2010/wordprocessingShape" mc:Ignorable="w14 w15 w16se w16cid w16 w16cex w16sdtdh wp14">
+<w:ftr xmlns:wpc="http://schemas.microsoft.com/office/word/2010/wordprocessingCanvas" xmlns:cx="http://schemas.microsoft.com/office/drawing/2014/chartex" xmlns:cx1="http://schemas.microsoft.com/office/drawing/2015/9/8/chartex" xmlns:mc="http://schemas.openxmlformats.org/markup-compatibility/2006" xmlns:o="urn:schemas-microsoft-com:office:office" xmlns:r="http://schemas.openxmlformats.org/officeDocument/2006/relationships" xmlns:m="http://schemas.openxmlformats.org/officeDocument/2006/math" xmlns:v="urn:schemas-microsoft-com:vml" xmlns:wp14="http://schemas.microsoft.com/office/word/2010/wordprocessingDrawing" xmlns:wp="http://schemas.openxmlformats.org/drawingml/2006/wordprocessingDrawing" xmlns:w10="urn:schemas-microsoft-com:office:word" xmlns:w="http://schemas.openxmlformats.org/wordprocessingml/2006/main" xmlns:w14="http://schemas.microsoft.com/office/word/2010/wordml" xmlns:w15="http://schemas.microsoft.com/office/word/2012/wordml" xmlns:w16se="http://schemas.microsoft.com/office/word/2015/wordml/symex" xmlns:wpg="http://schemas.microsoft.com/office/word/2010/wordprocessingGroup" xmlns:wpi="http://schemas.microsoft.com/office/word/2010/wordprocessingInk" xmlns:wne="http://schemas.microsoft.com/office/word/2006/wordml" xmlns:wps="http://schemas.microsoft.com/office/word/2010/wordprocessingShape" mc:Ignorable="w14 w15 w16se wp14">
   <w:p>
     <w:pPr>
-      <w:pStyle w:val="Fuzeile"/>
+      <w:pStyle w:val="Footer"/>
     </w:pPr>
   </w:p>
 </w:ftr>
 </file>
 
 <file path=word/footer2.xml><?xml version="1.0" encoding="utf-8"?>
-<w:ftr xmlns:wpc="http://schemas.microsoft.com/office/word/2010/wordprocessingCanvas" xmlns:cx="http://schemas.microsoft.com/office/drawing/2014/chartex" xmlns:cx1="http://schemas.microsoft.com/office/drawing/2015/9/8/chartex" xmlns:cx2="http://schemas.microsoft.com/office/drawing/2015/10/21/chartex" xmlns:cx3="http://schemas.microsoft.com/office/drawing/2016/5/9/chartex" xmlns:cx4="http://schemas.microsoft.com/office/drawing/2016/5/10/chartex" xmlns:cx5="http://schemas.microsoft.com/office/drawing/2016/5/11/chartex" xmlns:cx6="http://schemas.microsoft.com/office/drawing/2016/5/12/chartex" xmlns:cx7="http://schemas.microsoft.com/office/drawing/2016/5/13/chartex" xmlns:cx8="http://schemas.microsoft.com/office/drawing/2016/5/14/chartex" xmlns:mc="http://schemas.openxmlformats.org/markup-compatibility/2006" xmlns:aink="http://schemas.microsoft.com/office/drawing/2016/ink" xmlns:am3d="http://schemas.microsoft.com/office/drawing/2017/model3d" xmlns:o="urn:schemas-microsoft-com:office:office" xmlns:r="http://schemas.openxmlformats.org/officeDocument/2006/relationships" xmlns:m="http://schemas.openxmlformats.org/officeDocument/2006/math" xmlns:v="urn:schemas-microsoft-com:vml" xmlns:wp14="http://schemas.microsoft.com/office/word/2010/wordprocessingDrawing" xmlns:wp="http://schemas.openxmlformats.org/drawingml/2006/wordprocessingDrawing" xmlns:w10="urn:schemas-microsoft-com:office:word" xmlns:w="http://schemas.openxmlformats.org/wordprocessingml/2006/main" xmlns:w14="http://schemas.microsoft.com/office/word/2010/wordml" xmlns:w15="http://schemas.microsoft.com/office/word/2012/wordml" xmlns:w16cex="http://schemas.microsoft.com/office/word/2018/wordml/cex" xmlns:w16cid="http://schemas.microsoft.com/office/word/2016/wordml/cid" xmlns:w16="http://schemas.microsoft.com/office/word/2018/wordml" xmlns:w16sdtdh="http://schemas.microsoft.com/office/word/2020/wordml/sdtdatahash" xmlns:w16se="http://schemas.microsoft.com/office/word/2015/wordml/symex" xmlns:wpg="http://schemas.microsoft.com/office/word/2010/wordprocessingGroup" xmlns:wpi="http://schemas.microsoft.com/office/word/2010/wordprocessingInk" xmlns:wne="http://schemas.microsoft.com/office/word/2006/wordml" xmlns:wps="http://schemas.microsoft.com/office/word/2010/wordprocessingShape" mc:Ignorable="w14 w15 w16se w16cid w16 w16cex w16sdtdh wp14">
+<w:ftr xmlns:wpc="http://schemas.microsoft.com/office/word/2010/wordprocessingCanvas" xmlns:cx="http://schemas.microsoft.com/office/drawing/2014/chartex" xmlns:cx1="http://schemas.microsoft.com/office/drawing/2015/9/8/chartex" xmlns:mc="http://schemas.openxmlformats.org/markup-compatibility/2006" xmlns:o="urn:schemas-microsoft-com:office:office" xmlns:r="http://schemas.openxmlformats.org/officeDocument/2006/relationships" xmlns:m="http://schemas.openxmlformats.org/officeDocument/2006/math" xmlns:v="urn:schemas-microsoft-com:vml" xmlns:wp14="http://schemas.microsoft.com/office/word/2010/wordprocessingDrawing" xmlns:wp="http://schemas.openxmlformats.org/drawingml/2006/wordprocessingDrawing" xmlns:w10="urn:schemas-microsoft-com:office:word" xmlns:w="http://schemas.openxmlformats.org/wordprocessingml/2006/main" xmlns:w14="http://schemas.microsoft.com/office/word/2010/wordml" xmlns:w15="http://schemas.microsoft.com/office/word/2012/wordml" xmlns:w16se="http://schemas.microsoft.com/office/word/2015/wordml/symex" xmlns:wpg="http://schemas.microsoft.com/office/word/2010/wordprocessingGroup" xmlns:wpi="http://schemas.microsoft.com/office/word/2010/wordprocessingInk" xmlns:wne="http://schemas.microsoft.com/office/word/2006/wordml" xmlns:wps="http://schemas.microsoft.com/office/word/2010/wordprocessingShape" mc:Ignorable="w14 w15 w16se wp14">
   <w:p>
     <w:pPr>
-      <w:pStyle w:val="Fuzeile"/>
+      <w:pStyle w:val="Footer"/>
       <w:rPr>
         <w:rFonts w:ascii="Calibri" w:hAnsi="Calibri"/>
       </w:rPr>
@@ -1681,7 +2568,7 @@
         <w:rFonts w:ascii="Calibri" w:hAnsi="Calibri"/>
         <w:noProof/>
       </w:rPr>
-      <w:t>4</w:t>
+      <w:t>1</w:t>
     </w:r>
     <w:r>
       <w:rPr>
@@ -1694,17 +2581,17 @@
 </file>
 
 <file path=word/footer3.xml><?xml version="1.0" encoding="utf-8"?>
-<w:ftr xmlns:wpc="http://schemas.microsoft.com/office/word/2010/wordprocessingCanvas" xmlns:cx="http://schemas.microsoft.com/office/drawing/2014/chartex" xmlns:cx1="http://schemas.microsoft.com/office/drawing/2015/9/8/chartex" xmlns:cx2="http://schemas.microsoft.com/office/drawing/2015/10/21/chartex" xmlns:cx3="http://schemas.microsoft.com/office/drawing/2016/5/9/chartex" xmlns:cx4="http://schemas.microsoft.com/office/drawing/2016/5/10/chartex" xmlns:cx5="http://schemas.microsoft.com/office/drawing/2016/5/11/chartex" xmlns:cx6="http://schemas.microsoft.com/office/drawing/2016/5/12/chartex" xmlns:cx7="http://schemas.microsoft.com/office/drawing/2016/5/13/chartex" xmlns:cx8="http://schemas.microsoft.com/office/drawing/2016/5/14/chartex" xmlns:mc="http://schemas.openxmlformats.org/markup-compatibility/2006" xmlns:aink="http://schemas.microsoft.com/office/drawing/2016/ink" xmlns:am3d="http://schemas.microsoft.com/office/drawing/2017/model3d" xmlns:o="urn:schemas-microsoft-com:office:office" xmlns:r="http://schemas.openxmlformats.org/officeDocument/2006/relationships" xmlns:m="http://schemas.openxmlformats.org/officeDocument/2006/math" xmlns:v="urn:schemas-microsoft-com:vml" xmlns:wp14="http://schemas.microsoft.com/office/word/2010/wordprocessingDrawing" xmlns:wp="http://schemas.openxmlformats.org/drawingml/2006/wordprocessingDrawing" xmlns:w10="urn:schemas-microsoft-com:office:word" xmlns:w="http://schemas.openxmlformats.org/wordprocessingml/2006/main" xmlns:w14="http://schemas.microsoft.com/office/word/2010/wordml" xmlns:w15="http://schemas.microsoft.com/office/word/2012/wordml" xmlns:w16cex="http://schemas.microsoft.com/office/word/2018/wordml/cex" xmlns:w16cid="http://schemas.microsoft.com/office/word/2016/wordml/cid" xmlns:w16="http://schemas.microsoft.com/office/word/2018/wordml" xmlns:w16sdtdh="http://schemas.microsoft.com/office/word/2020/wordml/sdtdatahash" xmlns:w16se="http://schemas.microsoft.com/office/word/2015/wordml/symex" xmlns:wpg="http://schemas.microsoft.com/office/word/2010/wordprocessingGroup" xmlns:wpi="http://schemas.microsoft.com/office/word/2010/wordprocessingInk" xmlns:wne="http://schemas.microsoft.com/office/word/2006/wordml" xmlns:wps="http://schemas.microsoft.com/office/word/2010/wordprocessingShape" mc:Ignorable="w14 w15 w16se w16cid w16 w16cex w16sdtdh wp14">
+<w:ftr xmlns:wpc="http://schemas.microsoft.com/office/word/2010/wordprocessingCanvas" xmlns:cx="http://schemas.microsoft.com/office/drawing/2014/chartex" xmlns:cx1="http://schemas.microsoft.com/office/drawing/2015/9/8/chartex" xmlns:mc="http://schemas.openxmlformats.org/markup-compatibility/2006" xmlns:o="urn:schemas-microsoft-com:office:office" xmlns:r="http://schemas.openxmlformats.org/officeDocument/2006/relationships" xmlns:m="http://schemas.openxmlformats.org/officeDocument/2006/math" xmlns:v="urn:schemas-microsoft-com:vml" xmlns:wp14="http://schemas.microsoft.com/office/word/2010/wordprocessingDrawing" xmlns:wp="http://schemas.openxmlformats.org/drawingml/2006/wordprocessingDrawing" xmlns:w10="urn:schemas-microsoft-com:office:word" xmlns:w="http://schemas.openxmlformats.org/wordprocessingml/2006/main" xmlns:w14="http://schemas.microsoft.com/office/word/2010/wordml" xmlns:w15="http://schemas.microsoft.com/office/word/2012/wordml" xmlns:w16se="http://schemas.microsoft.com/office/word/2015/wordml/symex" xmlns:wpg="http://schemas.microsoft.com/office/word/2010/wordprocessingGroup" xmlns:wpi="http://schemas.microsoft.com/office/word/2010/wordprocessingInk" xmlns:wne="http://schemas.microsoft.com/office/word/2006/wordml" xmlns:wps="http://schemas.microsoft.com/office/word/2010/wordprocessingShape" mc:Ignorable="w14 w15 w16se wp14">
   <w:p>
     <w:pPr>
-      <w:pStyle w:val="Fuzeile"/>
+      <w:pStyle w:val="Footer"/>
     </w:pPr>
   </w:p>
 </w:ftr>
 </file>
 
 <file path=word/footnotes.xml><?xml version="1.0" encoding="utf-8"?>
-<w:footnotes xmlns:wpc="http://schemas.microsoft.com/office/word/2010/wordprocessingCanvas" xmlns:cx="http://schemas.microsoft.com/office/drawing/2014/chartex" xmlns:cx1="http://schemas.microsoft.com/office/drawing/2015/9/8/chartex" xmlns:cx2="http://schemas.microsoft.com/office/drawing/2015/10/21/chartex" xmlns:cx3="http://schemas.microsoft.com/office/drawing/2016/5/9/chartex" xmlns:cx4="http://schemas.microsoft.com/office/drawing/2016/5/10/chartex" xmlns:cx5="http://schemas.microsoft.com/office/drawing/2016/5/11/chartex" xmlns:cx6="http://schemas.microsoft.com/office/drawing/2016/5/12/chartex" xmlns:cx7="http://schemas.microsoft.com/office/drawing/2016/5/13/chartex" xmlns:cx8="http://schemas.microsoft.com/office/drawing/2016/5/14/chartex" xmlns:mc="http://schemas.openxmlformats.org/markup-compatibility/2006" xmlns:aink="http://schemas.microsoft.com/office/drawing/2016/ink" xmlns:am3d="http://schemas.microsoft.com/office/drawing/2017/model3d" xmlns:o="urn:schemas-microsoft-com:office:office" xmlns:r="http://schemas.openxmlformats.org/officeDocument/2006/relationships" xmlns:m="http://schemas.openxmlformats.org/officeDocument/2006/math" xmlns:v="urn:schemas-microsoft-com:vml" xmlns:wp14="http://schemas.microsoft.com/office/word/2010/wordprocessingDrawing" xmlns:wp="http://schemas.openxmlformats.org/drawingml/2006/wordprocessingDrawing" xmlns:w10="urn:schemas-microsoft-com:office:word" xmlns:w="http://schemas.openxmlformats.org/wordprocessingml/2006/main" xmlns:w14="http://schemas.microsoft.com/office/word/2010/wordml" xmlns:w15="http://schemas.microsoft.com/office/word/2012/wordml" xmlns:w16cex="http://schemas.microsoft.com/office/word/2018/wordml/cex" xmlns:w16cid="http://schemas.microsoft.com/office/word/2016/wordml/cid" xmlns:w16="http://schemas.microsoft.com/office/word/2018/wordml" xmlns:w16sdtdh="http://schemas.microsoft.com/office/word/2020/wordml/sdtdatahash" xmlns:w16se="http://schemas.microsoft.com/office/word/2015/wordml/symex" xmlns:wpg="http://schemas.microsoft.com/office/word/2010/wordprocessingGroup" xmlns:wpi="http://schemas.microsoft.com/office/word/2010/wordprocessingInk" xmlns:wne="http://schemas.microsoft.com/office/word/2006/wordml" xmlns:wps="http://schemas.microsoft.com/office/word/2010/wordprocessingShape" mc:Ignorable="w14 w15 w16se w16cid w16 w16cex w16sdtdh wp14">
+<w:footnotes xmlns:wpc="http://schemas.microsoft.com/office/word/2010/wordprocessingCanvas" xmlns:cx="http://schemas.microsoft.com/office/drawing/2014/chartex" xmlns:cx1="http://schemas.microsoft.com/office/drawing/2015/9/8/chartex" xmlns:mc="http://schemas.openxmlformats.org/markup-compatibility/2006" xmlns:o="urn:schemas-microsoft-com:office:office" xmlns:r="http://schemas.openxmlformats.org/officeDocument/2006/relationships" xmlns:m="http://schemas.openxmlformats.org/officeDocument/2006/math" xmlns:v="urn:schemas-microsoft-com:vml" xmlns:wp14="http://schemas.microsoft.com/office/word/2010/wordprocessingDrawing" xmlns:wp="http://schemas.openxmlformats.org/drawingml/2006/wordprocessingDrawing" xmlns:w10="urn:schemas-microsoft-com:office:word" xmlns:w="http://schemas.openxmlformats.org/wordprocessingml/2006/main" xmlns:w14="http://schemas.microsoft.com/office/word/2010/wordml" xmlns:w15="http://schemas.microsoft.com/office/word/2012/wordml" xmlns:w16se="http://schemas.microsoft.com/office/word/2015/wordml/symex" xmlns:wpg="http://schemas.microsoft.com/office/word/2010/wordprocessingGroup" xmlns:wpi="http://schemas.microsoft.com/office/word/2010/wordprocessingInk" xmlns:wne="http://schemas.microsoft.com/office/word/2006/wordml" xmlns:wps="http://schemas.microsoft.com/office/word/2010/wordprocessingShape" mc:Ignorable="w14 w15 w16se wp14">
   <w:footnote w:type="separator" w:id="-1">
     <w:p>
       <w:r>
@@ -1725,14 +2612,14 @@
   <w:footnote w:id="2">
     <w:p>
       <w:pPr>
-        <w:pStyle w:val="Funotentext"/>
+        <w:pStyle w:val="FootnoteText"/>
         <w:rPr>
           <w:lang w:val="en-US"/>
         </w:rPr>
       </w:pPr>
       <w:r>
         <w:rPr>
-          <w:rStyle w:val="Funotenzeichen"/>
+          <w:rStyle w:val="FootnoteReference"/>
         </w:rPr>
         <w:footnoteRef/>
       </w:r>
@@ -1751,11 +2638,11 @@
   <w:footnote w:id="3">
     <w:p>
       <w:pPr>
-        <w:pStyle w:val="Funotentext"/>
-      </w:pPr>
-      <w:r>
-        <w:rPr>
-          <w:rStyle w:val="Funotenzeichen"/>
+        <w:pStyle w:val="FootnoteText"/>
+      </w:pPr>
+      <w:r>
+        <w:rPr>
+          <w:rStyle w:val="FootnoteReference"/>
         </w:rPr>
         <w:footnoteRef/>
       </w:r>
@@ -1775,10 +2662,10 @@
 </file>
 
 <file path=word/header1.xml><?xml version="1.0" encoding="utf-8"?>
-<w:hdr xmlns:wpc="http://schemas.microsoft.com/office/word/2010/wordprocessingCanvas" xmlns:cx="http://schemas.microsoft.com/office/drawing/2014/chartex" xmlns:cx1="http://schemas.microsoft.com/office/drawing/2015/9/8/chartex" xmlns:cx2="http://schemas.microsoft.com/office/drawing/2015/10/21/chartex" xmlns:cx3="http://schemas.microsoft.com/office/drawing/2016/5/9/chartex" xmlns:cx4="http://schemas.microsoft.com/office/drawing/2016/5/10/chartex" xmlns:cx5="http://schemas.microsoft.com/office/drawing/2016/5/11/chartex" xmlns:cx6="http://schemas.microsoft.com/office/drawing/2016/5/12/chartex" xmlns:cx7="http://schemas.microsoft.com/office/drawing/2016/5/13/chartex" xmlns:cx8="http://schemas.microsoft.com/office/drawing/2016/5/14/chartex" xmlns:mc="http://schemas.openxmlformats.org/markup-compatibility/2006" xmlns:aink="http://schemas.microsoft.com/office/drawing/2016/ink" xmlns:am3d="http://schemas.microsoft.com/office/drawing/2017/model3d" xmlns:o="urn:schemas-microsoft-com:office:office" xmlns:r="http://schemas.openxmlformats.org/officeDocument/2006/relationships" xmlns:m="http://schemas.openxmlformats.org/officeDocument/2006/math" xmlns:v="urn:schemas-microsoft-com:vml" xmlns:wp14="http://schemas.microsoft.com/office/word/2010/wordprocessingDrawing" xmlns:wp="http://schemas.openxmlformats.org/drawingml/2006/wordprocessingDrawing" xmlns:w10="urn:schemas-microsoft-com:office:word" xmlns:w="http://schemas.openxmlformats.org/wordprocessingml/2006/main" xmlns:w14="http://schemas.microsoft.com/office/word/2010/wordml" xmlns:w15="http://schemas.microsoft.com/office/word/2012/wordml" xmlns:w16cex="http://schemas.microsoft.com/office/word/2018/wordml/cex" xmlns:w16cid="http://schemas.microsoft.com/office/word/2016/wordml/cid" xmlns:w16="http://schemas.microsoft.com/office/word/2018/wordml" xmlns:w16sdtdh="http://schemas.microsoft.com/office/word/2020/wordml/sdtdatahash" xmlns:w16se="http://schemas.microsoft.com/office/word/2015/wordml/symex" xmlns:wpg="http://schemas.microsoft.com/office/word/2010/wordprocessingGroup" xmlns:wpi="http://schemas.microsoft.com/office/word/2010/wordprocessingInk" xmlns:wne="http://schemas.microsoft.com/office/word/2006/wordml" xmlns:wps="http://schemas.microsoft.com/office/word/2010/wordprocessingShape" mc:Ignorable="w14 w15 w16se w16cid w16 w16cex w16sdtdh wp14">
+<w:hdr xmlns:wpc="http://schemas.microsoft.com/office/word/2010/wordprocessingCanvas" xmlns:cx="http://schemas.microsoft.com/office/drawing/2014/chartex" xmlns:cx1="http://schemas.microsoft.com/office/drawing/2015/9/8/chartex" xmlns:mc="http://schemas.openxmlformats.org/markup-compatibility/2006" xmlns:o="urn:schemas-microsoft-com:office:office" xmlns:r="http://schemas.openxmlformats.org/officeDocument/2006/relationships" xmlns:m="http://schemas.openxmlformats.org/officeDocument/2006/math" xmlns:v="urn:schemas-microsoft-com:vml" xmlns:wp14="http://schemas.microsoft.com/office/word/2010/wordprocessingDrawing" xmlns:wp="http://schemas.openxmlformats.org/drawingml/2006/wordprocessingDrawing" xmlns:w10="urn:schemas-microsoft-com:office:word" xmlns:w="http://schemas.openxmlformats.org/wordprocessingml/2006/main" xmlns:w14="http://schemas.microsoft.com/office/word/2010/wordml" xmlns:w15="http://schemas.microsoft.com/office/word/2012/wordml" xmlns:w16se="http://schemas.microsoft.com/office/word/2015/wordml/symex" xmlns:wpg="http://schemas.microsoft.com/office/word/2010/wordprocessingGroup" xmlns:wpi="http://schemas.microsoft.com/office/word/2010/wordprocessingInk" xmlns:wne="http://schemas.microsoft.com/office/word/2006/wordml" xmlns:wps="http://schemas.microsoft.com/office/word/2010/wordprocessingShape" mc:Ignorable="w14 w15 w16se wp14">
   <w:p>
     <w:pPr>
-      <w:pStyle w:val="Kopfzeile"/>
+      <w:pStyle w:val="Header"/>
     </w:pPr>
     <w:r>
       <w:rPr>
@@ -1821,16 +2708,15 @@
 </file>
 
 <file path=word/header2.xml><?xml version="1.0" encoding="utf-8"?>
-<w:hdr xmlns:wpc="http://schemas.microsoft.com/office/word/2010/wordprocessingCanvas" xmlns:cx="http://schemas.microsoft.com/office/drawing/2014/chartex" xmlns:cx1="http://schemas.microsoft.com/office/drawing/2015/9/8/chartex" xmlns:cx2="http://schemas.microsoft.com/office/drawing/2015/10/21/chartex" xmlns:cx3="http://schemas.microsoft.com/office/drawing/2016/5/9/chartex" xmlns:cx4="http://schemas.microsoft.com/office/drawing/2016/5/10/chartex" xmlns:cx5="http://schemas.microsoft.com/office/drawing/2016/5/11/chartex" xmlns:cx6="http://schemas.microsoft.com/office/drawing/2016/5/12/chartex" xmlns:cx7="http://schemas.microsoft.com/office/drawing/2016/5/13/chartex" xmlns:cx8="http://schemas.microsoft.com/office/drawing/2016/5/14/chartex" xmlns:mc="http://schemas.openxmlformats.org/markup-compatibility/2006" xmlns:aink="http://schemas.microsoft.com/office/drawing/2016/ink" xmlns:am3d="http://schemas.microsoft.com/office/drawing/2017/model3d" xmlns:o="urn:schemas-microsoft-com:office:office" xmlns:r="http://schemas.openxmlformats.org/officeDocument/2006/relationships" xmlns:m="http://schemas.openxmlformats.org/officeDocument/2006/math" xmlns:v="urn:schemas-microsoft-com:vml" xmlns:wp14="http://schemas.microsoft.com/office/word/2010/wordprocessingDrawing" xmlns:wp="http://schemas.openxmlformats.org/drawingml/2006/wordprocessingDrawing" xmlns:w10="urn:schemas-microsoft-com:office:word" xmlns:w="http://schemas.openxmlformats.org/wordprocessingml/2006/main" xmlns:w14="http://schemas.microsoft.com/office/word/2010/wordml" xmlns:w15="http://schemas.microsoft.com/office/word/2012/wordml" xmlns:w16cex="http://schemas.microsoft.com/office/word/2018/wordml/cex" xmlns:w16cid="http://schemas.microsoft.com/office/word/2016/wordml/cid" xmlns:w16="http://schemas.microsoft.com/office/word/2018/wordml" xmlns:w16sdtdh="http://schemas.microsoft.com/office/word/2020/wordml/sdtdatahash" xmlns:w16se="http://schemas.microsoft.com/office/word/2015/wordml/symex" xmlns:wpg="http://schemas.microsoft.com/office/word/2010/wordprocessingGroup" xmlns:wpi="http://schemas.microsoft.com/office/word/2010/wordprocessingInk" xmlns:wne="http://schemas.microsoft.com/office/word/2006/wordml" xmlns:wps="http://schemas.microsoft.com/office/word/2010/wordprocessingShape" mc:Ignorable="w14 w15 w16se w16cid w16 w16cex w16sdtdh wp14">
+<w:hdr xmlns:wpc="http://schemas.microsoft.com/office/word/2010/wordprocessingCanvas" xmlns:cx="http://schemas.microsoft.com/office/drawing/2014/chartex" xmlns:cx1="http://schemas.microsoft.com/office/drawing/2015/9/8/chartex" xmlns:mc="http://schemas.openxmlformats.org/markup-compatibility/2006" xmlns:o="urn:schemas-microsoft-com:office:office" xmlns:r="http://schemas.openxmlformats.org/officeDocument/2006/relationships" xmlns:m="http://schemas.openxmlformats.org/officeDocument/2006/math" xmlns:v="urn:schemas-microsoft-com:vml" xmlns:wp14="http://schemas.microsoft.com/office/word/2010/wordprocessingDrawing" xmlns:wp="http://schemas.openxmlformats.org/drawingml/2006/wordprocessingDrawing" xmlns:w10="urn:schemas-microsoft-com:office:word" xmlns:w="http://schemas.openxmlformats.org/wordprocessingml/2006/main" xmlns:w14="http://schemas.microsoft.com/office/word/2010/wordml" xmlns:w15="http://schemas.microsoft.com/office/word/2012/wordml" xmlns:w16se="http://schemas.microsoft.com/office/word/2015/wordml/symex" xmlns:wpg="http://schemas.microsoft.com/office/word/2010/wordprocessingGroup" xmlns:wpi="http://schemas.microsoft.com/office/word/2010/wordprocessingInk" xmlns:wne="http://schemas.microsoft.com/office/word/2006/wordml" xmlns:wps="http://schemas.microsoft.com/office/word/2010/wordprocessingShape" mc:Ignorable="w14 w15 w16se wp14">
   <w:p>
     <w:pPr>
-      <w:pStyle w:val="Kopfzeile"/>
+      <w:pStyle w:val="Header"/>
       <w:jc w:val="right"/>
     </w:pPr>
     <w:r>
       <w:rPr>
         <w:noProof/>
-        <w:lang w:val="en-US" w:eastAsia="zh-CN"/>
       </w:rPr>
       <w:drawing>
         <wp:anchor distT="0" distB="0" distL="114300" distR="114300" simplePos="0" relativeHeight="251658244" behindDoc="0" locked="0" layoutInCell="1" allowOverlap="1" wp14:anchorId="1057C1DB" wp14:editId="6FB8B806">
@@ -1923,16 +2809,15 @@
 </file>
 
 <file path=word/header3.xml><?xml version="1.0" encoding="utf-8"?>
-<w:hdr xmlns:wpc="http://schemas.microsoft.com/office/word/2010/wordprocessingCanvas" xmlns:cx="http://schemas.microsoft.com/office/drawing/2014/chartex" xmlns:cx1="http://schemas.microsoft.com/office/drawing/2015/9/8/chartex" xmlns:cx2="http://schemas.microsoft.com/office/drawing/2015/10/21/chartex" xmlns:cx3="http://schemas.microsoft.com/office/drawing/2016/5/9/chartex" xmlns:cx4="http://schemas.microsoft.com/office/drawing/2016/5/10/chartex" xmlns:cx5="http://schemas.microsoft.com/office/drawing/2016/5/11/chartex" xmlns:cx6="http://schemas.microsoft.com/office/drawing/2016/5/12/chartex" xmlns:cx7="http://schemas.microsoft.com/office/drawing/2016/5/13/chartex" xmlns:cx8="http://schemas.microsoft.com/office/drawing/2016/5/14/chartex" xmlns:mc="http://schemas.openxmlformats.org/markup-compatibility/2006" xmlns:aink="http://schemas.microsoft.com/office/drawing/2016/ink" xmlns:am3d="http://schemas.microsoft.com/office/drawing/2017/model3d" xmlns:o="urn:schemas-microsoft-com:office:office" xmlns:r="http://schemas.openxmlformats.org/officeDocument/2006/relationships" xmlns:m="http://schemas.openxmlformats.org/officeDocument/2006/math" xmlns:v="urn:schemas-microsoft-com:vml" xmlns:wp14="http://schemas.microsoft.com/office/word/2010/wordprocessingDrawing" xmlns:wp="http://schemas.openxmlformats.org/drawingml/2006/wordprocessingDrawing" xmlns:w10="urn:schemas-microsoft-com:office:word" xmlns:w="http://schemas.openxmlformats.org/wordprocessingml/2006/main" xmlns:w14="http://schemas.microsoft.com/office/word/2010/wordml" xmlns:w15="http://schemas.microsoft.com/office/word/2012/wordml" xmlns:w16cex="http://schemas.microsoft.com/office/word/2018/wordml/cex" xmlns:w16cid="http://schemas.microsoft.com/office/word/2016/wordml/cid" xmlns:w16="http://schemas.microsoft.com/office/word/2018/wordml" xmlns:w16sdtdh="http://schemas.microsoft.com/office/word/2020/wordml/sdtdatahash" xmlns:w16se="http://schemas.microsoft.com/office/word/2015/wordml/symex" xmlns:wpg="http://schemas.microsoft.com/office/word/2010/wordprocessingGroup" xmlns:wpi="http://schemas.microsoft.com/office/word/2010/wordprocessingInk" xmlns:wne="http://schemas.microsoft.com/office/word/2006/wordml" xmlns:wps="http://schemas.microsoft.com/office/word/2010/wordprocessingShape" mc:Ignorable="w14 w15 w16se w16cid w16 w16cex w16sdtdh wp14">
+<w:hdr xmlns:wpc="http://schemas.microsoft.com/office/word/2010/wordprocessingCanvas" xmlns:cx="http://schemas.microsoft.com/office/drawing/2014/chartex" xmlns:cx1="http://schemas.microsoft.com/office/drawing/2015/9/8/chartex" xmlns:mc="http://schemas.openxmlformats.org/markup-compatibility/2006" xmlns:o="urn:schemas-microsoft-com:office:office" xmlns:r="http://schemas.openxmlformats.org/officeDocument/2006/relationships" xmlns:m="http://schemas.openxmlformats.org/officeDocument/2006/math" xmlns:v="urn:schemas-microsoft-com:vml" xmlns:wp14="http://schemas.microsoft.com/office/word/2010/wordprocessingDrawing" xmlns:wp="http://schemas.openxmlformats.org/drawingml/2006/wordprocessingDrawing" xmlns:w10="urn:schemas-microsoft-com:office:word" xmlns:w="http://schemas.openxmlformats.org/wordprocessingml/2006/main" xmlns:w14="http://schemas.microsoft.com/office/word/2010/wordml" xmlns:w15="http://schemas.microsoft.com/office/word/2012/wordml" xmlns:w16se="http://schemas.microsoft.com/office/word/2015/wordml/symex" xmlns:wpg="http://schemas.microsoft.com/office/word/2010/wordprocessingGroup" xmlns:wpi="http://schemas.microsoft.com/office/word/2010/wordprocessingInk" xmlns:wne="http://schemas.microsoft.com/office/word/2006/wordml" xmlns:wps="http://schemas.microsoft.com/office/word/2010/wordprocessingShape" mc:Ignorable="w14 w15 w16se wp14">
   <w:p>
     <w:pPr>
-      <w:pStyle w:val="Kopfzeile"/>
+      <w:pStyle w:val="Header"/>
       <w:jc w:val="center"/>
     </w:pPr>
     <w:r>
       <w:rPr>
         <w:noProof/>
-        <w:lang w:val="en-US" w:eastAsia="zh-CN"/>
       </w:rPr>
       <w:drawing>
         <wp:anchor distT="0" distB="0" distL="114300" distR="114300" simplePos="0" relativeHeight="251658240" behindDoc="0" locked="0" layoutInCell="1" allowOverlap="1" wp14:anchorId="45EB1AFA" wp14:editId="3AB507A9">
@@ -1987,13 +2872,13 @@
   </w:p>
   <w:p>
     <w:pPr>
-      <w:pStyle w:val="Kopfzeile"/>
+      <w:pStyle w:val="Header"/>
       <w:jc w:val="center"/>
     </w:pPr>
   </w:p>
   <w:p>
     <w:pPr>
-      <w:pStyle w:val="Kopfzeile"/>
+      <w:pStyle w:val="Header"/>
       <w:jc w:val="center"/>
     </w:pPr>
     <w:r>
@@ -2037,7 +2922,7 @@
 </file>
 
 <file path=word/numbering.xml><?xml version="1.0" encoding="utf-8"?>
-<w:numbering xmlns:wpc="http://schemas.microsoft.com/office/word/2010/wordprocessingCanvas" xmlns:cx="http://schemas.microsoft.com/office/drawing/2014/chartex" xmlns:cx1="http://schemas.microsoft.com/office/drawing/2015/9/8/chartex" xmlns:cx2="http://schemas.microsoft.com/office/drawing/2015/10/21/chartex" xmlns:cx3="http://schemas.microsoft.com/office/drawing/2016/5/9/chartex" xmlns:cx4="http://schemas.microsoft.com/office/drawing/2016/5/10/chartex" xmlns:cx5="http://schemas.microsoft.com/office/drawing/2016/5/11/chartex" xmlns:cx6="http://schemas.microsoft.com/office/drawing/2016/5/12/chartex" xmlns:cx7="http://schemas.microsoft.com/office/drawing/2016/5/13/chartex" xmlns:cx8="http://schemas.microsoft.com/office/drawing/2016/5/14/chartex" xmlns:mc="http://schemas.openxmlformats.org/markup-compatibility/2006" xmlns:aink="http://schemas.microsoft.com/office/drawing/2016/ink" xmlns:am3d="http://schemas.microsoft.com/office/drawing/2017/model3d" xmlns:o="urn:schemas-microsoft-com:office:office" xmlns:r="http://schemas.openxmlformats.org/officeDocument/2006/relationships" xmlns:m="http://schemas.openxmlformats.org/officeDocument/2006/math" xmlns:v="urn:schemas-microsoft-com:vml" xmlns:wp14="http://schemas.microsoft.com/office/word/2010/wordprocessingDrawing" xmlns:wp="http://schemas.openxmlformats.org/drawingml/2006/wordprocessingDrawing" xmlns:w10="urn:schemas-microsoft-com:office:word" xmlns:w="http://schemas.openxmlformats.org/wordprocessingml/2006/main" xmlns:w14="http://schemas.microsoft.com/office/word/2010/wordml" xmlns:w15="http://schemas.microsoft.com/office/word/2012/wordml" xmlns:w16cex="http://schemas.microsoft.com/office/word/2018/wordml/cex" xmlns:w16cid="http://schemas.microsoft.com/office/word/2016/wordml/cid" xmlns:w16="http://schemas.microsoft.com/office/word/2018/wordml" xmlns:w16sdtdh="http://schemas.microsoft.com/office/word/2020/wordml/sdtdatahash" xmlns:w16se="http://schemas.microsoft.com/office/word/2015/wordml/symex" xmlns:wpg="http://schemas.microsoft.com/office/word/2010/wordprocessingGroup" xmlns:wpi="http://schemas.microsoft.com/office/word/2010/wordprocessingInk" xmlns:wne="http://schemas.microsoft.com/office/word/2006/wordml" xmlns:wps="http://schemas.microsoft.com/office/word/2010/wordprocessingShape" mc:Ignorable="w14 w15 w16se w16cid w16 w16cex w16sdtdh wp14">
+<w:numbering xmlns:wpc="http://schemas.microsoft.com/office/word/2010/wordprocessingCanvas" xmlns:cx="http://schemas.microsoft.com/office/drawing/2014/chartex" xmlns:cx1="http://schemas.microsoft.com/office/drawing/2015/9/8/chartex" xmlns:mc="http://schemas.openxmlformats.org/markup-compatibility/2006" xmlns:o="urn:schemas-microsoft-com:office:office" xmlns:r="http://schemas.openxmlformats.org/officeDocument/2006/relationships" xmlns:m="http://schemas.openxmlformats.org/officeDocument/2006/math" xmlns:v="urn:schemas-microsoft-com:vml" xmlns:wp14="http://schemas.microsoft.com/office/word/2010/wordprocessingDrawing" xmlns:wp="http://schemas.openxmlformats.org/drawingml/2006/wordprocessingDrawing" xmlns:w10="urn:schemas-microsoft-com:office:word" xmlns:w="http://schemas.openxmlformats.org/wordprocessingml/2006/main" xmlns:w14="http://schemas.microsoft.com/office/word/2010/wordml" xmlns:w15="http://schemas.microsoft.com/office/word/2012/wordml" xmlns:w16se="http://schemas.microsoft.com/office/word/2015/wordml/symex" xmlns:wpg="http://schemas.microsoft.com/office/word/2010/wordprocessingGroup" xmlns:wpi="http://schemas.microsoft.com/office/word/2010/wordprocessingInk" xmlns:wne="http://schemas.microsoft.com/office/word/2006/wordml" xmlns:wps="http://schemas.microsoft.com/office/word/2010/wordprocessingShape" mc:Ignorable="w14 w15 w16se wp14">
   <w:abstractNum w:abstractNumId="0" w15:restartNumberingAfterBreak="0">
     <w:nsid w:val="FFFFFF7F"/>
     <w:multiLevelType w:val="singleLevel"/>
@@ -2460,13 +3345,126 @@
     </w:lvl>
   </w:abstractNum>
   <w:abstractNum w:abstractNumId="5" w15:restartNumberingAfterBreak="0">
+    <w:nsid w:val="12DC3D0B"/>
+    <w:multiLevelType w:val="hybridMultilevel"/>
+    <w:tmpl w:val="1200E098"/>
+    <w:lvl w:ilvl="0" w:tplc="08090001">
+      <w:start w:val="1"/>
+      <w:numFmt w:val="bullet"/>
+      <w:lvlText w:val=""/>
+      <w:lvlJc w:val="left"/>
+      <w:pPr>
+        <w:ind w:left="1080" w:hanging="360"/>
+      </w:pPr>
+      <w:rPr>
+        <w:rFonts w:ascii="Symbol" w:hAnsi="Symbol" w:hint="default"/>
+      </w:rPr>
+    </w:lvl>
+    <w:lvl w:ilvl="1" w:tplc="08090003" w:tentative="1">
+      <w:start w:val="1"/>
+      <w:numFmt w:val="bullet"/>
+      <w:lvlText w:val="o"/>
+      <w:lvlJc w:val="left"/>
+      <w:pPr>
+        <w:ind w:left="1800" w:hanging="360"/>
+      </w:pPr>
+      <w:rPr>
+        <w:rFonts w:ascii="Courier New" w:hAnsi="Courier New" w:cs="Courier New" w:hint="default"/>
+      </w:rPr>
+    </w:lvl>
+    <w:lvl w:ilvl="2" w:tplc="08090005" w:tentative="1">
+      <w:start w:val="1"/>
+      <w:numFmt w:val="bullet"/>
+      <w:lvlText w:val=""/>
+      <w:lvlJc w:val="left"/>
+      <w:pPr>
+        <w:ind w:left="2520" w:hanging="360"/>
+      </w:pPr>
+      <w:rPr>
+        <w:rFonts w:ascii="Wingdings" w:hAnsi="Wingdings" w:hint="default"/>
+      </w:rPr>
+    </w:lvl>
+    <w:lvl w:ilvl="3" w:tplc="08090001" w:tentative="1">
+      <w:start w:val="1"/>
+      <w:numFmt w:val="bullet"/>
+      <w:lvlText w:val=""/>
+      <w:lvlJc w:val="left"/>
+      <w:pPr>
+        <w:ind w:left="3240" w:hanging="360"/>
+      </w:pPr>
+      <w:rPr>
+        <w:rFonts w:ascii="Symbol" w:hAnsi="Symbol" w:hint="default"/>
+      </w:rPr>
+    </w:lvl>
+    <w:lvl w:ilvl="4" w:tplc="08090003" w:tentative="1">
+      <w:start w:val="1"/>
+      <w:numFmt w:val="bullet"/>
+      <w:lvlText w:val="o"/>
+      <w:lvlJc w:val="left"/>
+      <w:pPr>
+        <w:ind w:left="3960" w:hanging="360"/>
+      </w:pPr>
+      <w:rPr>
+        <w:rFonts w:ascii="Courier New" w:hAnsi="Courier New" w:cs="Courier New" w:hint="default"/>
+      </w:rPr>
+    </w:lvl>
+    <w:lvl w:ilvl="5" w:tplc="08090005" w:tentative="1">
+      <w:start w:val="1"/>
+      <w:numFmt w:val="bullet"/>
+      <w:lvlText w:val=""/>
+      <w:lvlJc w:val="left"/>
+      <w:pPr>
+        <w:ind w:left="4680" w:hanging="360"/>
+      </w:pPr>
+      <w:rPr>
+        <w:rFonts w:ascii="Wingdings" w:hAnsi="Wingdings" w:hint="default"/>
+      </w:rPr>
+    </w:lvl>
+    <w:lvl w:ilvl="6" w:tplc="08090001" w:tentative="1">
+      <w:start w:val="1"/>
+      <w:numFmt w:val="bullet"/>
+      <w:lvlText w:val=""/>
+      <w:lvlJc w:val="left"/>
+      <w:pPr>
+        <w:ind w:left="5400" w:hanging="360"/>
+      </w:pPr>
+      <w:rPr>
+        <w:rFonts w:ascii="Symbol" w:hAnsi="Symbol" w:hint="default"/>
+      </w:rPr>
+    </w:lvl>
+    <w:lvl w:ilvl="7" w:tplc="08090003" w:tentative="1">
+      <w:start w:val="1"/>
+      <w:numFmt w:val="bullet"/>
+      <w:lvlText w:val="o"/>
+      <w:lvlJc w:val="left"/>
+      <w:pPr>
+        <w:ind w:left="6120" w:hanging="360"/>
+      </w:pPr>
+      <w:rPr>
+        <w:rFonts w:ascii="Courier New" w:hAnsi="Courier New" w:cs="Courier New" w:hint="default"/>
+      </w:rPr>
+    </w:lvl>
+    <w:lvl w:ilvl="8" w:tplc="08090005" w:tentative="1">
+      <w:start w:val="1"/>
+      <w:numFmt w:val="bullet"/>
+      <w:lvlText w:val=""/>
+      <w:lvlJc w:val="left"/>
+      <w:pPr>
+        <w:ind w:left="6840" w:hanging="360"/>
+      </w:pPr>
+      <w:rPr>
+        <w:rFonts w:ascii="Wingdings" w:hAnsi="Wingdings" w:hint="default"/>
+      </w:rPr>
+    </w:lvl>
+  </w:abstractNum>
+  <w:abstractNum w:abstractNumId="6" w15:restartNumberingAfterBreak="0">
     <w:nsid w:val="19C37E91"/>
     <w:multiLevelType w:val="multilevel"/>
     <w:tmpl w:val="DF88F54E"/>
     <w:lvl w:ilvl="0">
       <w:start w:val="1"/>
       <w:numFmt w:val="decimal"/>
-      <w:pStyle w:val="berschrift1"/>
+      <w:pStyle w:val="Heading1"/>
       <w:lvlText w:val="%1"/>
       <w:lvlJc w:val="left"/>
       <w:pPr>
@@ -2482,7 +3480,7 @@
     <w:lvl w:ilvl="1">
       <w:start w:val="1"/>
       <w:numFmt w:val="decimal"/>
-      <w:pStyle w:val="berschrift2"/>
+      <w:pStyle w:val="Heading2"/>
       <w:lvlText w:val="%1.%2"/>
       <w:lvlJc w:val="left"/>
       <w:pPr>
@@ -2498,7 +3496,7 @@
     <w:lvl w:ilvl="2">
       <w:start w:val="1"/>
       <w:numFmt w:val="decimal"/>
-      <w:pStyle w:val="berschrift3"/>
+      <w:pStyle w:val="Heading3"/>
       <w:lvlText w:val="%1.%2.%3"/>
       <w:lvlJc w:val="left"/>
       <w:pPr>
@@ -2514,7 +3512,7 @@
     <w:lvl w:ilvl="3">
       <w:start w:val="1"/>
       <w:numFmt w:val="decimal"/>
-      <w:pStyle w:val="berschrift4"/>
+      <w:pStyle w:val="Heading4"/>
       <w:lvlText w:val="%1.%2.%3.%4"/>
       <w:lvlJc w:val="left"/>
       <w:pPr>
@@ -2530,7 +3528,7 @@
     <w:lvl w:ilvl="4">
       <w:start w:val="1"/>
       <w:numFmt w:val="decimal"/>
-      <w:pStyle w:val="berschrift5"/>
+      <w:pStyle w:val="Heading5"/>
       <w:lvlText w:val="%1.%2.%3.%4.%5"/>
       <w:lvlJc w:val="left"/>
       <w:pPr>
@@ -2546,7 +3544,7 @@
     <w:lvl w:ilvl="5">
       <w:start w:val="1"/>
       <w:numFmt w:val="decimal"/>
-      <w:pStyle w:val="berschrift6"/>
+      <w:pStyle w:val="Heading6"/>
       <w:lvlText w:val="%1.%2.%3.%4.%5.%6"/>
       <w:lvlJc w:val="left"/>
       <w:pPr>
@@ -2562,7 +3560,7 @@
     <w:lvl w:ilvl="6">
       <w:start w:val="1"/>
       <w:numFmt w:val="decimal"/>
-      <w:pStyle w:val="berschrift7"/>
+      <w:pStyle w:val="Heading7"/>
       <w:lvlText w:val="%1.%2.%3.%4.%5.%6.%7"/>
       <w:lvlJc w:val="left"/>
       <w:pPr>
@@ -2578,7 +3576,7 @@
     <w:lvl w:ilvl="7">
       <w:start w:val="1"/>
       <w:numFmt w:val="decimal"/>
-      <w:pStyle w:val="berschrift8"/>
+      <w:pStyle w:val="Heading8"/>
       <w:lvlText w:val="%1.%2.%3.%4.%5.%6.%7.%8"/>
       <w:lvlJc w:val="left"/>
       <w:pPr>
@@ -2594,7 +3592,7 @@
     <w:lvl w:ilvl="8">
       <w:start w:val="1"/>
       <w:numFmt w:val="decimal"/>
-      <w:pStyle w:val="berschrift9"/>
+      <w:pStyle w:val="Heading9"/>
       <w:lvlText w:val="%1.%2.%3.%4.%5.%6.%7.%8.%9"/>
       <w:lvlJc w:val="left"/>
       <w:pPr>
@@ -2608,7 +3606,7 @@
       </w:rPr>
     </w:lvl>
   </w:abstractNum>
-  <w:abstractNum w:abstractNumId="6" w15:restartNumberingAfterBreak="0">
+  <w:abstractNum w:abstractNumId="7" w15:restartNumberingAfterBreak="0">
     <w:nsid w:val="1E7E01D9"/>
     <w:multiLevelType w:val="multilevel"/>
     <w:tmpl w:val="0CB4D212"/>
@@ -2728,7 +3726,7 @@
       </w:rPr>
     </w:lvl>
   </w:abstractNum>
-  <w:abstractNum w:abstractNumId="7" w15:restartNumberingAfterBreak="0">
+  <w:abstractNum w:abstractNumId="8" w15:restartNumberingAfterBreak="0">
     <w:nsid w:val="20674FE9"/>
     <w:multiLevelType w:val="multilevel"/>
     <w:tmpl w:val="2C88A404"/>
@@ -2874,11 +3872,11 @@
       </w:rPr>
     </w:lvl>
   </w:abstractNum>
-  <w:abstractNum w:abstractNumId="8" w15:restartNumberingAfterBreak="0">
+  <w:abstractNum w:abstractNumId="9" w15:restartNumberingAfterBreak="0">
     <w:nsid w:val="254A4879"/>
     <w:multiLevelType w:val="multilevel"/>
     <w:tmpl w:val="04090023"/>
-    <w:styleLink w:val="ArtikelAbschnitt"/>
+    <w:styleLink w:val="ArticleSection"/>
     <w:lvl w:ilvl="0">
       <w:start w:val="1"/>
       <w:numFmt w:val="upperRoman"/>
@@ -2989,7 +3987,7 @@
       </w:pPr>
     </w:lvl>
   </w:abstractNum>
-  <w:abstractNum w:abstractNumId="9" w15:restartNumberingAfterBreak="0">
+  <w:abstractNum w:abstractNumId="10" w15:restartNumberingAfterBreak="0">
     <w:nsid w:val="288956DA"/>
     <w:multiLevelType w:val="multilevel"/>
     <w:tmpl w:val="D8EEB69E"/>
@@ -3114,7 +4112,7 @@
       </w:rPr>
     </w:lvl>
   </w:abstractNum>
-  <w:abstractNum w:abstractNumId="10" w15:restartNumberingAfterBreak="0">
+  <w:abstractNum w:abstractNumId="11" w15:restartNumberingAfterBreak="0">
     <w:nsid w:val="376301AE"/>
     <w:multiLevelType w:val="multilevel"/>
     <w:tmpl w:val="F202BAF8"/>
@@ -3255,7 +4253,7 @@
       </w:rPr>
     </w:lvl>
   </w:abstractNum>
-  <w:abstractNum w:abstractNumId="11" w15:restartNumberingAfterBreak="0">
+  <w:abstractNum w:abstractNumId="12" w15:restartNumberingAfterBreak="0">
     <w:nsid w:val="3E6B4F5D"/>
     <w:multiLevelType w:val="hybridMultilevel"/>
     <w:tmpl w:val="E932E71C"/>
@@ -3370,7 +4368,7 @@
       </w:pPr>
     </w:lvl>
   </w:abstractNum>
-  <w:abstractNum w:abstractNumId="12" w15:restartNumberingAfterBreak="0">
+  <w:abstractNum w:abstractNumId="13" w15:restartNumberingAfterBreak="0">
     <w:nsid w:val="40B4709F"/>
     <w:multiLevelType w:val="hybridMultilevel"/>
     <w:tmpl w:val="FB6280EA"/>
@@ -3460,7 +4458,7 @@
       </w:pPr>
     </w:lvl>
   </w:abstractNum>
-  <w:abstractNum w:abstractNumId="13" w15:restartNumberingAfterBreak="0">
+  <w:abstractNum w:abstractNumId="14" w15:restartNumberingAfterBreak="0">
     <w:nsid w:val="44041789"/>
     <w:multiLevelType w:val="multilevel"/>
     <w:tmpl w:val="1622765C"/>
@@ -3589,7 +4587,7 @@
       </w:rPr>
     </w:lvl>
   </w:abstractNum>
-  <w:abstractNum w:abstractNumId="14" w15:restartNumberingAfterBreak="0">
+  <w:abstractNum w:abstractNumId="15" w15:restartNumberingAfterBreak="0">
     <w:nsid w:val="46242687"/>
     <w:multiLevelType w:val="hybridMultilevel"/>
     <w:tmpl w:val="7E6EDF68"/>
@@ -3702,7 +4700,7 @@
       </w:rPr>
     </w:lvl>
   </w:abstractNum>
-  <w:abstractNum w:abstractNumId="15" w15:restartNumberingAfterBreak="0">
+  <w:abstractNum w:abstractNumId="16" w15:restartNumberingAfterBreak="0">
     <w:nsid w:val="479B424D"/>
     <w:multiLevelType w:val="hybridMultilevel"/>
     <w:tmpl w:val="FA4A8BFE"/>
@@ -3816,7 +4814,7 @@
       </w:rPr>
     </w:lvl>
   </w:abstractNum>
-  <w:abstractNum w:abstractNumId="16" w15:restartNumberingAfterBreak="0">
+  <w:abstractNum w:abstractNumId="17" w15:restartNumberingAfterBreak="0">
     <w:nsid w:val="48011C53"/>
     <w:multiLevelType w:val="multilevel"/>
     <w:tmpl w:val="E82C6FC4"/>
@@ -3936,7 +4934,7 @@
       </w:pPr>
     </w:lvl>
   </w:abstractNum>
-  <w:abstractNum w:abstractNumId="17" w15:restartNumberingAfterBreak="0">
+  <w:abstractNum w:abstractNumId="18" w15:restartNumberingAfterBreak="0">
     <w:nsid w:val="4A8C31DD"/>
     <w:multiLevelType w:val="hybridMultilevel"/>
     <w:tmpl w:val="46EC3D80"/>
@@ -4050,7 +5048,7 @@
       </w:rPr>
     </w:lvl>
   </w:abstractNum>
-  <w:abstractNum w:abstractNumId="18" w15:restartNumberingAfterBreak="0">
+  <w:abstractNum w:abstractNumId="19" w15:restartNumberingAfterBreak="0">
     <w:nsid w:val="4BC63137"/>
     <w:multiLevelType w:val="hybridMultilevel"/>
     <w:tmpl w:val="C34E4054"/>
@@ -4191,7 +5189,7 @@
       </w:rPr>
     </w:lvl>
   </w:abstractNum>
-  <w:abstractNum w:abstractNumId="19" w15:restartNumberingAfterBreak="0">
+  <w:abstractNum w:abstractNumId="20" w15:restartNumberingAfterBreak="0">
     <w:nsid w:val="4EEC6DE5"/>
     <w:multiLevelType w:val="hybridMultilevel"/>
     <w:tmpl w:val="B5D2CD3A"/>
@@ -4283,7 +5281,7 @@
       </w:pPr>
     </w:lvl>
   </w:abstractNum>
-  <w:abstractNum w:abstractNumId="20" w15:restartNumberingAfterBreak="0">
+  <w:abstractNum w:abstractNumId="21" w15:restartNumberingAfterBreak="0">
     <w:nsid w:val="51B55D23"/>
     <w:multiLevelType w:val="multilevel"/>
     <w:tmpl w:val="A36E1D10"/>
@@ -4400,7 +5398,7 @@
       </w:pPr>
     </w:lvl>
   </w:abstractNum>
-  <w:abstractNum w:abstractNumId="21" w15:restartNumberingAfterBreak="0">
+  <w:abstractNum w:abstractNumId="22" w15:restartNumberingAfterBreak="0">
     <w:nsid w:val="58B023C7"/>
     <w:multiLevelType w:val="multilevel"/>
     <w:tmpl w:val="D770972C"/>
@@ -4522,7 +5520,120 @@
       </w:rPr>
     </w:lvl>
   </w:abstractNum>
-  <w:abstractNum w:abstractNumId="22" w15:restartNumberingAfterBreak="0">
+  <w:abstractNum w:abstractNumId="23" w15:restartNumberingAfterBreak="0">
+    <w:nsid w:val="5970695A"/>
+    <w:multiLevelType w:val="hybridMultilevel"/>
+    <w:tmpl w:val="D318D2AE"/>
+    <w:lvl w:ilvl="0" w:tplc="08090001">
+      <w:start w:val="1"/>
+      <w:numFmt w:val="bullet"/>
+      <w:lvlText w:val=""/>
+      <w:lvlJc w:val="left"/>
+      <w:pPr>
+        <w:ind w:left="1080" w:hanging="360"/>
+      </w:pPr>
+      <w:rPr>
+        <w:rFonts w:ascii="Symbol" w:hAnsi="Symbol" w:hint="default"/>
+      </w:rPr>
+    </w:lvl>
+    <w:lvl w:ilvl="1" w:tplc="08090003" w:tentative="1">
+      <w:start w:val="1"/>
+      <w:numFmt w:val="bullet"/>
+      <w:lvlText w:val="o"/>
+      <w:lvlJc w:val="left"/>
+      <w:pPr>
+        <w:ind w:left="1800" w:hanging="360"/>
+      </w:pPr>
+      <w:rPr>
+        <w:rFonts w:ascii="Courier New" w:hAnsi="Courier New" w:cs="Courier New" w:hint="default"/>
+      </w:rPr>
+    </w:lvl>
+    <w:lvl w:ilvl="2" w:tplc="08090005" w:tentative="1">
+      <w:start w:val="1"/>
+      <w:numFmt w:val="bullet"/>
+      <w:lvlText w:val=""/>
+      <w:lvlJc w:val="left"/>
+      <w:pPr>
+        <w:ind w:left="2520" w:hanging="360"/>
+      </w:pPr>
+      <w:rPr>
+        <w:rFonts w:ascii="Wingdings" w:hAnsi="Wingdings" w:hint="default"/>
+      </w:rPr>
+    </w:lvl>
+    <w:lvl w:ilvl="3" w:tplc="08090001" w:tentative="1">
+      <w:start w:val="1"/>
+      <w:numFmt w:val="bullet"/>
+      <w:lvlText w:val=""/>
+      <w:lvlJc w:val="left"/>
+      <w:pPr>
+        <w:ind w:left="3240" w:hanging="360"/>
+      </w:pPr>
+      <w:rPr>
+        <w:rFonts w:ascii="Symbol" w:hAnsi="Symbol" w:hint="default"/>
+      </w:rPr>
+    </w:lvl>
+    <w:lvl w:ilvl="4" w:tplc="08090003" w:tentative="1">
+      <w:start w:val="1"/>
+      <w:numFmt w:val="bullet"/>
+      <w:lvlText w:val="o"/>
+      <w:lvlJc w:val="left"/>
+      <w:pPr>
+        <w:ind w:left="3960" w:hanging="360"/>
+      </w:pPr>
+      <w:rPr>
+        <w:rFonts w:ascii="Courier New" w:hAnsi="Courier New" w:cs="Courier New" w:hint="default"/>
+      </w:rPr>
+    </w:lvl>
+    <w:lvl w:ilvl="5" w:tplc="08090005" w:tentative="1">
+      <w:start w:val="1"/>
+      <w:numFmt w:val="bullet"/>
+      <w:lvlText w:val=""/>
+      <w:lvlJc w:val="left"/>
+      <w:pPr>
+        <w:ind w:left="4680" w:hanging="360"/>
+      </w:pPr>
+      <w:rPr>
+        <w:rFonts w:ascii="Wingdings" w:hAnsi="Wingdings" w:hint="default"/>
+      </w:rPr>
+    </w:lvl>
+    <w:lvl w:ilvl="6" w:tplc="08090001" w:tentative="1">
+      <w:start w:val="1"/>
+      <w:numFmt w:val="bullet"/>
+      <w:lvlText w:val=""/>
+      <w:lvlJc w:val="left"/>
+      <w:pPr>
+        <w:ind w:left="5400" w:hanging="360"/>
+      </w:pPr>
+      <w:rPr>
+        <w:rFonts w:ascii="Symbol" w:hAnsi="Symbol" w:hint="default"/>
+      </w:rPr>
+    </w:lvl>
+    <w:lvl w:ilvl="7" w:tplc="08090003" w:tentative="1">
+      <w:start w:val="1"/>
+      <w:numFmt w:val="bullet"/>
+      <w:lvlText w:val="o"/>
+      <w:lvlJc w:val="left"/>
+      <w:pPr>
+        <w:ind w:left="6120" w:hanging="360"/>
+      </w:pPr>
+      <w:rPr>
+        <w:rFonts w:ascii="Courier New" w:hAnsi="Courier New" w:cs="Courier New" w:hint="default"/>
+      </w:rPr>
+    </w:lvl>
+    <w:lvl w:ilvl="8" w:tplc="08090005" w:tentative="1">
+      <w:start w:val="1"/>
+      <w:numFmt w:val="bullet"/>
+      <w:lvlText w:val=""/>
+      <w:lvlJc w:val="left"/>
+      <w:pPr>
+        <w:ind w:left="6840" w:hanging="360"/>
+      </w:pPr>
+      <w:rPr>
+        <w:rFonts w:ascii="Wingdings" w:hAnsi="Wingdings" w:hint="default"/>
+      </w:rPr>
+    </w:lvl>
+  </w:abstractNum>
+  <w:abstractNum w:abstractNumId="24" w15:restartNumberingAfterBreak="0">
     <w:nsid w:val="60585238"/>
     <w:multiLevelType w:val="multilevel"/>
     <w:tmpl w:val="34CCF486"/>
@@ -4686,7 +5797,7 @@
       </w:pPr>
     </w:lvl>
   </w:abstractNum>
-  <w:abstractNum w:abstractNumId="23" w15:restartNumberingAfterBreak="0">
+  <w:abstractNum w:abstractNumId="25" w15:restartNumberingAfterBreak="0">
     <w:nsid w:val="626933BE"/>
     <w:multiLevelType w:val="hybridMultilevel"/>
     <w:tmpl w:val="32B6E718"/>
@@ -4798,7 +5909,7 @@
       </w:rPr>
     </w:lvl>
   </w:abstractNum>
-  <w:abstractNum w:abstractNumId="24" w15:restartNumberingAfterBreak="0">
+  <w:abstractNum w:abstractNumId="26" w15:restartNumberingAfterBreak="0">
     <w:nsid w:val="634C1CBF"/>
     <w:multiLevelType w:val="singleLevel"/>
     <w:tmpl w:val="F5FEC14A"/>
@@ -4822,7 +5933,7 @@
       </w:rPr>
     </w:lvl>
   </w:abstractNum>
-  <w:abstractNum w:abstractNumId="25" w15:restartNumberingAfterBreak="0">
+  <w:abstractNum w:abstractNumId="27" w15:restartNumberingAfterBreak="0">
     <w:nsid w:val="69E674AF"/>
     <w:multiLevelType w:val="multilevel"/>
     <w:tmpl w:val="20522EF4"/>
@@ -4942,7 +6053,120 @@
       </w:pPr>
     </w:lvl>
   </w:abstractNum>
-  <w:abstractNum w:abstractNumId="26" w15:restartNumberingAfterBreak="0">
+  <w:abstractNum w:abstractNumId="28" w15:restartNumberingAfterBreak="0">
+    <w:nsid w:val="706A61C0"/>
+    <w:multiLevelType w:val="hybridMultilevel"/>
+    <w:tmpl w:val="26F0459C"/>
+    <w:lvl w:ilvl="0" w:tplc="08090001">
+      <w:start w:val="1"/>
+      <w:numFmt w:val="bullet"/>
+      <w:lvlText w:val=""/>
+      <w:lvlJc w:val="left"/>
+      <w:pPr>
+        <w:ind w:left="1080" w:hanging="360"/>
+      </w:pPr>
+      <w:rPr>
+        <w:rFonts w:ascii="Symbol" w:hAnsi="Symbol" w:hint="default"/>
+      </w:rPr>
+    </w:lvl>
+    <w:lvl w:ilvl="1" w:tplc="08090003" w:tentative="1">
+      <w:start w:val="1"/>
+      <w:numFmt w:val="bullet"/>
+      <w:lvlText w:val="o"/>
+      <w:lvlJc w:val="left"/>
+      <w:pPr>
+        <w:ind w:left="1800" w:hanging="360"/>
+      </w:pPr>
+      <w:rPr>
+        <w:rFonts w:ascii="Courier New" w:hAnsi="Courier New" w:cs="Courier New" w:hint="default"/>
+      </w:rPr>
+    </w:lvl>
+    <w:lvl w:ilvl="2" w:tplc="08090005" w:tentative="1">
+      <w:start w:val="1"/>
+      <w:numFmt w:val="bullet"/>
+      <w:lvlText w:val=""/>
+      <w:lvlJc w:val="left"/>
+      <w:pPr>
+        <w:ind w:left="2520" w:hanging="360"/>
+      </w:pPr>
+      <w:rPr>
+        <w:rFonts w:ascii="Wingdings" w:hAnsi="Wingdings" w:hint="default"/>
+      </w:rPr>
+    </w:lvl>
+    <w:lvl w:ilvl="3" w:tplc="08090001" w:tentative="1">
+      <w:start w:val="1"/>
+      <w:numFmt w:val="bullet"/>
+      <w:lvlText w:val=""/>
+      <w:lvlJc w:val="left"/>
+      <w:pPr>
+        <w:ind w:left="3240" w:hanging="360"/>
+      </w:pPr>
+      <w:rPr>
+        <w:rFonts w:ascii="Symbol" w:hAnsi="Symbol" w:hint="default"/>
+      </w:rPr>
+    </w:lvl>
+    <w:lvl w:ilvl="4" w:tplc="08090003" w:tentative="1">
+      <w:start w:val="1"/>
+      <w:numFmt w:val="bullet"/>
+      <w:lvlText w:val="o"/>
+      <w:lvlJc w:val="left"/>
+      <w:pPr>
+        <w:ind w:left="3960" w:hanging="360"/>
+      </w:pPr>
+      <w:rPr>
+        <w:rFonts w:ascii="Courier New" w:hAnsi="Courier New" w:cs="Courier New" w:hint="default"/>
+      </w:rPr>
+    </w:lvl>
+    <w:lvl w:ilvl="5" w:tplc="08090005" w:tentative="1">
+      <w:start w:val="1"/>
+      <w:numFmt w:val="bullet"/>
+      <w:lvlText w:val=""/>
+      <w:lvlJc w:val="left"/>
+      <w:pPr>
+        <w:ind w:left="4680" w:hanging="360"/>
+      </w:pPr>
+      <w:rPr>
+        <w:rFonts w:ascii="Wingdings" w:hAnsi="Wingdings" w:hint="default"/>
+      </w:rPr>
+    </w:lvl>
+    <w:lvl w:ilvl="6" w:tplc="08090001" w:tentative="1">
+      <w:start w:val="1"/>
+      <w:numFmt w:val="bullet"/>
+      <w:lvlText w:val=""/>
+      <w:lvlJc w:val="left"/>
+      <w:pPr>
+        <w:ind w:left="5400" w:hanging="360"/>
+      </w:pPr>
+      <w:rPr>
+        <w:rFonts w:ascii="Symbol" w:hAnsi="Symbol" w:hint="default"/>
+      </w:rPr>
+    </w:lvl>
+    <w:lvl w:ilvl="7" w:tplc="08090003" w:tentative="1">
+      <w:start w:val="1"/>
+      <w:numFmt w:val="bullet"/>
+      <w:lvlText w:val="o"/>
+      <w:lvlJc w:val="left"/>
+      <w:pPr>
+        <w:ind w:left="6120" w:hanging="360"/>
+      </w:pPr>
+      <w:rPr>
+        <w:rFonts w:ascii="Courier New" w:hAnsi="Courier New" w:cs="Courier New" w:hint="default"/>
+      </w:rPr>
+    </w:lvl>
+    <w:lvl w:ilvl="8" w:tplc="08090005" w:tentative="1">
+      <w:start w:val="1"/>
+      <w:numFmt w:val="bullet"/>
+      <w:lvlText w:val=""/>
+      <w:lvlJc w:val="left"/>
+      <w:pPr>
+        <w:ind w:left="6840" w:hanging="360"/>
+      </w:pPr>
+      <w:rPr>
+        <w:rFonts w:ascii="Wingdings" w:hAnsi="Wingdings" w:hint="default"/>
+      </w:rPr>
+    </w:lvl>
+  </w:abstractNum>
+  <w:abstractNum w:abstractNumId="29" w15:restartNumberingAfterBreak="0">
     <w:nsid w:val="78BA4B1E"/>
     <w:multiLevelType w:val="multilevel"/>
     <w:tmpl w:val="CC427BA6"/>
@@ -5097,67 +6321,67 @@
     <w:abstractNumId w:val="0"/>
   </w:num>
   <w:num w:numId="3">
-    <w:abstractNumId w:val="7"/>
+    <w:abstractNumId w:val="8"/>
   </w:num>
   <w:num w:numId="4">
-    <w:abstractNumId w:val="22"/>
+    <w:abstractNumId w:val="24"/>
   </w:num>
   <w:num w:numId="5">
-    <w:abstractNumId w:val="16"/>
+    <w:abstractNumId w:val="17"/>
   </w:num>
   <w:num w:numId="6">
     <w:abstractNumId w:val="4"/>
   </w:num>
   <w:num w:numId="7">
-    <w:abstractNumId w:val="25"/>
+    <w:abstractNumId w:val="27"/>
   </w:num>
   <w:num w:numId="8">
-    <w:abstractNumId w:val="10"/>
+    <w:abstractNumId w:val="11"/>
   </w:num>
   <w:num w:numId="9">
-    <w:abstractNumId w:val="8"/>
+    <w:abstractNumId w:val="9"/>
   </w:num>
   <w:num w:numId="10">
+    <w:abstractNumId w:val="19"/>
+  </w:num>
+  <w:num w:numId="11">
     <w:abstractNumId w:val="18"/>
   </w:num>
-  <w:num w:numId="11">
-    <w:abstractNumId w:val="17"/>
-  </w:num>
   <w:num w:numId="12">
-    <w:abstractNumId w:val="15"/>
+    <w:abstractNumId w:val="16"/>
   </w:num>
   <w:num w:numId="13">
-    <w:abstractNumId w:val="24"/>
+    <w:abstractNumId w:val="26"/>
   </w:num>
   <w:num w:numId="14">
-    <w:abstractNumId w:val="5"/>
+    <w:abstractNumId w:val="6"/>
   </w:num>
   <w:num w:numId="15">
-    <w:abstractNumId w:val="26"/>
+    <w:abstractNumId w:val="29"/>
   </w:num>
   <w:num w:numId="16">
-    <w:abstractNumId w:val="13"/>
+    <w:abstractNumId w:val="14"/>
   </w:num>
   <w:num w:numId="17">
-    <w:abstractNumId w:val="6"/>
+    <w:abstractNumId w:val="7"/>
   </w:num>
   <w:num w:numId="18">
-    <w:abstractNumId w:val="20"/>
+    <w:abstractNumId w:val="21"/>
   </w:num>
   <w:num w:numId="19">
-    <w:abstractNumId w:val="13"/>
+    <w:abstractNumId w:val="14"/>
   </w:num>
   <w:num w:numId="20">
-    <w:abstractNumId w:val="13"/>
+    <w:abstractNumId w:val="14"/>
   </w:num>
   <w:num w:numId="21">
-    <w:abstractNumId w:val="13"/>
+    <w:abstractNumId w:val="14"/>
   </w:num>
   <w:num w:numId="22">
-    <w:abstractNumId w:val="13"/>
+    <w:abstractNumId w:val="14"/>
   </w:num>
   <w:num w:numId="23">
-    <w:abstractNumId w:val="21"/>
+    <w:abstractNumId w:val="22"/>
   </w:num>
   <w:num w:numId="24">
     <w:abstractNumId w:val="3"/>
@@ -5169,43 +6393,43 @@
     <w:abstractNumId w:val="3"/>
   </w:num>
   <w:num w:numId="27">
-    <w:abstractNumId w:val="9"/>
+    <w:abstractNumId w:val="10"/>
   </w:num>
   <w:num w:numId="28">
-    <w:abstractNumId w:val="9"/>
+    <w:abstractNumId w:val="10"/>
   </w:num>
   <w:num w:numId="29">
-    <w:abstractNumId w:val="9"/>
+    <w:abstractNumId w:val="10"/>
   </w:num>
   <w:num w:numId="30">
-    <w:abstractNumId w:val="9"/>
+    <w:abstractNumId w:val="10"/>
   </w:num>
   <w:num w:numId="31">
-    <w:abstractNumId w:val="9"/>
+    <w:abstractNumId w:val="10"/>
   </w:num>
   <w:num w:numId="32">
-    <w:abstractNumId w:val="9"/>
+    <w:abstractNumId w:val="10"/>
   </w:num>
   <w:num w:numId="33">
-    <w:abstractNumId w:val="19"/>
+    <w:abstractNumId w:val="20"/>
   </w:num>
   <w:num w:numId="34">
-    <w:abstractNumId w:val="19"/>
+    <w:abstractNumId w:val="20"/>
   </w:num>
   <w:num w:numId="35">
-    <w:abstractNumId w:val="19"/>
+    <w:abstractNumId w:val="20"/>
   </w:num>
   <w:num w:numId="36">
-    <w:abstractNumId w:val="11"/>
+    <w:abstractNumId w:val="12"/>
   </w:num>
   <w:num w:numId="37">
-    <w:abstractNumId w:val="5"/>
+    <w:abstractNumId w:val="6"/>
   </w:num>
   <w:num w:numId="38">
-    <w:abstractNumId w:val="15"/>
+    <w:abstractNumId w:val="16"/>
   </w:num>
   <w:num w:numId="39">
-    <w:abstractNumId w:val="13"/>
+    <w:abstractNumId w:val="14"/>
     <w:lvlOverride w:ilvl="0">
       <w:startOverride w:val="1"/>
     </w:lvlOverride>
@@ -5235,7 +6459,7 @@
     </w:lvlOverride>
   </w:num>
   <w:num w:numId="40">
-    <w:abstractNumId w:val="13"/>
+    <w:abstractNumId w:val="14"/>
     <w:lvlOverride w:ilvl="0">
       <w:startOverride w:val="1"/>
     </w:lvlOverride>
@@ -5301,20 +6525,37 @@
     <w:abstractNumId w:val="2"/>
   </w:num>
   <w:num w:numId="44">
-    <w:abstractNumId w:val="12"/>
+    <w:abstractNumId w:val="13"/>
   </w:num>
   <w:num w:numId="45">
-    <w:abstractNumId w:val="14"/>
+    <w:abstractNumId w:val="15"/>
   </w:num>
   <w:num w:numId="46">
+    <w:abstractNumId w:val="25"/>
+  </w:num>
+  <w:num w:numId="47">
     <w:abstractNumId w:val="23"/>
+  </w:num>
+  <w:num w:numId="48">
+    <w:abstractNumId w:val="28"/>
+  </w:num>
+  <w:num w:numId="49">
+    <w:abstractNumId w:val="5"/>
   </w:num>
   <w:numIdMacAtCleanup w:val="18"/>
 </w:numbering>
 </file>
 
+<file path=word/people.xml><?xml version="1.0" encoding="utf-8"?>
+<w15:people xmlns:wpc="http://schemas.microsoft.com/office/word/2010/wordprocessingCanvas" xmlns:cx="http://schemas.microsoft.com/office/drawing/2014/chartex" xmlns:cx1="http://schemas.microsoft.com/office/drawing/2015/9/8/chartex" xmlns:mc="http://schemas.openxmlformats.org/markup-compatibility/2006" xmlns:o="urn:schemas-microsoft-com:office:office" xmlns:r="http://schemas.openxmlformats.org/officeDocument/2006/relationships" xmlns:m="http://schemas.openxmlformats.org/officeDocument/2006/math" xmlns:v="urn:schemas-microsoft-com:vml" xmlns:wp14="http://schemas.microsoft.com/office/word/2010/wordprocessingDrawing" xmlns:wp="http://schemas.openxmlformats.org/drawingml/2006/wordprocessingDrawing" xmlns:w10="urn:schemas-microsoft-com:office:word" xmlns:w="http://schemas.openxmlformats.org/wordprocessingml/2006/main" xmlns:w14="http://schemas.microsoft.com/office/word/2010/wordml" xmlns:w15="http://schemas.microsoft.com/office/word/2012/wordml" xmlns:w16se="http://schemas.microsoft.com/office/word/2015/wordml/symex" xmlns:wpg="http://schemas.microsoft.com/office/word/2010/wordprocessingGroup" xmlns:wpi="http://schemas.microsoft.com/office/word/2010/wordprocessingInk" xmlns:wne="http://schemas.microsoft.com/office/word/2006/wordml" xmlns:wps="http://schemas.microsoft.com/office/word/2010/wordprocessingShape" mc:Ignorable="w14 w15 w16se wp14">
+  <w15:person w15:author="Nikolaos Vastardis">
+    <w15:presenceInfo w15:providerId="None" w15:userId="Nikolaos Vastardis"/>
+  </w15:person>
+</w15:people>
+</file>
+
 <file path=word/styles.xml><?xml version="1.0" encoding="utf-8"?>
-<w:styles xmlns:mc="http://schemas.openxmlformats.org/markup-compatibility/2006" xmlns:r="http://schemas.openxmlformats.org/officeDocument/2006/relationships" xmlns:w="http://schemas.openxmlformats.org/wordprocessingml/2006/main" xmlns:w14="http://schemas.microsoft.com/office/word/2010/wordml" xmlns:w15="http://schemas.microsoft.com/office/word/2012/wordml" xmlns:w16cex="http://schemas.microsoft.com/office/word/2018/wordml/cex" xmlns:w16cid="http://schemas.microsoft.com/office/word/2016/wordml/cid" xmlns:w16="http://schemas.microsoft.com/office/word/2018/wordml" xmlns:w16sdtdh="http://schemas.microsoft.com/office/word/2020/wordml/sdtdatahash" xmlns:w16se="http://schemas.microsoft.com/office/word/2015/wordml/symex" mc:Ignorable="w14 w15 w16se w16cid w16 w16cex w16sdtdh">
+<w:styles xmlns:mc="http://schemas.openxmlformats.org/markup-compatibility/2006" xmlns:r="http://schemas.openxmlformats.org/officeDocument/2006/relationships" xmlns:w="http://schemas.openxmlformats.org/wordprocessingml/2006/main" xmlns:w14="http://schemas.microsoft.com/office/word/2010/wordml" xmlns:w15="http://schemas.microsoft.com/office/word/2012/wordml" xmlns:w16se="http://schemas.microsoft.com/office/word/2015/wordml/symex" mc:Ignorable="w14 w15 w16se">
   <w:docDefaults>
     <w:rPrDefault>
       <w:rPr>
@@ -5324,7 +6565,7 @@
     </w:rPrDefault>
     <w:pPrDefault/>
   </w:docDefaults>
-  <w:latentStyles w:defLockedState="0" w:defUIPriority="99" w:defSemiHidden="0" w:defUnhideWhenUsed="0" w:defQFormat="0" w:count="376">
+  <w:latentStyles w:defLockedState="0" w:defUIPriority="99" w:defSemiHidden="0" w:defUnhideWhenUsed="0" w:defQFormat="0" w:count="371">
     <w:lsdException w:name="Normal" w:uiPriority="0" w:qFormat="1"/>
     <w:lsdException w:name="heading 1" w:uiPriority="0" w:qFormat="1"/>
     <w:lsdException w:name="heading 2" w:semiHidden="1" w:uiPriority="0" w:unhideWhenUsed="1" w:qFormat="1"/>
@@ -5696,13 +6937,8 @@
     <w:lsdException w:name="List Table 5 Dark Accent 6" w:uiPriority="50"/>
     <w:lsdException w:name="List Table 6 Colorful Accent 6" w:uiPriority="51"/>
     <w:lsdException w:name="List Table 7 Colorful Accent 6" w:uiPriority="52"/>
-    <w:lsdException w:name="Mention" w:semiHidden="1" w:unhideWhenUsed="1"/>
-    <w:lsdException w:name="Smart Hyperlink" w:semiHidden="1" w:unhideWhenUsed="1"/>
-    <w:lsdException w:name="Hashtag" w:semiHidden="1" w:unhideWhenUsed="1"/>
-    <w:lsdException w:name="Unresolved Mention" w:semiHidden="1" w:unhideWhenUsed="1"/>
-    <w:lsdException w:name="Smart Link" w:semiHidden="1" w:unhideWhenUsed="1"/>
   </w:latentStyles>
-  <w:style w:type="paragraph" w:default="1" w:styleId="Standard">
+  <w:style w:type="paragraph" w:default="1" w:styleId="Normal">
     <w:name w:val="Normal"/>
     <w:qFormat/>
     <w:rsid w:val="00FB17A9"/>
@@ -5712,11 +6948,11 @@
       <w:szCs w:val="22"/>
     </w:rPr>
   </w:style>
-  <w:style w:type="paragraph" w:styleId="berschrift1">
+  <w:style w:type="paragraph" w:styleId="Heading1">
     <w:name w:val="heading 1"/>
-    <w:basedOn w:val="Standard"/>
-    <w:next w:val="Textkrper"/>
-    <w:link w:val="berschrift1Zchn"/>
+    <w:basedOn w:val="Normal"/>
+    <w:next w:val="BodyText"/>
+    <w:link w:val="Heading1Char"/>
     <w:qFormat/>
     <w:rsid w:val="00605E43"/>
     <w:pPr>
@@ -5737,11 +6973,11 @@
       <w:lang w:eastAsia="de-DE"/>
     </w:rPr>
   </w:style>
-  <w:style w:type="paragraph" w:styleId="berschrift2">
+  <w:style w:type="paragraph" w:styleId="Heading2">
     <w:name w:val="heading 2"/>
-    <w:basedOn w:val="Standard"/>
-    <w:next w:val="Textkrper"/>
-    <w:link w:val="berschrift2Zchn"/>
+    <w:basedOn w:val="Normal"/>
+    <w:next w:val="BodyText"/>
+    <w:link w:val="Heading2Char"/>
     <w:qFormat/>
     <w:rsid w:val="00605E43"/>
     <w:pPr>
@@ -5760,11 +6996,11 @@
       <w:szCs w:val="24"/>
     </w:rPr>
   </w:style>
-  <w:style w:type="paragraph" w:styleId="berschrift3">
+  <w:style w:type="paragraph" w:styleId="Heading3">
     <w:name w:val="heading 3"/>
-    <w:basedOn w:val="Standard"/>
-    <w:next w:val="Textkrper"/>
-    <w:link w:val="berschrift3Zchn"/>
+    <w:basedOn w:val="Normal"/>
+    <w:next w:val="BodyText"/>
+    <w:link w:val="Heading3Char"/>
     <w:qFormat/>
     <w:rsid w:val="00D332B3"/>
     <w:pPr>
@@ -5781,11 +7017,11 @@
       <w:lang w:eastAsia="de-DE"/>
     </w:rPr>
   </w:style>
-  <w:style w:type="paragraph" w:styleId="berschrift4">
+  <w:style w:type="paragraph" w:styleId="Heading4">
     <w:name w:val="heading 4"/>
-    <w:basedOn w:val="Standard"/>
-    <w:next w:val="Textkrper-Zeileneinzug"/>
-    <w:link w:val="berschrift4Zchn"/>
+    <w:basedOn w:val="Normal"/>
+    <w:next w:val="BodyTextIndent"/>
+    <w:link w:val="Heading4Char"/>
     <w:rsid w:val="00D332B3"/>
     <w:pPr>
       <w:keepNext/>
@@ -5801,11 +7037,11 @@
       <w:lang w:val="en-US" w:eastAsia="de-DE"/>
     </w:rPr>
   </w:style>
-  <w:style w:type="paragraph" w:styleId="berschrift5">
+  <w:style w:type="paragraph" w:styleId="Heading5">
     <w:name w:val="heading 5"/>
-    <w:basedOn w:val="Standard"/>
-    <w:next w:val="Standard"/>
-    <w:link w:val="berschrift5Zchn"/>
+    <w:basedOn w:val="Normal"/>
+    <w:next w:val="Normal"/>
+    <w:link w:val="Heading5Char"/>
     <w:rsid w:val="00D332B3"/>
     <w:pPr>
       <w:numPr>
@@ -5821,11 +7057,11 @@
       <w:lang w:val="de-DE" w:eastAsia="de-DE"/>
     </w:rPr>
   </w:style>
-  <w:style w:type="paragraph" w:styleId="berschrift6">
+  <w:style w:type="paragraph" w:styleId="Heading6">
     <w:name w:val="heading 6"/>
-    <w:basedOn w:val="Standard"/>
-    <w:next w:val="Textkrper-Einzug2"/>
-    <w:link w:val="berschrift6Zchn"/>
+    <w:basedOn w:val="Normal"/>
+    <w:next w:val="BodyTextIndent2"/>
+    <w:link w:val="Heading6Char"/>
     <w:rsid w:val="00D332B3"/>
     <w:pPr>
       <w:numPr>
@@ -5843,11 +7079,11 @@
       <w:lang w:val="de-DE" w:eastAsia="de-DE"/>
     </w:rPr>
   </w:style>
-  <w:style w:type="paragraph" w:styleId="berschrift7">
+  <w:style w:type="paragraph" w:styleId="Heading7">
     <w:name w:val="heading 7"/>
-    <w:basedOn w:val="Standard"/>
-    <w:next w:val="Textkrper-Einzug2"/>
-    <w:link w:val="berschrift7Zchn"/>
+    <w:basedOn w:val="Normal"/>
+    <w:next w:val="BodyTextIndent2"/>
+    <w:link w:val="Heading7Char"/>
     <w:rsid w:val="00D332B3"/>
     <w:pPr>
       <w:numPr>
@@ -5865,11 +7101,11 @@
       <w:lang w:val="de-DE" w:eastAsia="de-DE"/>
     </w:rPr>
   </w:style>
-  <w:style w:type="paragraph" w:styleId="berschrift8">
+  <w:style w:type="paragraph" w:styleId="Heading8">
     <w:name w:val="heading 8"/>
-    <w:basedOn w:val="Standard"/>
-    <w:next w:val="Textkrper-Einzug2"/>
-    <w:link w:val="berschrift8Zchn"/>
+    <w:basedOn w:val="Normal"/>
+    <w:next w:val="BodyTextIndent2"/>
+    <w:link w:val="Heading8Char"/>
     <w:rsid w:val="00D332B3"/>
     <w:pPr>
       <w:numPr>
@@ -5887,11 +7123,11 @@
       <w:lang w:val="de-DE" w:eastAsia="de-DE"/>
     </w:rPr>
   </w:style>
-  <w:style w:type="paragraph" w:styleId="berschrift9">
+  <w:style w:type="paragraph" w:styleId="Heading9">
     <w:name w:val="heading 9"/>
-    <w:basedOn w:val="Standard"/>
-    <w:next w:val="Textkrper-Einzug2"/>
-    <w:link w:val="berschrift9Zchn"/>
+    <w:basedOn w:val="Normal"/>
+    <w:next w:val="BodyTextIndent2"/>
+    <w:link w:val="Heading9Char"/>
     <w:rsid w:val="00D332B3"/>
     <w:pPr>
       <w:numPr>
@@ -5909,13 +7145,13 @@
       <w:lang w:val="de-DE" w:eastAsia="de-DE"/>
     </w:rPr>
   </w:style>
-  <w:style w:type="character" w:default="1" w:styleId="Absatz-Standardschriftart">
+  <w:style w:type="character" w:default="1" w:styleId="DefaultParagraphFont">
     <w:name w:val="Default Paragraph Font"/>
     <w:uiPriority w:val="1"/>
     <w:semiHidden/>
     <w:unhideWhenUsed/>
   </w:style>
-  <w:style w:type="table" w:default="1" w:styleId="NormaleTabelle">
+  <w:style w:type="table" w:default="1" w:styleId="TableNormal">
     <w:name w:val="Normal Table"/>
     <w:uiPriority w:val="99"/>
     <w:semiHidden/>
@@ -5930,15 +7166,15 @@
       </w:tblCellMar>
     </w:tblPr>
   </w:style>
-  <w:style w:type="numbering" w:default="1" w:styleId="KeineListe">
+  <w:style w:type="numbering" w:default="1" w:styleId="NoList">
     <w:name w:val="No List"/>
     <w:uiPriority w:val="99"/>
     <w:semiHidden/>
     <w:unhideWhenUsed/>
   </w:style>
-  <w:style w:type="character" w:customStyle="1" w:styleId="berschrift1Zchn">
-    <w:name w:val="Überschrift 1 Zchn"/>
-    <w:link w:val="berschrift1"/>
+  <w:style w:type="character" w:customStyle="1" w:styleId="Heading1Char">
+    <w:name w:val="Heading 1 Char"/>
+    <w:link w:val="Heading1"/>
     <w:rsid w:val="00605E43"/>
     <w:rPr>
       <w:rFonts w:cs="Calibri"/>
@@ -5951,9 +7187,9 @@
       <w:lang w:eastAsia="de-DE"/>
     </w:rPr>
   </w:style>
-  <w:style w:type="character" w:customStyle="1" w:styleId="berschrift2Zchn">
-    <w:name w:val="Überschrift 2 Zchn"/>
-    <w:link w:val="berschrift2"/>
+  <w:style w:type="character" w:customStyle="1" w:styleId="Heading2Char">
+    <w:name w:val="Heading 2 Char"/>
+    <w:link w:val="Heading2"/>
     <w:rsid w:val="00605E43"/>
     <w:rPr>
       <w:rFonts w:cs="Calibri"/>
@@ -5965,8 +7201,8 @@
   </w:style>
   <w:style w:type="paragraph" w:customStyle="1" w:styleId="Annex">
     <w:name w:val="Annex"/>
-    <w:basedOn w:val="berschrift1"/>
-    <w:next w:val="Standard"/>
+    <w:basedOn w:val="Heading1"/>
+    <w:next w:val="Normal"/>
     <w:qFormat/>
     <w:rsid w:val="007A395D"/>
     <w:pPr>
@@ -5986,8 +7222,8 @@
   </w:style>
   <w:style w:type="paragraph" w:customStyle="1" w:styleId="AnnexFigure">
     <w:name w:val="Annex Figure"/>
-    <w:basedOn w:val="Standard"/>
-    <w:next w:val="Standard"/>
+    <w:basedOn w:val="Normal"/>
+    <w:next w:val="Normal"/>
     <w:rsid w:val="008D1694"/>
     <w:pPr>
       <w:numPr>
@@ -6002,8 +7238,8 @@
   </w:style>
   <w:style w:type="paragraph" w:customStyle="1" w:styleId="AnnexHeading1">
     <w:name w:val="Annex Heading 1"/>
-    <w:basedOn w:val="Standard"/>
-    <w:next w:val="Textkrper"/>
+    <w:basedOn w:val="Normal"/>
+    <w:next w:val="BodyText"/>
     <w:rsid w:val="008D1694"/>
     <w:pPr>
       <w:numPr>
@@ -6020,8 +7256,8 @@
   </w:style>
   <w:style w:type="paragraph" w:customStyle="1" w:styleId="AnnexHeading2">
     <w:name w:val="Annex Heading 2"/>
-    <w:basedOn w:val="Standard"/>
-    <w:next w:val="Textkrper"/>
+    <w:basedOn w:val="Normal"/>
+    <w:next w:val="BodyText"/>
     <w:rsid w:val="008D1694"/>
     <w:pPr>
       <w:numPr>
@@ -6037,8 +7273,8 @@
   </w:style>
   <w:style w:type="paragraph" w:customStyle="1" w:styleId="AnnexHeading3">
     <w:name w:val="Annex Heading 3"/>
-    <w:basedOn w:val="Standard"/>
-    <w:next w:val="Standard"/>
+    <w:basedOn w:val="Normal"/>
+    <w:next w:val="Normal"/>
     <w:rsid w:val="008D1694"/>
     <w:pPr>
       <w:numPr>
@@ -6053,8 +7289,8 @@
   </w:style>
   <w:style w:type="paragraph" w:customStyle="1" w:styleId="AnnexHeading4">
     <w:name w:val="Annex Heading 4"/>
-    <w:basedOn w:val="Standard"/>
-    <w:next w:val="Textkrper"/>
+    <w:basedOn w:val="Normal"/>
+    <w:next w:val="BodyText"/>
     <w:rsid w:val="008D1694"/>
     <w:pPr>
       <w:numPr>
@@ -6069,8 +7305,8 @@
   </w:style>
   <w:style w:type="paragraph" w:customStyle="1" w:styleId="AnnexTable">
     <w:name w:val="Annex Table"/>
-    <w:basedOn w:val="Standard"/>
-    <w:next w:val="Standard"/>
+    <w:basedOn w:val="Normal"/>
+    <w:next w:val="Normal"/>
     <w:rsid w:val="008D1694"/>
     <w:pPr>
       <w:numPr>
@@ -6086,10 +7322,10 @@
       <w:i/>
     </w:rPr>
   </w:style>
-  <w:style w:type="paragraph" w:styleId="Textkrper">
+  <w:style w:type="paragraph" w:styleId="BodyText">
     <w:name w:val="Body Text"/>
-    <w:basedOn w:val="Standard"/>
-    <w:link w:val="TextkrperZchn"/>
+    <w:basedOn w:val="Normal"/>
+    <w:link w:val="BodyTextChar"/>
     <w:qFormat/>
     <w:rsid w:val="008D1694"/>
     <w:pPr>
@@ -6097,9 +7333,9 @@
       <w:jc w:val="both"/>
     </w:pPr>
   </w:style>
-  <w:style w:type="character" w:customStyle="1" w:styleId="TextkrperZchn">
-    <w:name w:val="Textkörper Zchn"/>
-    <w:link w:val="Textkrper"/>
+  <w:style w:type="character" w:customStyle="1" w:styleId="BodyTextChar">
+    <w:name w:val="Body Text Char"/>
+    <w:link w:val="BodyText"/>
     <w:rsid w:val="00E00BE9"/>
     <w:rPr>
       <w:rFonts w:ascii="Arial" w:hAnsi="Arial" w:cs="Times New Roman"/>
@@ -6108,7 +7344,7 @@
   </w:style>
   <w:style w:type="paragraph" w:customStyle="1" w:styleId="Bullet1">
     <w:name w:val="Bullet 1"/>
-    <w:basedOn w:val="Standard"/>
+    <w:basedOn w:val="Normal"/>
     <w:qFormat/>
     <w:rsid w:val="001C44A3"/>
     <w:pPr>
@@ -6131,7 +7367,7 @@
   </w:style>
   <w:style w:type="paragraph" w:customStyle="1" w:styleId="Bullet1text">
     <w:name w:val="Bullet 1 text"/>
-    <w:basedOn w:val="Standard"/>
+    <w:basedOn w:val="Normal"/>
     <w:rsid w:val="008D1694"/>
     <w:pPr>
       <w:suppressAutoHyphens/>
@@ -6146,7 +7382,7 @@
   </w:style>
   <w:style w:type="paragraph" w:customStyle="1" w:styleId="Bullet2">
     <w:name w:val="Bullet 2"/>
-    <w:basedOn w:val="Standard"/>
+    <w:basedOn w:val="Normal"/>
     <w:qFormat/>
     <w:rsid w:val="001C44A3"/>
     <w:pPr>
@@ -6166,7 +7402,7 @@
   </w:style>
   <w:style w:type="paragraph" w:customStyle="1" w:styleId="Bullet2text">
     <w:name w:val="Bullet 2 text"/>
-    <w:basedOn w:val="Standard"/>
+    <w:basedOn w:val="Normal"/>
     <w:rsid w:val="008D1694"/>
     <w:pPr>
       <w:suppressAutoHyphens/>
@@ -6180,7 +7416,7 @@
   </w:style>
   <w:style w:type="paragraph" w:customStyle="1" w:styleId="Bullet3">
     <w:name w:val="Bullet 3"/>
-    <w:basedOn w:val="Standard"/>
+    <w:basedOn w:val="Normal"/>
     <w:rsid w:val="00CF1871"/>
     <w:pPr>
       <w:numPr>
@@ -6200,7 +7436,7 @@
   </w:style>
   <w:style w:type="paragraph" w:customStyle="1" w:styleId="Bullet3text">
     <w:name w:val="Bullet 3 text"/>
-    <w:basedOn w:val="Standard"/>
+    <w:basedOn w:val="Normal"/>
     <w:rsid w:val="008D1694"/>
     <w:pPr>
       <w:suppressAutoHyphens/>
@@ -6214,8 +7450,8 @@
   </w:style>
   <w:style w:type="paragraph" w:customStyle="1" w:styleId="Figure">
     <w:name w:val="Figure_#"/>
-    <w:basedOn w:val="Standard"/>
-    <w:next w:val="Standard"/>
+    <w:basedOn w:val="Normal"/>
+    <w:next w:val="Normal"/>
     <w:qFormat/>
     <w:rsid w:val="008D1694"/>
     <w:pPr>
@@ -6230,10 +7466,10 @@
       <w:szCs w:val="20"/>
     </w:rPr>
   </w:style>
-  <w:style w:type="paragraph" w:styleId="Fuzeile">
+  <w:style w:type="paragraph" w:styleId="Footer">
     <w:name w:val="footer"/>
-    <w:basedOn w:val="Standard"/>
-    <w:link w:val="FuzeileZchn"/>
+    <w:basedOn w:val="Normal"/>
+    <w:link w:val="FooterChar"/>
     <w:rsid w:val="008D1694"/>
     <w:pPr>
       <w:tabs>
@@ -6242,19 +7478,19 @@
       </w:tabs>
     </w:pPr>
   </w:style>
-  <w:style w:type="character" w:customStyle="1" w:styleId="FuzeileZchn">
-    <w:name w:val="Fußzeile Zchn"/>
-    <w:link w:val="Fuzeile"/>
+  <w:style w:type="character" w:customStyle="1" w:styleId="FooterChar">
+    <w:name w:val="Footer Char"/>
+    <w:link w:val="Footer"/>
     <w:rsid w:val="00084F33"/>
     <w:rPr>
       <w:rFonts w:ascii="Arial" w:hAnsi="Arial" w:cs="Times New Roman"/>
       <w:szCs w:val="24"/>
     </w:rPr>
   </w:style>
-  <w:style w:type="paragraph" w:styleId="Kopfzeile">
+  <w:style w:type="paragraph" w:styleId="Header">
     <w:name w:val="header"/>
-    <w:basedOn w:val="Standard"/>
-    <w:link w:val="KopfzeileZchn"/>
+    <w:basedOn w:val="Normal"/>
+    <w:link w:val="HeaderChar"/>
     <w:rsid w:val="008D1694"/>
     <w:pPr>
       <w:tabs>
@@ -6263,9 +7499,9 @@
       </w:tabs>
     </w:pPr>
   </w:style>
-  <w:style w:type="character" w:customStyle="1" w:styleId="KopfzeileZchn">
-    <w:name w:val="Kopfzeile Zchn"/>
-    <w:link w:val="Kopfzeile"/>
+  <w:style w:type="character" w:customStyle="1" w:styleId="HeaderChar">
+    <w:name w:val="Header Char"/>
+    <w:link w:val="Header"/>
     <w:rsid w:val="005C566C"/>
     <w:rPr>
       <w:rFonts w:ascii="Arial" w:eastAsia="Calibri" w:hAnsi="Arial" w:cs="Times New Roman"/>
@@ -6273,9 +7509,9 @@
       <w:lang w:eastAsia="en-GB"/>
     </w:rPr>
   </w:style>
-  <w:style w:type="character" w:customStyle="1" w:styleId="berschrift3Zchn">
-    <w:name w:val="Überschrift 3 Zchn"/>
-    <w:link w:val="berschrift3"/>
+  <w:style w:type="character" w:customStyle="1" w:styleId="Heading3Char">
+    <w:name w:val="Heading 3 Char"/>
+    <w:link w:val="Heading3"/>
     <w:rsid w:val="00E00BE9"/>
     <w:rPr>
       <w:rFonts w:ascii="Arial" w:hAnsi="Arial" w:cs="Calibri"/>
@@ -6283,9 +7519,9 @@
       <w:lang w:eastAsia="de-DE"/>
     </w:rPr>
   </w:style>
-  <w:style w:type="character" w:customStyle="1" w:styleId="berschrift4Zchn">
-    <w:name w:val="Überschrift 4 Zchn"/>
-    <w:link w:val="berschrift4"/>
+  <w:style w:type="character" w:customStyle="1" w:styleId="Heading4Char">
+    <w:name w:val="Heading 4 Char"/>
+    <w:link w:val="Heading4"/>
     <w:rsid w:val="00E00BE9"/>
     <w:rPr>
       <w:rFonts w:ascii="Arial" w:hAnsi="Arial" w:cs="Calibri"/>
@@ -6293,9 +7529,9 @@
       <w:lang w:val="en-US" w:eastAsia="de-DE"/>
     </w:rPr>
   </w:style>
-  <w:style w:type="character" w:customStyle="1" w:styleId="berschrift5Zchn">
-    <w:name w:val="Überschrift 5 Zchn"/>
-    <w:link w:val="berschrift5"/>
+  <w:style w:type="character" w:customStyle="1" w:styleId="Heading5Char">
+    <w:name w:val="Heading 5 Char"/>
+    <w:link w:val="Heading5"/>
     <w:rsid w:val="00D332B3"/>
     <w:rPr>
       <w:rFonts w:ascii="Arial" w:eastAsia="Times New Roman" w:hAnsi="Arial" w:cs="Times New Roman"/>
@@ -6303,9 +7539,9 @@
       <w:lang w:val="de-DE" w:eastAsia="de-DE"/>
     </w:rPr>
   </w:style>
-  <w:style w:type="character" w:customStyle="1" w:styleId="berschrift6Zchn">
-    <w:name w:val="Überschrift 6 Zchn"/>
-    <w:link w:val="berschrift6"/>
+  <w:style w:type="character" w:customStyle="1" w:styleId="Heading6Char">
+    <w:name w:val="Heading 6 Char"/>
+    <w:link w:val="Heading6"/>
     <w:rsid w:val="00E00BE9"/>
     <w:rPr>
       <w:rFonts w:ascii="Arial" w:hAnsi="Arial" w:cs="Calibri"/>
@@ -6313,9 +7549,9 @@
       <w:lang w:val="de-DE" w:eastAsia="de-DE"/>
     </w:rPr>
   </w:style>
-  <w:style w:type="character" w:customStyle="1" w:styleId="berschrift7Zchn">
-    <w:name w:val="Überschrift 7 Zchn"/>
-    <w:link w:val="berschrift7"/>
+  <w:style w:type="character" w:customStyle="1" w:styleId="Heading7Char">
+    <w:name w:val="Heading 7 Char"/>
+    <w:link w:val="Heading7"/>
     <w:rsid w:val="00E00BE9"/>
     <w:rPr>
       <w:rFonts w:ascii="Arial" w:hAnsi="Arial" w:cs="Calibri"/>
@@ -6323,9 +7559,9 @@
       <w:lang w:val="de-DE" w:eastAsia="de-DE"/>
     </w:rPr>
   </w:style>
-  <w:style w:type="character" w:customStyle="1" w:styleId="berschrift8Zchn">
-    <w:name w:val="Überschrift 8 Zchn"/>
-    <w:link w:val="berschrift8"/>
+  <w:style w:type="character" w:customStyle="1" w:styleId="Heading8Char">
+    <w:name w:val="Heading 8 Char"/>
+    <w:link w:val="Heading8"/>
     <w:rsid w:val="00E00BE9"/>
     <w:rPr>
       <w:rFonts w:ascii="Arial" w:hAnsi="Arial" w:cs="Calibri"/>
@@ -6333,9 +7569,9 @@
       <w:lang w:val="de-DE" w:eastAsia="de-DE"/>
     </w:rPr>
   </w:style>
-  <w:style w:type="character" w:customStyle="1" w:styleId="berschrift9Zchn">
-    <w:name w:val="Überschrift 9 Zchn"/>
-    <w:link w:val="berschrift9"/>
+  <w:style w:type="character" w:customStyle="1" w:styleId="Heading9Char">
+    <w:name w:val="Heading 9 Char"/>
+    <w:link w:val="Heading9"/>
     <w:rsid w:val="00E00BE9"/>
     <w:rPr>
       <w:rFonts w:ascii="Arial" w:hAnsi="Arial" w:cs="Calibri"/>
@@ -6355,7 +7591,7 @@
   </w:style>
   <w:style w:type="paragraph" w:customStyle="1" w:styleId="List1">
     <w:name w:val="List 1"/>
-    <w:basedOn w:val="Standard"/>
+    <w:basedOn w:val="Normal"/>
     <w:qFormat/>
     <w:rsid w:val="002E6B74"/>
     <w:pPr>
@@ -6372,7 +7608,7 @@
   </w:style>
   <w:style w:type="paragraph" w:customStyle="1" w:styleId="List1indent2">
     <w:name w:val="List 1 indent 2"/>
-    <w:basedOn w:val="Standard"/>
+    <w:basedOn w:val="Normal"/>
     <w:rsid w:val="00765622"/>
     <w:pPr>
       <w:widowControl w:val="0"/>
@@ -6394,7 +7630,7 @@
   </w:style>
   <w:style w:type="paragraph" w:customStyle="1" w:styleId="List1indent2text">
     <w:name w:val="List 1 indent 2 text"/>
-    <w:basedOn w:val="Standard"/>
+    <w:basedOn w:val="Normal"/>
     <w:rsid w:val="008D1694"/>
     <w:pPr>
       <w:spacing w:after="60"/>
@@ -6408,7 +7644,7 @@
   </w:style>
   <w:style w:type="paragraph" w:customStyle="1" w:styleId="List1indenttext">
     <w:name w:val="List 1 indent text"/>
-    <w:basedOn w:val="Standard"/>
+    <w:basedOn w:val="Normal"/>
     <w:rsid w:val="008D1694"/>
     <w:pPr>
       <w:spacing w:after="120"/>
@@ -6421,7 +7657,7 @@
   </w:style>
   <w:style w:type="paragraph" w:customStyle="1" w:styleId="List1text">
     <w:name w:val="List 1 text"/>
-    <w:basedOn w:val="Standard"/>
+    <w:basedOn w:val="Normal"/>
     <w:qFormat/>
     <w:rsid w:val="008D1694"/>
     <w:pPr>
@@ -6432,15 +7668,15 @@
       <w:rFonts w:cs="Arial"/>
     </w:rPr>
   </w:style>
-  <w:style w:type="character" w:styleId="Seitenzahl">
+  <w:style w:type="character" w:styleId="PageNumber">
     <w:name w:val="page number"/>
-    <w:basedOn w:val="Absatz-Standardschriftart"/>
+    <w:basedOn w:val="DefaultParagraphFont"/>
     <w:rsid w:val="008D1694"/>
   </w:style>
-  <w:style w:type="paragraph" w:styleId="Abbildungsverzeichnis">
+  <w:style w:type="paragraph" w:styleId="TableofFigures">
     <w:name w:val="table of figures"/>
-    <w:basedOn w:val="Standard"/>
-    <w:next w:val="Standard"/>
+    <w:basedOn w:val="Normal"/>
+    <w:next w:val="Normal"/>
     <w:uiPriority w:val="99"/>
     <w:rsid w:val="00A8553A"/>
     <w:pPr>
@@ -6459,8 +7695,8 @@
   </w:style>
   <w:style w:type="paragraph" w:customStyle="1" w:styleId="Table">
     <w:name w:val="Table_#"/>
-    <w:basedOn w:val="Standard"/>
-    <w:next w:val="Standard"/>
+    <w:basedOn w:val="Normal"/>
+    <w:next w:val="Normal"/>
     <w:qFormat/>
     <w:rsid w:val="008D1694"/>
     <w:pPr>
@@ -6475,10 +7711,10 @@
       <w:szCs w:val="20"/>
     </w:rPr>
   </w:style>
-  <w:style w:type="paragraph" w:styleId="Verzeichnis1">
+  <w:style w:type="paragraph" w:styleId="TOC1">
     <w:name w:val="toc 1"/>
-    <w:basedOn w:val="Standard"/>
-    <w:next w:val="Standard"/>
+    <w:basedOn w:val="Normal"/>
+    <w:next w:val="Normal"/>
     <w:uiPriority w:val="39"/>
     <w:rsid w:val="00960BB8"/>
     <w:pPr>
@@ -6497,10 +7733,10 @@
       <w:lang w:eastAsia="en-US"/>
     </w:rPr>
   </w:style>
-  <w:style w:type="paragraph" w:styleId="Verzeichnis2">
+  <w:style w:type="paragraph" w:styleId="TOC2">
     <w:name w:val="toc 2"/>
-    <w:basedOn w:val="Standard"/>
-    <w:next w:val="Standard"/>
+    <w:basedOn w:val="Normal"/>
+    <w:next w:val="Normal"/>
     <w:uiPriority w:val="39"/>
     <w:rsid w:val="001F528A"/>
     <w:pPr>
@@ -6518,10 +7754,10 @@
       <w:lang w:eastAsia="en-US"/>
     </w:rPr>
   </w:style>
-  <w:style w:type="paragraph" w:styleId="Verzeichnis3">
+  <w:style w:type="paragraph" w:styleId="TOC3">
     <w:name w:val="toc 3"/>
-    <w:basedOn w:val="Standard"/>
-    <w:next w:val="Standard"/>
+    <w:basedOn w:val="Normal"/>
+    <w:next w:val="Normal"/>
     <w:uiPriority w:val="39"/>
     <w:rsid w:val="001F528A"/>
     <w:pPr>
@@ -6536,10 +7772,10 @@
       <w:noProof/>
     </w:rPr>
   </w:style>
-  <w:style w:type="paragraph" w:styleId="Verzeichnis4">
+  <w:style w:type="paragraph" w:styleId="TOC4">
     <w:name w:val="toc 4"/>
-    <w:basedOn w:val="Standard"/>
-    <w:next w:val="Standard"/>
+    <w:basedOn w:val="Normal"/>
+    <w:next w:val="Normal"/>
     <w:uiPriority w:val="39"/>
     <w:rsid w:val="00960BB8"/>
     <w:pPr>
@@ -6558,10 +7794,10 @@
       <w:lang w:eastAsia="en-US"/>
     </w:rPr>
   </w:style>
-  <w:style w:type="paragraph" w:styleId="Verzeichnis5">
+  <w:style w:type="paragraph" w:styleId="TOC5">
     <w:name w:val="toc 5"/>
-    <w:basedOn w:val="Standard"/>
-    <w:next w:val="Standard"/>
+    <w:basedOn w:val="Normal"/>
+    <w:next w:val="Normal"/>
     <w:autoRedefine/>
     <w:semiHidden/>
     <w:rsid w:val="00960BB8"/>
@@ -6574,10 +7810,10 @@
       <w:lang w:eastAsia="en-US"/>
     </w:rPr>
   </w:style>
-  <w:style w:type="paragraph" w:styleId="Verzeichnis6">
+  <w:style w:type="paragraph" w:styleId="TOC6">
     <w:name w:val="toc 6"/>
-    <w:basedOn w:val="Standard"/>
-    <w:next w:val="Standard"/>
+    <w:basedOn w:val="Normal"/>
+    <w:next w:val="Normal"/>
     <w:autoRedefine/>
     <w:semiHidden/>
     <w:rsid w:val="00960BB8"/>
@@ -6590,10 +7826,10 @@
       <w:lang w:eastAsia="en-US"/>
     </w:rPr>
   </w:style>
-  <w:style w:type="paragraph" w:styleId="Verzeichnis7">
+  <w:style w:type="paragraph" w:styleId="TOC7">
     <w:name w:val="toc 7"/>
-    <w:basedOn w:val="Standard"/>
-    <w:next w:val="Standard"/>
+    <w:basedOn w:val="Normal"/>
+    <w:next w:val="Normal"/>
     <w:autoRedefine/>
     <w:semiHidden/>
     <w:rsid w:val="00243228"/>
@@ -6605,10 +7841,10 @@
       <w:szCs w:val="20"/>
     </w:rPr>
   </w:style>
-  <w:style w:type="paragraph" w:styleId="Verzeichnis8">
+  <w:style w:type="paragraph" w:styleId="TOC8">
     <w:name w:val="toc 8"/>
-    <w:basedOn w:val="Standard"/>
-    <w:next w:val="Standard"/>
+    <w:basedOn w:val="Normal"/>
+    <w:next w:val="Normal"/>
     <w:autoRedefine/>
     <w:semiHidden/>
     <w:rsid w:val="00243228"/>
@@ -6620,10 +7856,10 @@
       <w:szCs w:val="20"/>
     </w:rPr>
   </w:style>
-  <w:style w:type="paragraph" w:styleId="Verzeichnis9">
+  <w:style w:type="paragraph" w:styleId="TOC9">
     <w:name w:val="toc 9"/>
-    <w:basedOn w:val="Standard"/>
-    <w:next w:val="Standard"/>
+    <w:basedOn w:val="Normal"/>
+    <w:next w:val="Normal"/>
     <w:autoRedefine/>
     <w:semiHidden/>
     <w:rsid w:val="00243228"/>
@@ -6635,9 +7871,9 @@
       <w:szCs w:val="20"/>
     </w:rPr>
   </w:style>
-  <w:style w:type="numbering" w:styleId="ArtikelAbschnitt">
+  <w:style w:type="numbering" w:styleId="ArticleSection">
     <w:name w:val="Outline List 3"/>
-    <w:basedOn w:val="KeineListe"/>
+    <w:basedOn w:val="NoList"/>
     <w:rsid w:val="008D1694"/>
     <w:pPr>
       <w:numPr>
@@ -6645,29 +7881,29 @@
       </w:numPr>
     </w:pPr>
   </w:style>
-  <w:style w:type="paragraph" w:styleId="Textkrper-Zeileneinzug">
+  <w:style w:type="paragraph" w:styleId="BodyTextIndent">
     <w:name w:val="Body Text Indent"/>
-    <w:basedOn w:val="Standard"/>
-    <w:link w:val="Textkrper-ZeileneinzugZchn"/>
+    <w:basedOn w:val="Normal"/>
+    <w:link w:val="BodyTextIndentChar"/>
     <w:rsid w:val="008D1694"/>
     <w:pPr>
       <w:spacing w:after="120"/>
       <w:ind w:left="567"/>
     </w:pPr>
   </w:style>
-  <w:style w:type="character" w:customStyle="1" w:styleId="Textkrper-ZeileneinzugZchn">
-    <w:name w:val="Textkörper-Zeileneinzug Zchn"/>
-    <w:link w:val="Textkrper-Zeileneinzug"/>
+  <w:style w:type="character" w:customStyle="1" w:styleId="BodyTextIndentChar">
+    <w:name w:val="Body Text Indent Char"/>
+    <w:link w:val="BodyTextIndent"/>
     <w:rsid w:val="00243228"/>
     <w:rPr>
       <w:rFonts w:ascii="Arial" w:hAnsi="Arial" w:cs="Times New Roman"/>
       <w:szCs w:val="24"/>
     </w:rPr>
   </w:style>
-  <w:style w:type="paragraph" w:styleId="Textkrper-Einzug2">
+  <w:style w:type="paragraph" w:styleId="BodyTextIndent2">
     <w:name w:val="Body Text Indent 2"/>
-    <w:basedOn w:val="Standard"/>
-    <w:link w:val="Textkrper-Einzug2Zchn"/>
+    <w:basedOn w:val="Normal"/>
+    <w:link w:val="BodyTextIndent2Char"/>
     <w:rsid w:val="008D1694"/>
     <w:pPr>
       <w:spacing w:after="120"/>
@@ -6678,9 +7914,9 @@
       <w:lang w:eastAsia="de-DE"/>
     </w:rPr>
   </w:style>
-  <w:style w:type="character" w:customStyle="1" w:styleId="Textkrper-Einzug2Zchn">
-    <w:name w:val="Textkörper-Einzug 2 Zchn"/>
-    <w:link w:val="Textkrper-Einzug2"/>
+  <w:style w:type="character" w:customStyle="1" w:styleId="BodyTextIndent2Char">
+    <w:name w:val="Body Text Indent 2 Char"/>
+    <w:link w:val="BodyTextIndent2"/>
     <w:rsid w:val="00243228"/>
     <w:rPr>
       <w:rFonts w:ascii="Arial" w:hAnsi="Arial" w:cs="Times New Roman"/>
@@ -6688,7 +7924,7 @@
       <w:lang w:eastAsia="de-DE"/>
     </w:rPr>
   </w:style>
-  <w:style w:type="character" w:styleId="Funotenzeichen">
+  <w:style w:type="character" w:styleId="FootnoteReference">
     <w:name w:val="footnote reference"/>
     <w:semiHidden/>
     <w:rsid w:val="008D1694"/>
@@ -6697,10 +7933,10 @@
       <w:sz w:val="16"/>
     </w:rPr>
   </w:style>
-  <w:style w:type="paragraph" w:styleId="Funotentext">
+  <w:style w:type="paragraph" w:styleId="FootnoteText">
     <w:name w:val="footnote text"/>
-    <w:basedOn w:val="Standard"/>
-    <w:link w:val="FunotentextZchn"/>
+    <w:basedOn w:val="Normal"/>
+    <w:link w:val="FootnoteTextChar"/>
     <w:semiHidden/>
     <w:rsid w:val="00243228"/>
     <w:rPr>
@@ -6708,9 +7944,9 @@
       <w:szCs w:val="20"/>
     </w:rPr>
   </w:style>
-  <w:style w:type="character" w:customStyle="1" w:styleId="FunotentextZchn">
-    <w:name w:val="Fußnotentext Zchn"/>
-    <w:link w:val="Funotentext"/>
+  <w:style w:type="character" w:customStyle="1" w:styleId="FootnoteTextChar">
+    <w:name w:val="Footnote Text Char"/>
+    <w:link w:val="FootnoteText"/>
     <w:semiHidden/>
     <w:rsid w:val="00243228"/>
     <w:rPr>
@@ -6719,10 +7955,10 @@
       <w:szCs w:val="20"/>
     </w:rPr>
   </w:style>
-  <w:style w:type="paragraph" w:styleId="Untertitel">
+  <w:style w:type="paragraph" w:styleId="Subtitle">
     <w:name w:val="Subtitle"/>
-    <w:basedOn w:val="Standard"/>
-    <w:link w:val="UntertitelZchn"/>
+    <w:basedOn w:val="Normal"/>
+    <w:link w:val="SubtitleChar"/>
     <w:qFormat/>
     <w:rsid w:val="008D1694"/>
     <w:pPr>
@@ -6734,19 +7970,19 @@
       <w:rFonts w:cs="Arial"/>
     </w:rPr>
   </w:style>
-  <w:style w:type="character" w:customStyle="1" w:styleId="UntertitelZchn">
-    <w:name w:val="Untertitel Zchn"/>
-    <w:link w:val="Untertitel"/>
+  <w:style w:type="character" w:customStyle="1" w:styleId="SubtitleChar">
+    <w:name w:val="Subtitle Char"/>
+    <w:link w:val="Subtitle"/>
     <w:rsid w:val="00243228"/>
     <w:rPr>
       <w:rFonts w:ascii="Arial" w:hAnsi="Arial" w:cs="Arial"/>
       <w:szCs w:val="24"/>
     </w:rPr>
   </w:style>
-  <w:style w:type="paragraph" w:styleId="Titel">
+  <w:style w:type="paragraph" w:styleId="Title">
     <w:name w:val="Title"/>
-    <w:basedOn w:val="Standard"/>
-    <w:link w:val="TitelZchn"/>
+    <w:basedOn w:val="Normal"/>
+    <w:link w:val="TitleChar"/>
     <w:qFormat/>
     <w:rsid w:val="00943E9C"/>
     <w:pPr>
@@ -6763,9 +7999,9 @@
       <w:szCs w:val="32"/>
     </w:rPr>
   </w:style>
-  <w:style w:type="character" w:customStyle="1" w:styleId="TitelZchn">
-    <w:name w:val="Titel Zchn"/>
-    <w:link w:val="Titel"/>
+  <w:style w:type="character" w:customStyle="1" w:styleId="TitleChar">
+    <w:name w:val="Title Char"/>
+    <w:link w:val="Title"/>
     <w:rsid w:val="00943E9C"/>
     <w:rPr>
       <w:rFonts w:ascii="Arial" w:hAnsi="Arial" w:cs="Arial"/>
@@ -6778,7 +8014,7 @@
   </w:style>
   <w:style w:type="paragraph" w:customStyle="1" w:styleId="List1indent1">
     <w:name w:val="List 1 indent 1"/>
-    <w:basedOn w:val="Standard"/>
+    <w:basedOn w:val="Normal"/>
     <w:qFormat/>
     <w:rsid w:val="00765622"/>
     <w:pPr>
@@ -6795,7 +8031,7 @@
   </w:style>
   <w:style w:type="paragraph" w:customStyle="1" w:styleId="List1indent1text">
     <w:name w:val="List 1 indent 1 text"/>
-    <w:basedOn w:val="Standard"/>
+    <w:basedOn w:val="Normal"/>
     <w:rsid w:val="008D1694"/>
     <w:pPr>
       <w:spacing w:after="120"/>
@@ -6809,7 +8045,7 @@
   </w:style>
   <w:style w:type="paragraph" w:customStyle="1" w:styleId="References">
     <w:name w:val="References"/>
-    <w:basedOn w:val="Standard"/>
+    <w:basedOn w:val="Normal"/>
     <w:qFormat/>
     <w:rsid w:val="008D1694"/>
     <w:pPr>
@@ -6824,8 +8060,8 @@
   </w:style>
   <w:style w:type="paragraph" w:customStyle="1" w:styleId="AppendixHeading1">
     <w:name w:val="Appendix Heading 1"/>
-    <w:basedOn w:val="Standard"/>
-    <w:next w:val="Textkrper"/>
+    <w:basedOn w:val="Normal"/>
+    <w:next w:val="BodyText"/>
     <w:rsid w:val="008D1694"/>
     <w:pPr>
       <w:numPr>
@@ -6842,8 +8078,8 @@
   </w:style>
   <w:style w:type="paragraph" w:customStyle="1" w:styleId="AppendixHeading2">
     <w:name w:val="Appendix Heading 2"/>
-    <w:basedOn w:val="Standard"/>
-    <w:next w:val="Textkrper"/>
+    <w:basedOn w:val="Normal"/>
+    <w:next w:val="BodyText"/>
     <w:rsid w:val="008D1694"/>
     <w:pPr>
       <w:numPr>
@@ -6859,8 +8095,8 @@
   </w:style>
   <w:style w:type="paragraph" w:customStyle="1" w:styleId="AppendixHeading3">
     <w:name w:val="Appendix Heading 3"/>
-    <w:basedOn w:val="Standard"/>
-    <w:next w:val="Standard"/>
+    <w:basedOn w:val="Normal"/>
+    <w:next w:val="Normal"/>
     <w:rsid w:val="008D1694"/>
     <w:pPr>
       <w:numPr>
@@ -6875,8 +8111,8 @@
   </w:style>
   <w:style w:type="paragraph" w:customStyle="1" w:styleId="AppendixHeading4">
     <w:name w:val="Appendix Heading 4"/>
-    <w:basedOn w:val="Standard"/>
-    <w:next w:val="Textkrper"/>
+    <w:basedOn w:val="Normal"/>
+    <w:next w:val="BodyText"/>
     <w:rsid w:val="008D1694"/>
     <w:pPr>
       <w:numPr>
@@ -6891,8 +8127,8 @@
   </w:style>
   <w:style w:type="paragraph" w:customStyle="1" w:styleId="equation">
     <w:name w:val="equation"/>
-    <w:basedOn w:val="Standard"/>
-    <w:next w:val="Textkrper"/>
+    <w:basedOn w:val="Normal"/>
+    <w:next w:val="BodyText"/>
     <w:qFormat/>
     <w:rsid w:val="008A50CC"/>
     <w:pPr>
@@ -6912,9 +8148,9 @@
       <w:lang w:eastAsia="en-US"/>
     </w:rPr>
   </w:style>
-  <w:style w:type="table" w:styleId="Tabellenraster">
+  <w:style w:type="table" w:styleId="TableGrid">
     <w:name w:val="Table Grid"/>
-    <w:basedOn w:val="NormaleTabelle"/>
+    <w:basedOn w:val="TableNormal"/>
     <w:uiPriority w:val="39"/>
     <w:rsid w:val="00783FEA"/>
     <w:tblPr>
@@ -6930,8 +8166,8 @@
   </w:style>
   <w:style w:type="paragraph" w:customStyle="1" w:styleId="Appendix">
     <w:name w:val="Appendix"/>
-    <w:basedOn w:val="Standard"/>
-    <w:next w:val="Standard"/>
+    <w:basedOn w:val="Normal"/>
+    <w:next w:val="Normal"/>
     <w:rsid w:val="002E6FCA"/>
     <w:pPr>
       <w:numPr>
@@ -6947,10 +8183,10 @@
       <w:lang w:eastAsia="en-US"/>
     </w:rPr>
   </w:style>
-  <w:style w:type="paragraph" w:styleId="Sprechblasentext">
+  <w:style w:type="paragraph" w:styleId="BalloonText">
     <w:name w:val="Balloon Text"/>
-    <w:basedOn w:val="Standard"/>
-    <w:link w:val="SprechblasentextZchn"/>
+    <w:basedOn w:val="Normal"/>
+    <w:link w:val="BalloonTextChar"/>
     <w:uiPriority w:val="99"/>
     <w:semiHidden/>
     <w:unhideWhenUsed/>
@@ -6961,10 +8197,10 @@
       <w:szCs w:val="16"/>
     </w:rPr>
   </w:style>
-  <w:style w:type="character" w:customStyle="1" w:styleId="SprechblasentextZchn">
-    <w:name w:val="Sprechblasentext Zchn"/>
-    <w:basedOn w:val="Absatz-Standardschriftart"/>
-    <w:link w:val="Sprechblasentext"/>
+  <w:style w:type="character" w:customStyle="1" w:styleId="BalloonTextChar">
+    <w:name w:val="Balloon Text Char"/>
+    <w:basedOn w:val="DefaultParagraphFont"/>
+    <w:link w:val="BalloonText"/>
     <w:uiPriority w:val="99"/>
     <w:semiHidden/>
     <w:rsid w:val="008A356F"/>
@@ -6974,9 +8210,9 @@
       <w:szCs w:val="16"/>
     </w:rPr>
   </w:style>
-  <w:style w:type="paragraph" w:styleId="Listenabsatz">
+  <w:style w:type="paragraph" w:styleId="ListParagraph">
     <w:name w:val="List Paragraph"/>
-    <w:basedOn w:val="Standard"/>
+    <w:basedOn w:val="Normal"/>
     <w:uiPriority w:val="34"/>
     <w:rsid w:val="00420A38"/>
     <w:pPr>
@@ -6984,9 +8220,9 @@
       <w:contextualSpacing/>
     </w:pPr>
   </w:style>
-  <w:style w:type="character" w:styleId="Kommentarzeichen">
+  <w:style w:type="character" w:styleId="CommentReference">
     <w:name w:val="annotation reference"/>
-    <w:basedOn w:val="Absatz-Standardschriftart"/>
+    <w:basedOn w:val="DefaultParagraphFont"/>
     <w:uiPriority w:val="99"/>
     <w:unhideWhenUsed/>
     <w:rsid w:val="00EA5A97"/>
@@ -6995,10 +8231,10 @@
       <w:szCs w:val="16"/>
     </w:rPr>
   </w:style>
-  <w:style w:type="paragraph" w:styleId="Kommentartext">
+  <w:style w:type="paragraph" w:styleId="CommentText">
     <w:name w:val="annotation text"/>
-    <w:basedOn w:val="Standard"/>
-    <w:link w:val="KommentartextZchn"/>
+    <w:basedOn w:val="Normal"/>
+    <w:link w:val="CommentTextChar"/>
     <w:uiPriority w:val="99"/>
     <w:unhideWhenUsed/>
     <w:rsid w:val="00EA5A97"/>
@@ -7007,21 +8243,21 @@
       <w:szCs w:val="20"/>
     </w:rPr>
   </w:style>
-  <w:style w:type="character" w:customStyle="1" w:styleId="KommentartextZchn">
-    <w:name w:val="Kommentartext Zchn"/>
-    <w:basedOn w:val="Absatz-Standardschriftart"/>
-    <w:link w:val="Kommentartext"/>
+  <w:style w:type="character" w:customStyle="1" w:styleId="CommentTextChar">
+    <w:name w:val="Comment Text Char"/>
+    <w:basedOn w:val="DefaultParagraphFont"/>
+    <w:link w:val="CommentText"/>
     <w:uiPriority w:val="99"/>
     <w:rsid w:val="00EA5A97"/>
     <w:rPr>
       <w:rFonts w:ascii="Arial" w:hAnsi="Arial" w:cs="Calibri"/>
     </w:rPr>
   </w:style>
-  <w:style w:type="paragraph" w:styleId="Kommentarthema">
+  <w:style w:type="paragraph" w:styleId="CommentSubject">
     <w:name w:val="annotation subject"/>
-    <w:basedOn w:val="Kommentartext"/>
-    <w:next w:val="Kommentartext"/>
-    <w:link w:val="KommentarthemaZchn"/>
+    <w:basedOn w:val="CommentText"/>
+    <w:next w:val="CommentText"/>
+    <w:link w:val="CommentSubjectChar"/>
     <w:uiPriority w:val="99"/>
     <w:semiHidden/>
     <w:unhideWhenUsed/>
@@ -7031,10 +8267,10 @@
       <w:bCs/>
     </w:rPr>
   </w:style>
-  <w:style w:type="character" w:customStyle="1" w:styleId="KommentarthemaZchn">
-    <w:name w:val="Kommentarthema Zchn"/>
-    <w:basedOn w:val="KommentartextZchn"/>
-    <w:link w:val="Kommentarthema"/>
+  <w:style w:type="character" w:customStyle="1" w:styleId="CommentSubjectChar">
+    <w:name w:val="Comment Subject Char"/>
+    <w:basedOn w:val="CommentTextChar"/>
+    <w:link w:val="CommentSubject"/>
     <w:uiPriority w:val="99"/>
     <w:semiHidden/>
     <w:rsid w:val="00EA5A97"/>
@@ -7046,8 +8282,8 @@
   </w:style>
   <w:style w:type="paragraph" w:customStyle="1" w:styleId="TableNo">
     <w:name w:val="Table_No"/>
-    <w:basedOn w:val="Standard"/>
-    <w:next w:val="Standard"/>
+    <w:basedOn w:val="Normal"/>
+    <w:next w:val="Normal"/>
     <w:link w:val="TableNo0"/>
     <w:uiPriority w:val="99"/>
     <w:qFormat/>
@@ -7077,8 +8313,8 @@
   </w:style>
   <w:style w:type="paragraph" w:customStyle="1" w:styleId="Tabletitle">
     <w:name w:val="Table_title"/>
-    <w:basedOn w:val="Standard"/>
-    <w:next w:val="Standard"/>
+    <w:basedOn w:val="Normal"/>
+    <w:next w:val="Normal"/>
     <w:link w:val="Tabletitle0"/>
     <w:uiPriority w:val="99"/>
     <w:qFormat/>
@@ -7109,8 +8345,8 @@
   </w:style>
   <w:style w:type="paragraph" w:customStyle="1" w:styleId="Tablefin">
     <w:name w:val="Table_fin"/>
-    <w:basedOn w:val="Standard"/>
-    <w:next w:val="Standard"/>
+    <w:basedOn w:val="Normal"/>
+    <w:next w:val="Normal"/>
     <w:uiPriority w:val="99"/>
     <w:rsid w:val="00055F5E"/>
     <w:pPr>
@@ -7160,8 +8396,8 @@
   </w:style>
   <w:style w:type="paragraph" w:customStyle="1" w:styleId="AnnexNo">
     <w:name w:val="Annex_No"/>
-    <w:basedOn w:val="Standard"/>
-    <w:next w:val="Standard"/>
+    <w:basedOn w:val="Normal"/>
+    <w:next w:val="Normal"/>
     <w:rsid w:val="00055F5E"/>
     <w:pPr>
       <w:keepNext/>
@@ -7189,8 +8425,8 @@
   </w:style>
   <w:style w:type="table" w:customStyle="1" w:styleId="1">
     <w:name w:val="网格型1"/>
-    <w:basedOn w:val="NormaleTabelle"/>
-    <w:next w:val="Tabellenraster"/>
+    <w:basedOn w:val="TableNormal"/>
+    <w:next w:val="TableGrid"/>
     <w:uiPriority w:val="39"/>
     <w:rsid w:val="007D117D"/>
     <w:rPr>
@@ -7499,15 +8735,6 @@
 </file>
 
 <file path=customXml/item1.xml><?xml version="1.0" encoding="utf-8"?>
-<?mso-contentType ?>
-<FormTemplates xmlns="http://schemas.microsoft.com/sharepoint/v3/contenttype/forms">
-  <Display>DocumentLibraryForm</Display>
-  <Edit>DocumentLibraryForm</Edit>
-  <New>DocumentLibraryForm</New>
-</FormTemplates>
-</file>
-
-<file path=customXml/item2.xml><?xml version="1.0" encoding="utf-8"?>
 <ct:contentTypeSchema xmlns:ct="http://schemas.microsoft.com/office/2006/metadata/contentType" xmlns:ma="http://schemas.microsoft.com/office/2006/metadata/properties/metaAttributes" ct:_="" ma:_="" ma:contentTypeName="Document" ma:contentTypeID="0x010100FB4C6AB7F4ADAA4ABC48D93214FE8FD2" ma:contentTypeVersion="12" ma:contentTypeDescription="Create a new document." ma:contentTypeScope="" ma:versionID="a00c95f68454701efb74eefcee0e4857">
   <xsd:schema xmlns:xsd="http://www.w3.org/2001/XMLSchema" xmlns:xs="http://www.w3.org/2001/XMLSchema" xmlns:p="http://schemas.microsoft.com/office/2006/metadata/properties" xmlns:ns2="ac5f8115-f13f-4d01-aff4-515a67108c33" xmlns:ns3="06022411-6e02-423b-85fd-39e0748b9219" targetNamespace="http://schemas.microsoft.com/office/2006/metadata/properties" ma:root="true" ma:fieldsID="d87b637b4ab76f86321764b5ff73d8ad" ns2:_="" ns3:_="">
     <xsd:import namespace="ac5f8115-f13f-4d01-aff4-515a67108c33"/>
@@ -7724,6 +8951,15 @@
 </ct:contentTypeSchema>
 </file>
 
+<file path=customXml/item2.xml><?xml version="1.0" encoding="utf-8"?>
+<?mso-contentType ?>
+<FormTemplates xmlns="http://schemas.microsoft.com/sharepoint/v3/contenttype/forms">
+  <Display>DocumentLibraryForm</Display>
+  <Edit>DocumentLibraryForm</Edit>
+  <New>DocumentLibraryForm</New>
+</FormTemplates>
+</file>
+
 <file path=customXml/item3.xml><?xml version="1.0" encoding="utf-8"?>
 <p:properties xmlns:p="http://schemas.microsoft.com/office/2006/metadata/properties" xmlns:xsi="http://www.w3.org/2001/XMLSchema-instance" xmlns:pc="http://schemas.microsoft.com/office/infopath/2007/PartnerControls">
   <documentManagement/>
@@ -7735,14 +8971,6 @@
 </file>
 
 <file path=customXml/itemProps1.xml><?xml version="1.0" encoding="utf-8"?>
-<ds:datastoreItem xmlns:ds="http://schemas.openxmlformats.org/officeDocument/2006/customXml" ds:itemID="{3F2C24A0-1620-45A6-ADED-BA0681538F81}">
-  <ds:schemaRefs>
-    <ds:schemaRef ds:uri="http://schemas.microsoft.com/sharepoint/v3/contenttype/forms"/>
-  </ds:schemaRefs>
-</ds:datastoreItem>
-</file>
-
-<file path=customXml/itemProps2.xml><?xml version="1.0" encoding="utf-8"?>
 <ds:datastoreItem xmlns:ds="http://schemas.openxmlformats.org/officeDocument/2006/customXml" ds:itemID="{6B78E2A8-7114-49E8-9ACB-A4F804F7FFC2}">
   <ds:schemaRefs>
     <ds:schemaRef ds:uri="http://schemas.microsoft.com/office/2006/metadata/contentType"/>
@@ -7761,17 +8989,33 @@
 </ds:datastoreItem>
 </file>
 
+<file path=customXml/itemProps2.xml><?xml version="1.0" encoding="utf-8"?>
+<ds:datastoreItem xmlns:ds="http://schemas.openxmlformats.org/officeDocument/2006/customXml" ds:itemID="{3F2C24A0-1620-45A6-ADED-BA0681538F81}">
+  <ds:schemaRefs>
+    <ds:schemaRef ds:uri="http://schemas.microsoft.com/sharepoint/v3/contenttype/forms"/>
+  </ds:schemaRefs>
+</ds:datastoreItem>
+</file>
+
 <file path=customXml/itemProps3.xml><?xml version="1.0" encoding="utf-8"?>
 <ds:datastoreItem xmlns:ds="http://schemas.openxmlformats.org/officeDocument/2006/customXml" ds:itemID="{D4D9E322-D844-4C4A-8253-DE5056654D8B}">
   <ds:schemaRefs>
+    <ds:schemaRef ds:uri="06022411-6e02-423b-85fd-39e0748b9219"/>
+    <ds:schemaRef ds:uri="http://purl.org/dc/elements/1.1/"/>
     <ds:schemaRef ds:uri="http://schemas.microsoft.com/office/2006/metadata/properties"/>
+    <ds:schemaRef ds:uri="http://schemas.microsoft.com/office/2006/documentManagement/types"/>
+    <ds:schemaRef ds:uri="ac5f8115-f13f-4d01-aff4-515a67108c33"/>
+    <ds:schemaRef ds:uri="http://purl.org/dc/terms/"/>
+    <ds:schemaRef ds:uri="http://schemas.openxmlformats.org/package/2006/metadata/core-properties"/>
+    <ds:schemaRef ds:uri="http://purl.org/dc/dcmitype/"/>
     <ds:schemaRef ds:uri="http://schemas.microsoft.com/office/infopath/2007/PartnerControls"/>
+    <ds:schemaRef ds:uri="http://www.w3.org/XML/1998/namespace"/>
   </ds:schemaRefs>
 </ds:datastoreItem>
 </file>
 
 <file path=customXml/itemProps4.xml><?xml version="1.0" encoding="utf-8"?>
-<ds:datastoreItem xmlns:ds="http://schemas.openxmlformats.org/officeDocument/2006/customXml" ds:itemID="{A39E93A5-180B-46C4-A0FF-73A19AEE0BAA}">
+<ds:datastoreItem xmlns:ds="http://schemas.openxmlformats.org/officeDocument/2006/customXml" ds:itemID="{6C3411B1-AC0F-48C8-B7A5-4189E377D652}">
   <ds:schemaRefs>
     <ds:schemaRef ds:uri="http://schemas.openxmlformats.org/officeDocument/2006/bibliography"/>
   </ds:schemaRefs>

</xml_diff>